<commit_message>
ADD: part of UNIX description
</commit_message>
<xml_diff>
--- a/lab_01/lab_01_part_2.docx
+++ b/lab_01/lab_01_part_2.docx
@@ -1592,6 +1592,3667 @@
         <w:t>above normal, 6.</w:t>
       </w:r>
     </w:p>
+    <w:p>
+      <w:r>
+        <w:t>После назначается относительный приоритет потоков в рамках процессов:</w:t>
+      </w:r>
+    </w:p>
+    <w:p>
+      <w:pPr>
+        <w:pStyle w:val="a7"/>
+        <w:numPr>
+          <w:ilvl w:val="0"/>
+          <w:numId w:val="8"/>
+        </w:numPr>
+      </w:pPr>
+      <w:r>
+        <w:t>Простой</w:t>
+      </w:r>
+      <w:r>
+        <w:rPr>
+          <w:lang w:val="en-US"/>
+        </w:rPr>
+        <w:t xml:space="preserve"> – idle, -15;</w:t>
+      </w:r>
+    </w:p>
+    <w:p>
+      <w:pPr>
+        <w:pStyle w:val="a7"/>
+        <w:numPr>
+          <w:ilvl w:val="0"/>
+          <w:numId w:val="8"/>
+        </w:numPr>
+      </w:pPr>
+      <w:r>
+        <w:t xml:space="preserve">Низший – </w:t>
+      </w:r>
+      <w:r>
+        <w:rPr>
+          <w:lang w:val="en-US"/>
+        </w:rPr>
+        <w:t>lowest, -2;</w:t>
+      </w:r>
+    </w:p>
+    <w:p>
+      <w:pPr>
+        <w:pStyle w:val="a7"/>
+        <w:numPr>
+          <w:ilvl w:val="0"/>
+          <w:numId w:val="8"/>
+        </w:numPr>
+      </w:pPr>
+      <w:r>
+        <w:t xml:space="preserve">Ниже обычного – </w:t>
+      </w:r>
+      <w:r>
+        <w:rPr>
+          <w:lang w:val="en-US"/>
+        </w:rPr>
+        <w:t>below normal, -1;</w:t>
+      </w:r>
+    </w:p>
+    <w:p>
+      <w:pPr>
+        <w:pStyle w:val="a7"/>
+        <w:numPr>
+          <w:ilvl w:val="0"/>
+          <w:numId w:val="8"/>
+        </w:numPr>
+      </w:pPr>
+      <w:r>
+        <w:t xml:space="preserve">Обычный – </w:t>
+      </w:r>
+      <w:r>
+        <w:rPr>
+          <w:lang w:val="en-US"/>
+        </w:rPr>
+        <w:t>normal, 0;</w:t>
+      </w:r>
+    </w:p>
+    <w:p>
+      <w:pPr>
+        <w:pStyle w:val="a7"/>
+        <w:numPr>
+          <w:ilvl w:val="0"/>
+          <w:numId w:val="8"/>
+        </w:numPr>
+      </w:pPr>
+      <w:r>
+        <w:t xml:space="preserve">Выше обычного – </w:t>
+      </w:r>
+      <w:r>
+        <w:rPr>
+          <w:lang w:val="en-US"/>
+        </w:rPr>
+        <w:t>above normal, 1;</w:t>
+      </w:r>
+    </w:p>
+    <w:p>
+      <w:pPr>
+        <w:pStyle w:val="a7"/>
+        <w:numPr>
+          <w:ilvl w:val="0"/>
+          <w:numId w:val="8"/>
+        </w:numPr>
+      </w:pPr>
+      <w:r>
+        <w:t xml:space="preserve">Высший – </w:t>
+      </w:r>
+      <w:r>
+        <w:rPr>
+          <w:lang w:val="en-US"/>
+        </w:rPr>
+        <w:t>highest, 2;</w:t>
+      </w:r>
+    </w:p>
+    <w:p>
+      <w:pPr>
+        <w:pStyle w:val="a7"/>
+        <w:numPr>
+          <w:ilvl w:val="0"/>
+          <w:numId w:val="8"/>
+        </w:numPr>
+      </w:pPr>
+      <w:r>
+        <w:t xml:space="preserve">Критичный по времени – </w:t>
+      </w:r>
+      <w:r>
+        <w:rPr>
+          <w:lang w:val="en-US"/>
+        </w:rPr>
+        <w:t>time</w:t>
+      </w:r>
+      <w:r>
+        <w:t xml:space="preserve"> </w:t>
+      </w:r>
+      <w:r>
+        <w:rPr>
+          <w:lang w:val="en-US"/>
+        </w:rPr>
+        <w:t>critical</w:t>
+      </w:r>
+      <w:r>
+        <w:t>, 15;</w:t>
+      </w:r>
+    </w:p>
+    <w:p>
+      <w:r>
+        <w:t xml:space="preserve">Исходный базовый приоритет потока наследуется от базового приоритета процесса. Процесс по </w:t>
+      </w:r>
+      <w:r>
+        <w:t>умолчанию</w:t>
+      </w:r>
+      <w:r>
+        <w:t xml:space="preserve"> наследует свой базовый приоритет у того процесса, который его создал.</w:t>
+      </w:r>
+    </w:p>
+    <w:p>
+      <w:r>
+        <w:t xml:space="preserve">Соответствие между приоритетами </w:t>
+      </w:r>
+      <w:r>
+        <w:rPr>
+          <w:lang w:val="en-US"/>
+        </w:rPr>
+        <w:t>Windows</w:t>
+      </w:r>
+      <w:r>
+        <w:t xml:space="preserve"> </w:t>
+      </w:r>
+      <w:r>
+        <w:rPr>
+          <w:lang w:val="en-US"/>
+        </w:rPr>
+        <w:t>API</w:t>
+      </w:r>
+      <w:r>
+        <w:t xml:space="preserve"> </w:t>
+      </w:r>
+      <w:r>
+        <w:t xml:space="preserve">и ядра системы приведено </w:t>
+      </w:r>
+      <w:proofErr w:type="gramStart"/>
+      <w:r>
+        <w:t>в таблицей</w:t>
+      </w:r>
+      <w:proofErr w:type="gramEnd"/>
+      <w:r>
+        <w:t xml:space="preserve"> 1.</w:t>
+      </w:r>
+    </w:p>
+    <w:p>
+      <w:pPr>
+        <w:pStyle w:val="a4"/>
+        <w:keepNext/>
+        <w:jc w:val="center"/>
+        <w:rPr>
+          <w:color w:val="000000" w:themeColor="text1"/>
+          <w:sz w:val="32"/>
+          <w:szCs w:val="32"/>
+        </w:rPr>
+      </w:pPr>
+      <w:r>
+        <w:rPr>
+          <w:color w:val="000000" w:themeColor="text1"/>
+          <w:sz w:val="24"/>
+          <w:szCs w:val="24"/>
+        </w:rPr>
+        <w:t xml:space="preserve">Таблица </w:t>
+      </w:r>
+      <w:r>
+        <w:rPr>
+          <w:color w:val="000000" w:themeColor="text1"/>
+          <w:sz w:val="24"/>
+          <w:szCs w:val="24"/>
+        </w:rPr>
+        <w:fldChar w:fldCharType="begin"/>
+      </w:r>
+      <w:r>
+        <w:rPr>
+          <w:color w:val="000000" w:themeColor="text1"/>
+          <w:sz w:val="24"/>
+          <w:szCs w:val="24"/>
+        </w:rPr>
+        <w:instrText xml:space="preserve"> SEQ Таблица \* ARABIC </w:instrText>
+      </w:r>
+      <w:r>
+        <w:rPr>
+          <w:color w:val="000000" w:themeColor="text1"/>
+          <w:sz w:val="24"/>
+          <w:szCs w:val="24"/>
+        </w:rPr>
+        <w:fldChar w:fldCharType="separate"/>
+      </w:r>
+      <w:r>
+        <w:rPr>
+          <w:noProof/>
+          <w:color w:val="000000" w:themeColor="text1"/>
+          <w:sz w:val="24"/>
+          <w:szCs w:val="24"/>
+        </w:rPr>
+        <w:t>1</w:t>
+      </w:r>
+      <w:r>
+        <w:rPr>
+          <w:color w:val="000000" w:themeColor="text1"/>
+          <w:sz w:val="24"/>
+          <w:szCs w:val="24"/>
+        </w:rPr>
+        <w:fldChar w:fldCharType="end"/>
+      </w:r>
+      <w:r>
+        <w:rPr>
+          <w:noProof/>
+          <w:color w:val="000000" w:themeColor="text1"/>
+          <w:sz w:val="24"/>
+          <w:szCs w:val="24"/>
+        </w:rPr>
+        <w:t xml:space="preserve">, Соответствие между приоритетами </w:t>
+      </w:r>
+      <w:r>
+        <w:rPr>
+          <w:noProof/>
+          <w:color w:val="000000" w:themeColor="text1"/>
+          <w:sz w:val="24"/>
+          <w:szCs w:val="24"/>
+          <w:lang w:val="en-US"/>
+        </w:rPr>
+        <w:t>Windows</w:t>
+      </w:r>
+      <w:r>
+        <w:rPr>
+          <w:noProof/>
+          <w:color w:val="000000" w:themeColor="text1"/>
+          <w:sz w:val="24"/>
+          <w:szCs w:val="24"/>
+        </w:rPr>
+        <w:t xml:space="preserve"> </w:t>
+      </w:r>
+      <w:r>
+        <w:rPr>
+          <w:noProof/>
+          <w:color w:val="000000" w:themeColor="text1"/>
+          <w:sz w:val="24"/>
+          <w:szCs w:val="24"/>
+          <w:lang w:val="en-US"/>
+        </w:rPr>
+        <w:t>API</w:t>
+      </w:r>
+      <w:r>
+        <w:rPr>
+          <w:noProof/>
+          <w:color w:val="000000" w:themeColor="text1"/>
+          <w:sz w:val="24"/>
+          <w:szCs w:val="24"/>
+        </w:rPr>
+        <w:t xml:space="preserve"> и ядра </w:t>
+      </w:r>
+      <w:r>
+        <w:rPr>
+          <w:noProof/>
+          <w:color w:val="000000" w:themeColor="text1"/>
+          <w:sz w:val="24"/>
+          <w:szCs w:val="24"/>
+          <w:lang w:val="en-US"/>
+        </w:rPr>
+        <w:t>Windows</w:t>
+      </w:r>
+    </w:p>
+    <w:tbl>
+      <w:tblPr>
+        <w:tblStyle w:val="a3"/>
+        <w:tblW w:w="0" w:type="auto"/>
+        <w:tblInd w:w="0" w:type="dxa"/>
+        <w:tblLook w:val="04A0" w:firstRow="1" w:lastRow="0" w:firstColumn="1" w:lastColumn="0" w:noHBand="0" w:noVBand="1"/>
+      </w:tblPr>
+      <w:tblGrid>
+        <w:gridCol w:w="3485"/>
+        <w:gridCol w:w="942"/>
+        <w:gridCol w:w="929"/>
+        <w:gridCol w:w="1133"/>
+        <w:gridCol w:w="1072"/>
+        <w:gridCol w:w="1041"/>
+        <w:gridCol w:w="743"/>
+      </w:tblGrid>
+      <w:tr>
+        <w:tc>
+          <w:tcPr>
+            <w:tcW w:w="3485" w:type="dxa"/>
+          </w:tcPr>
+          <w:p>
+            <w:r>
+              <w:t>Класс приоритета/относительный приоритет</w:t>
+            </w:r>
+          </w:p>
+        </w:tc>
+        <w:tc>
+          <w:tcPr>
+            <w:tcW w:w="942" w:type="dxa"/>
+          </w:tcPr>
+          <w:p>
+            <w:pPr>
+              <w:rPr>
+                <w:lang w:val="en-US"/>
+              </w:rPr>
+            </w:pPr>
+            <w:r>
+              <w:rPr>
+                <w:lang w:val="en-US"/>
+              </w:rPr>
+              <w:t>Real-time</w:t>
+            </w:r>
+          </w:p>
+        </w:tc>
+        <w:tc>
+          <w:tcPr>
+            <w:tcW w:w="929" w:type="dxa"/>
+          </w:tcPr>
+          <w:p>
+            <w:pPr>
+              <w:rPr>
+                <w:lang w:val="en-US"/>
+              </w:rPr>
+            </w:pPr>
+            <w:r>
+              <w:rPr>
+                <w:lang w:val="en-US"/>
+              </w:rPr>
+              <w:t>High</w:t>
+            </w:r>
+          </w:p>
+        </w:tc>
+        <w:tc>
+          <w:tcPr>
+            <w:tcW w:w="1133" w:type="dxa"/>
+          </w:tcPr>
+          <w:p>
+            <w:pPr>
+              <w:rPr>
+                <w:lang w:val="en-US"/>
+              </w:rPr>
+            </w:pPr>
+            <w:r>
+              <w:rPr>
+                <w:lang w:val="en-US"/>
+              </w:rPr>
+              <w:t>Above-normal</w:t>
+            </w:r>
+          </w:p>
+        </w:tc>
+        <w:tc>
+          <w:tcPr>
+            <w:tcW w:w="1072" w:type="dxa"/>
+          </w:tcPr>
+          <w:p>
+            <w:pPr>
+              <w:rPr>
+                <w:lang w:val="en-US"/>
+              </w:rPr>
+            </w:pPr>
+            <w:r>
+              <w:rPr>
+                <w:lang w:val="en-US"/>
+              </w:rPr>
+              <w:t>Normal</w:t>
+            </w:r>
+          </w:p>
+        </w:tc>
+        <w:tc>
+          <w:tcPr>
+            <w:tcW w:w="1041" w:type="dxa"/>
+          </w:tcPr>
+          <w:p>
+            <w:pPr>
+              <w:rPr>
+                <w:lang w:val="en-US"/>
+              </w:rPr>
+            </w:pPr>
+            <w:r>
+              <w:rPr>
+                <w:lang w:val="en-US"/>
+              </w:rPr>
+              <w:t>Below-normal</w:t>
+            </w:r>
+          </w:p>
+        </w:tc>
+        <w:tc>
+          <w:tcPr>
+            <w:tcW w:w="743" w:type="dxa"/>
+          </w:tcPr>
+          <w:p>
+            <w:r>
+              <w:rPr>
+                <w:lang w:val="en-US"/>
+              </w:rPr>
+              <w:t>Idle</w:t>
+            </w:r>
+          </w:p>
+        </w:tc>
+      </w:tr>
+      <w:tr>
+        <w:tc>
+          <w:tcPr>
+            <w:tcW w:w="3485" w:type="dxa"/>
+          </w:tcPr>
+          <w:p>
+            <w:pPr>
+              <w:rPr>
+                <w:lang w:val="en-US"/>
+              </w:rPr>
+            </w:pPr>
+            <w:r>
+              <w:rPr>
+                <w:lang w:val="en-US"/>
+              </w:rPr>
+              <w:t>Time Critical</w:t>
+            </w:r>
+          </w:p>
+        </w:tc>
+        <w:tc>
+          <w:tcPr>
+            <w:tcW w:w="942" w:type="dxa"/>
+          </w:tcPr>
+          <w:p>
+            <w:pPr>
+              <w:rPr>
+                <w:lang w:val="en-US"/>
+              </w:rPr>
+            </w:pPr>
+            <w:r>
+              <w:rPr>
+                <w:lang w:val="en-US"/>
+              </w:rPr>
+              <w:t>31</w:t>
+            </w:r>
+          </w:p>
+        </w:tc>
+        <w:tc>
+          <w:tcPr>
+            <w:tcW w:w="929" w:type="dxa"/>
+          </w:tcPr>
+          <w:p>
+            <w:pPr>
+              <w:rPr>
+                <w:lang w:val="en-US"/>
+              </w:rPr>
+            </w:pPr>
+            <w:r>
+              <w:rPr>
+                <w:lang w:val="en-US"/>
+              </w:rPr>
+              <w:t>15</w:t>
+            </w:r>
+          </w:p>
+        </w:tc>
+        <w:tc>
+          <w:tcPr>
+            <w:tcW w:w="1133" w:type="dxa"/>
+          </w:tcPr>
+          <w:p>
+            <w:pPr>
+              <w:rPr>
+                <w:lang w:val="en-US"/>
+              </w:rPr>
+            </w:pPr>
+            <w:r>
+              <w:rPr>
+                <w:lang w:val="en-US"/>
+              </w:rPr>
+              <w:t>15</w:t>
+            </w:r>
+          </w:p>
+        </w:tc>
+        <w:tc>
+          <w:tcPr>
+            <w:tcW w:w="1072" w:type="dxa"/>
+          </w:tcPr>
+          <w:p>
+            <w:pPr>
+              <w:rPr>
+                <w:lang w:val="en-US"/>
+              </w:rPr>
+            </w:pPr>
+            <w:r>
+              <w:rPr>
+                <w:lang w:val="en-US"/>
+              </w:rPr>
+              <w:t>15</w:t>
+            </w:r>
+          </w:p>
+        </w:tc>
+        <w:tc>
+          <w:tcPr>
+            <w:tcW w:w="1041" w:type="dxa"/>
+          </w:tcPr>
+          <w:p>
+            <w:pPr>
+              <w:rPr>
+                <w:lang w:val="en-US"/>
+              </w:rPr>
+            </w:pPr>
+            <w:r>
+              <w:rPr>
+                <w:lang w:val="en-US"/>
+              </w:rPr>
+              <w:t>15</w:t>
+            </w:r>
+          </w:p>
+        </w:tc>
+        <w:tc>
+          <w:tcPr>
+            <w:tcW w:w="743" w:type="dxa"/>
+          </w:tcPr>
+          <w:p>
+            <w:pPr>
+              <w:rPr>
+                <w:lang w:val="en-US"/>
+              </w:rPr>
+            </w:pPr>
+            <w:r>
+              <w:rPr>
+                <w:lang w:val="en-US"/>
+              </w:rPr>
+              <w:t>15</w:t>
+            </w:r>
+          </w:p>
+        </w:tc>
+      </w:tr>
+      <w:tr>
+        <w:tc>
+          <w:tcPr>
+            <w:tcW w:w="3485" w:type="dxa"/>
+          </w:tcPr>
+          <w:p>
+            <w:pPr>
+              <w:rPr>
+                <w:lang w:val="en-US"/>
+              </w:rPr>
+            </w:pPr>
+            <w:r>
+              <w:rPr>
+                <w:lang w:val="en-US"/>
+              </w:rPr>
+              <w:t>Highest</w:t>
+            </w:r>
+          </w:p>
+        </w:tc>
+        <w:tc>
+          <w:tcPr>
+            <w:tcW w:w="942" w:type="dxa"/>
+          </w:tcPr>
+          <w:p>
+            <w:pPr>
+              <w:rPr>
+                <w:lang w:val="en-US"/>
+              </w:rPr>
+            </w:pPr>
+            <w:r>
+              <w:rPr>
+                <w:lang w:val="en-US"/>
+              </w:rPr>
+              <w:t>26</w:t>
+            </w:r>
+          </w:p>
+        </w:tc>
+        <w:tc>
+          <w:tcPr>
+            <w:tcW w:w="929" w:type="dxa"/>
+          </w:tcPr>
+          <w:p>
+            <w:pPr>
+              <w:rPr>
+                <w:lang w:val="en-US"/>
+              </w:rPr>
+            </w:pPr>
+            <w:r>
+              <w:rPr>
+                <w:lang w:val="en-US"/>
+              </w:rPr>
+              <w:t>15</w:t>
+            </w:r>
+          </w:p>
+        </w:tc>
+        <w:tc>
+          <w:tcPr>
+            <w:tcW w:w="1133" w:type="dxa"/>
+          </w:tcPr>
+          <w:p>
+            <w:pPr>
+              <w:rPr>
+                <w:lang w:val="en-US"/>
+              </w:rPr>
+            </w:pPr>
+            <w:r>
+              <w:rPr>
+                <w:lang w:val="en-US"/>
+              </w:rPr>
+              <w:t>12</w:t>
+            </w:r>
+          </w:p>
+        </w:tc>
+        <w:tc>
+          <w:tcPr>
+            <w:tcW w:w="1072" w:type="dxa"/>
+          </w:tcPr>
+          <w:p>
+            <w:pPr>
+              <w:rPr>
+                <w:lang w:val="en-US"/>
+              </w:rPr>
+            </w:pPr>
+            <w:r>
+              <w:rPr>
+                <w:lang w:val="en-US"/>
+              </w:rPr>
+              <w:t>10</w:t>
+            </w:r>
+          </w:p>
+        </w:tc>
+        <w:tc>
+          <w:tcPr>
+            <w:tcW w:w="1041" w:type="dxa"/>
+          </w:tcPr>
+          <w:p>
+            <w:pPr>
+              <w:rPr>
+                <w:lang w:val="en-US"/>
+              </w:rPr>
+            </w:pPr>
+            <w:r>
+              <w:rPr>
+                <w:lang w:val="en-US"/>
+              </w:rPr>
+              <w:t>8</w:t>
+            </w:r>
+          </w:p>
+        </w:tc>
+        <w:tc>
+          <w:tcPr>
+            <w:tcW w:w="743" w:type="dxa"/>
+          </w:tcPr>
+          <w:p>
+            <w:pPr>
+              <w:rPr>
+                <w:lang w:val="en-US"/>
+              </w:rPr>
+            </w:pPr>
+            <w:r>
+              <w:rPr>
+                <w:lang w:val="en-US"/>
+              </w:rPr>
+              <w:t>6</w:t>
+            </w:r>
+          </w:p>
+        </w:tc>
+      </w:tr>
+      <w:tr>
+        <w:tc>
+          <w:tcPr>
+            <w:tcW w:w="3485" w:type="dxa"/>
+          </w:tcPr>
+          <w:p>
+            <w:pPr>
+              <w:rPr>
+                <w:lang w:val="en-US"/>
+              </w:rPr>
+            </w:pPr>
+            <w:r>
+              <w:rPr>
+                <w:lang w:val="en-US"/>
+              </w:rPr>
+              <w:t>Above normal</w:t>
+            </w:r>
+          </w:p>
+        </w:tc>
+        <w:tc>
+          <w:tcPr>
+            <w:tcW w:w="942" w:type="dxa"/>
+          </w:tcPr>
+          <w:p>
+            <w:pPr>
+              <w:rPr>
+                <w:lang w:val="en-US"/>
+              </w:rPr>
+            </w:pPr>
+            <w:r>
+              <w:rPr>
+                <w:lang w:val="en-US"/>
+              </w:rPr>
+              <w:t>25</w:t>
+            </w:r>
+          </w:p>
+        </w:tc>
+        <w:tc>
+          <w:tcPr>
+            <w:tcW w:w="929" w:type="dxa"/>
+          </w:tcPr>
+          <w:p>
+            <w:pPr>
+              <w:rPr>
+                <w:lang w:val="en-US"/>
+              </w:rPr>
+            </w:pPr>
+            <w:r>
+              <w:rPr>
+                <w:lang w:val="en-US"/>
+              </w:rPr>
+              <w:t>14</w:t>
+            </w:r>
+          </w:p>
+        </w:tc>
+        <w:tc>
+          <w:tcPr>
+            <w:tcW w:w="1133" w:type="dxa"/>
+          </w:tcPr>
+          <w:p>
+            <w:pPr>
+              <w:rPr>
+                <w:lang w:val="en-US"/>
+              </w:rPr>
+            </w:pPr>
+            <w:r>
+              <w:rPr>
+                <w:lang w:val="en-US"/>
+              </w:rPr>
+              <w:t>11</w:t>
+            </w:r>
+          </w:p>
+        </w:tc>
+        <w:tc>
+          <w:tcPr>
+            <w:tcW w:w="1072" w:type="dxa"/>
+          </w:tcPr>
+          <w:p>
+            <w:pPr>
+              <w:rPr>
+                <w:lang w:val="en-US"/>
+              </w:rPr>
+            </w:pPr>
+            <w:r>
+              <w:rPr>
+                <w:lang w:val="en-US"/>
+              </w:rPr>
+              <w:t>9</w:t>
+            </w:r>
+          </w:p>
+        </w:tc>
+        <w:tc>
+          <w:tcPr>
+            <w:tcW w:w="1041" w:type="dxa"/>
+          </w:tcPr>
+          <w:p>
+            <w:pPr>
+              <w:rPr>
+                <w:lang w:val="en-US"/>
+              </w:rPr>
+            </w:pPr>
+            <w:r>
+              <w:rPr>
+                <w:lang w:val="en-US"/>
+              </w:rPr>
+              <w:t>7</w:t>
+            </w:r>
+          </w:p>
+        </w:tc>
+        <w:tc>
+          <w:tcPr>
+            <w:tcW w:w="743" w:type="dxa"/>
+          </w:tcPr>
+          <w:p>
+            <w:pPr>
+              <w:rPr>
+                <w:lang w:val="en-US"/>
+              </w:rPr>
+            </w:pPr>
+            <w:r>
+              <w:rPr>
+                <w:lang w:val="en-US"/>
+              </w:rPr>
+              <w:t>5</w:t>
+            </w:r>
+          </w:p>
+        </w:tc>
+      </w:tr>
+      <w:tr>
+        <w:tc>
+          <w:tcPr>
+            <w:tcW w:w="3485" w:type="dxa"/>
+          </w:tcPr>
+          <w:p>
+            <w:pPr>
+              <w:rPr>
+                <w:lang w:val="en-US"/>
+              </w:rPr>
+            </w:pPr>
+            <w:r>
+              <w:rPr>
+                <w:lang w:val="en-US"/>
+              </w:rPr>
+              <w:t>Normal</w:t>
+            </w:r>
+          </w:p>
+        </w:tc>
+        <w:tc>
+          <w:tcPr>
+            <w:tcW w:w="942" w:type="dxa"/>
+          </w:tcPr>
+          <w:p>
+            <w:pPr>
+              <w:rPr>
+                <w:lang w:val="en-US"/>
+              </w:rPr>
+            </w:pPr>
+            <w:r>
+              <w:rPr>
+                <w:lang w:val="en-US"/>
+              </w:rPr>
+              <w:t>24</w:t>
+            </w:r>
+          </w:p>
+        </w:tc>
+        <w:tc>
+          <w:tcPr>
+            <w:tcW w:w="929" w:type="dxa"/>
+          </w:tcPr>
+          <w:p>
+            <w:pPr>
+              <w:rPr>
+                <w:lang w:val="en-US"/>
+              </w:rPr>
+            </w:pPr>
+            <w:r>
+              <w:rPr>
+                <w:lang w:val="en-US"/>
+              </w:rPr>
+              <w:t>13</w:t>
+            </w:r>
+          </w:p>
+        </w:tc>
+        <w:tc>
+          <w:tcPr>
+            <w:tcW w:w="1133" w:type="dxa"/>
+          </w:tcPr>
+          <w:p>
+            <w:pPr>
+              <w:rPr>
+                <w:lang w:val="en-US"/>
+              </w:rPr>
+            </w:pPr>
+            <w:r>
+              <w:rPr>
+                <w:lang w:val="en-US"/>
+              </w:rPr>
+              <w:t>10</w:t>
+            </w:r>
+          </w:p>
+        </w:tc>
+        <w:tc>
+          <w:tcPr>
+            <w:tcW w:w="1072" w:type="dxa"/>
+          </w:tcPr>
+          <w:p>
+            <w:pPr>
+              <w:rPr>
+                <w:lang w:val="en-US"/>
+              </w:rPr>
+            </w:pPr>
+            <w:r>
+              <w:rPr>
+                <w:lang w:val="en-US"/>
+              </w:rPr>
+              <w:t>8</w:t>
+            </w:r>
+          </w:p>
+        </w:tc>
+        <w:tc>
+          <w:tcPr>
+            <w:tcW w:w="1041" w:type="dxa"/>
+          </w:tcPr>
+          <w:p>
+            <w:pPr>
+              <w:rPr>
+                <w:lang w:val="en-US"/>
+              </w:rPr>
+            </w:pPr>
+            <w:r>
+              <w:rPr>
+                <w:lang w:val="en-US"/>
+              </w:rPr>
+              <w:t>6</w:t>
+            </w:r>
+          </w:p>
+        </w:tc>
+        <w:tc>
+          <w:tcPr>
+            <w:tcW w:w="743" w:type="dxa"/>
+          </w:tcPr>
+          <w:p>
+            <w:pPr>
+              <w:rPr>
+                <w:lang w:val="en-US"/>
+              </w:rPr>
+            </w:pPr>
+            <w:r>
+              <w:rPr>
+                <w:lang w:val="en-US"/>
+              </w:rPr>
+              <w:t>4</w:t>
+            </w:r>
+          </w:p>
+        </w:tc>
+      </w:tr>
+      <w:tr>
+        <w:tc>
+          <w:tcPr>
+            <w:tcW w:w="3485" w:type="dxa"/>
+          </w:tcPr>
+          <w:p>
+            <w:pPr>
+              <w:rPr>
+                <w:lang w:val="en-US"/>
+              </w:rPr>
+            </w:pPr>
+            <w:r>
+              <w:rPr>
+                <w:lang w:val="en-US"/>
+              </w:rPr>
+              <w:t>Below normal</w:t>
+            </w:r>
+          </w:p>
+        </w:tc>
+        <w:tc>
+          <w:tcPr>
+            <w:tcW w:w="942" w:type="dxa"/>
+          </w:tcPr>
+          <w:p>
+            <w:pPr>
+              <w:rPr>
+                <w:lang w:val="en-US"/>
+              </w:rPr>
+            </w:pPr>
+            <w:r>
+              <w:rPr>
+                <w:lang w:val="en-US"/>
+              </w:rPr>
+              <w:t>23</w:t>
+            </w:r>
+          </w:p>
+        </w:tc>
+        <w:tc>
+          <w:tcPr>
+            <w:tcW w:w="929" w:type="dxa"/>
+          </w:tcPr>
+          <w:p>
+            <w:pPr>
+              <w:rPr>
+                <w:lang w:val="en-US"/>
+              </w:rPr>
+            </w:pPr>
+            <w:r>
+              <w:rPr>
+                <w:lang w:val="en-US"/>
+              </w:rPr>
+              <w:t>12</w:t>
+            </w:r>
+          </w:p>
+        </w:tc>
+        <w:tc>
+          <w:tcPr>
+            <w:tcW w:w="1133" w:type="dxa"/>
+          </w:tcPr>
+          <w:p>
+            <w:pPr>
+              <w:rPr>
+                <w:lang w:val="en-US"/>
+              </w:rPr>
+            </w:pPr>
+            <w:r>
+              <w:rPr>
+                <w:lang w:val="en-US"/>
+              </w:rPr>
+              <w:t>9</w:t>
+            </w:r>
+          </w:p>
+        </w:tc>
+        <w:tc>
+          <w:tcPr>
+            <w:tcW w:w="1072" w:type="dxa"/>
+          </w:tcPr>
+          <w:p>
+            <w:pPr>
+              <w:rPr>
+                <w:lang w:val="en-US"/>
+              </w:rPr>
+            </w:pPr>
+            <w:r>
+              <w:rPr>
+                <w:lang w:val="en-US"/>
+              </w:rPr>
+              <w:t>7</w:t>
+            </w:r>
+          </w:p>
+        </w:tc>
+        <w:tc>
+          <w:tcPr>
+            <w:tcW w:w="1041" w:type="dxa"/>
+          </w:tcPr>
+          <w:p>
+            <w:pPr>
+              <w:rPr>
+                <w:lang w:val="en-US"/>
+              </w:rPr>
+            </w:pPr>
+            <w:r>
+              <w:rPr>
+                <w:lang w:val="en-US"/>
+              </w:rPr>
+              <w:t>5</w:t>
+            </w:r>
+          </w:p>
+        </w:tc>
+        <w:tc>
+          <w:tcPr>
+            <w:tcW w:w="743" w:type="dxa"/>
+          </w:tcPr>
+          <w:p>
+            <w:pPr>
+              <w:rPr>
+                <w:lang w:val="en-US"/>
+              </w:rPr>
+            </w:pPr>
+            <w:r>
+              <w:rPr>
+                <w:lang w:val="en-US"/>
+              </w:rPr>
+              <w:t>3</w:t>
+            </w:r>
+          </w:p>
+        </w:tc>
+      </w:tr>
+      <w:tr>
+        <w:tc>
+          <w:tcPr>
+            <w:tcW w:w="3485" w:type="dxa"/>
+          </w:tcPr>
+          <w:p>
+            <w:pPr>
+              <w:rPr>
+                <w:lang w:val="en-US"/>
+              </w:rPr>
+            </w:pPr>
+            <w:r>
+              <w:rPr>
+                <w:lang w:val="en-US"/>
+              </w:rPr>
+              <w:t>Lowest</w:t>
+            </w:r>
+          </w:p>
+        </w:tc>
+        <w:tc>
+          <w:tcPr>
+            <w:tcW w:w="942" w:type="dxa"/>
+          </w:tcPr>
+          <w:p>
+            <w:pPr>
+              <w:rPr>
+                <w:lang w:val="en-US"/>
+              </w:rPr>
+            </w:pPr>
+            <w:r>
+              <w:rPr>
+                <w:lang w:val="en-US"/>
+              </w:rPr>
+              <w:t>22</w:t>
+            </w:r>
+          </w:p>
+        </w:tc>
+        <w:tc>
+          <w:tcPr>
+            <w:tcW w:w="929" w:type="dxa"/>
+          </w:tcPr>
+          <w:p>
+            <w:pPr>
+              <w:rPr>
+                <w:lang w:val="en-US"/>
+              </w:rPr>
+            </w:pPr>
+            <w:r>
+              <w:rPr>
+                <w:lang w:val="en-US"/>
+              </w:rPr>
+              <w:t>11</w:t>
+            </w:r>
+          </w:p>
+        </w:tc>
+        <w:tc>
+          <w:tcPr>
+            <w:tcW w:w="1133" w:type="dxa"/>
+          </w:tcPr>
+          <w:p>
+            <w:pPr>
+              <w:rPr>
+                <w:lang w:val="en-US"/>
+              </w:rPr>
+            </w:pPr>
+            <w:r>
+              <w:rPr>
+                <w:lang w:val="en-US"/>
+              </w:rPr>
+              <w:t>8</w:t>
+            </w:r>
+          </w:p>
+        </w:tc>
+        <w:tc>
+          <w:tcPr>
+            <w:tcW w:w="1072" w:type="dxa"/>
+          </w:tcPr>
+          <w:p>
+            <w:pPr>
+              <w:rPr>
+                <w:lang w:val="en-US"/>
+              </w:rPr>
+            </w:pPr>
+            <w:r>
+              <w:rPr>
+                <w:lang w:val="en-US"/>
+              </w:rPr>
+              <w:t>6</w:t>
+            </w:r>
+          </w:p>
+        </w:tc>
+        <w:tc>
+          <w:tcPr>
+            <w:tcW w:w="1041" w:type="dxa"/>
+          </w:tcPr>
+          <w:p>
+            <w:pPr>
+              <w:rPr>
+                <w:lang w:val="en-US"/>
+              </w:rPr>
+            </w:pPr>
+            <w:r>
+              <w:rPr>
+                <w:lang w:val="en-US"/>
+              </w:rPr>
+              <w:t>4</w:t>
+            </w:r>
+          </w:p>
+        </w:tc>
+        <w:tc>
+          <w:tcPr>
+            <w:tcW w:w="743" w:type="dxa"/>
+          </w:tcPr>
+          <w:p>
+            <w:pPr>
+              <w:rPr>
+                <w:lang w:val="en-US"/>
+              </w:rPr>
+            </w:pPr>
+            <w:r>
+              <w:rPr>
+                <w:lang w:val="en-US"/>
+              </w:rPr>
+              <w:t>2</w:t>
+            </w:r>
+          </w:p>
+        </w:tc>
+      </w:tr>
+      <w:tr>
+        <w:tc>
+          <w:tcPr>
+            <w:tcW w:w="3485" w:type="dxa"/>
+          </w:tcPr>
+          <w:p>
+            <w:pPr>
+              <w:rPr>
+                <w:lang w:val="en-US"/>
+              </w:rPr>
+            </w:pPr>
+            <w:r>
+              <w:rPr>
+                <w:lang w:val="en-US"/>
+              </w:rPr>
+              <w:t>Idle</w:t>
+            </w:r>
+          </w:p>
+        </w:tc>
+        <w:tc>
+          <w:tcPr>
+            <w:tcW w:w="942" w:type="dxa"/>
+          </w:tcPr>
+          <w:p>
+            <w:pPr>
+              <w:rPr>
+                <w:lang w:val="en-US"/>
+              </w:rPr>
+            </w:pPr>
+            <w:r>
+              <w:rPr>
+                <w:lang w:val="en-US"/>
+              </w:rPr>
+              <w:t>16</w:t>
+            </w:r>
+          </w:p>
+        </w:tc>
+        <w:tc>
+          <w:tcPr>
+            <w:tcW w:w="929" w:type="dxa"/>
+          </w:tcPr>
+          <w:p>
+            <w:pPr>
+              <w:rPr>
+                <w:lang w:val="en-US"/>
+              </w:rPr>
+            </w:pPr>
+            <w:r>
+              <w:rPr>
+                <w:lang w:val="en-US"/>
+              </w:rPr>
+              <w:t>1</w:t>
+            </w:r>
+          </w:p>
+        </w:tc>
+        <w:tc>
+          <w:tcPr>
+            <w:tcW w:w="1133" w:type="dxa"/>
+          </w:tcPr>
+          <w:p>
+            <w:pPr>
+              <w:rPr>
+                <w:lang w:val="en-US"/>
+              </w:rPr>
+            </w:pPr>
+            <w:r>
+              <w:rPr>
+                <w:lang w:val="en-US"/>
+              </w:rPr>
+              <w:t>1</w:t>
+            </w:r>
+          </w:p>
+        </w:tc>
+        <w:tc>
+          <w:tcPr>
+            <w:tcW w:w="1072" w:type="dxa"/>
+          </w:tcPr>
+          <w:p>
+            <w:pPr>
+              <w:rPr>
+                <w:lang w:val="en-US"/>
+              </w:rPr>
+            </w:pPr>
+            <w:r>
+              <w:rPr>
+                <w:lang w:val="en-US"/>
+              </w:rPr>
+              <w:t>1</w:t>
+            </w:r>
+          </w:p>
+        </w:tc>
+        <w:tc>
+          <w:tcPr>
+            <w:tcW w:w="1041" w:type="dxa"/>
+          </w:tcPr>
+          <w:p>
+            <w:pPr>
+              <w:rPr>
+                <w:lang w:val="en-US"/>
+              </w:rPr>
+            </w:pPr>
+            <w:r>
+              <w:rPr>
+                <w:lang w:val="en-US"/>
+              </w:rPr>
+              <w:t>1</w:t>
+            </w:r>
+          </w:p>
+        </w:tc>
+        <w:tc>
+          <w:tcPr>
+            <w:tcW w:w="743" w:type="dxa"/>
+          </w:tcPr>
+          <w:p>
+            <w:pPr>
+              <w:rPr>
+                <w:lang w:val="en-US"/>
+              </w:rPr>
+            </w:pPr>
+            <w:r>
+              <w:rPr>
+                <w:lang w:val="en-US"/>
+              </w:rPr>
+              <w:t>1</w:t>
+            </w:r>
+          </w:p>
+        </w:tc>
+      </w:tr>
+    </w:tbl>
+    <w:p/>
+    <w:p>
+      <w:r>
+        <w:t>Текущий приоритет потока в динамическом диапазоне (от 1 до 15) может быть повышен планировщиком</w:t>
+      </w:r>
+      <w:r>
+        <w:t xml:space="preserve"> вследствие</w:t>
+      </w:r>
+      <w:r>
+        <w:t>:</w:t>
+      </w:r>
+    </w:p>
+    <w:p>
+      <w:pPr>
+        <w:pStyle w:val="a7"/>
+        <w:numPr>
+          <w:ilvl w:val="0"/>
+          <w:numId w:val="4"/>
+        </w:numPr>
+      </w:pPr>
+      <w:r>
+        <w:t>события планировщика или диспетчера</w:t>
+      </w:r>
+      <w:r>
+        <w:t>;</w:t>
+      </w:r>
+    </w:p>
+    <w:p>
+      <w:pPr>
+        <w:pStyle w:val="a7"/>
+        <w:numPr>
+          <w:ilvl w:val="0"/>
+          <w:numId w:val="4"/>
+        </w:numPr>
+      </w:pPr>
+      <w:r>
+        <w:t>повышения приоритета владельца блокировки</w:t>
+      </w:r>
+      <w:r>
+        <w:rPr>
+          <w:lang w:val="en-US"/>
+        </w:rPr>
+        <w:t>;</w:t>
+      </w:r>
+    </w:p>
+    <w:p>
+      <w:pPr>
+        <w:pStyle w:val="a7"/>
+        <w:numPr>
+          <w:ilvl w:val="0"/>
+          <w:numId w:val="4"/>
+        </w:numPr>
+      </w:pPr>
+      <w:r>
+        <w:t>завершения ввода/вывода (таблица 2)</w:t>
+      </w:r>
+    </w:p>
+    <w:p>
+      <w:pPr>
+        <w:pStyle w:val="a7"/>
+        <w:numPr>
+          <w:ilvl w:val="0"/>
+          <w:numId w:val="4"/>
+        </w:numPr>
+      </w:pPr>
+      <w:r>
+        <w:lastRenderedPageBreak/>
+        <w:t>ввода из пользовательского интерфейса</w:t>
+      </w:r>
+      <w:r>
+        <w:rPr>
+          <w:lang w:val="en-US"/>
+        </w:rPr>
+        <w:t>;</w:t>
+      </w:r>
+    </w:p>
+    <w:p>
+      <w:pPr>
+        <w:pStyle w:val="a7"/>
+        <w:numPr>
+          <w:ilvl w:val="0"/>
+          <w:numId w:val="4"/>
+        </w:numPr>
+      </w:pPr>
+      <w:r>
+        <w:t>длительного ожидания ресурса исполняющей системы</w:t>
+      </w:r>
+      <w:r>
+        <w:t>;</w:t>
+      </w:r>
+    </w:p>
+    <w:p>
+      <w:pPr>
+        <w:pStyle w:val="a7"/>
+        <w:numPr>
+          <w:ilvl w:val="0"/>
+          <w:numId w:val="4"/>
+        </w:numPr>
+      </w:pPr>
+      <w:r>
+        <w:t>ожидания объекта ядра</w:t>
+      </w:r>
+      <w:r>
+        <w:rPr>
+          <w:lang w:val="en-US"/>
+        </w:rPr>
+        <w:t>;</w:t>
+      </w:r>
+    </w:p>
+    <w:p>
+      <w:pPr>
+        <w:pStyle w:val="a7"/>
+        <w:numPr>
+          <w:ilvl w:val="0"/>
+          <w:numId w:val="4"/>
+        </w:numPr>
+      </w:pPr>
+      <w:r>
+        <w:t>случая, когда готовый к выполнению поток не был запущен в течение долгого времени</w:t>
+      </w:r>
+      <w:r>
+        <w:t>;</w:t>
+      </w:r>
+    </w:p>
+    <w:p>
+      <w:pPr>
+        <w:pStyle w:val="a7"/>
+        <w:numPr>
+          <w:ilvl w:val="0"/>
+          <w:numId w:val="4"/>
+        </w:numPr>
+      </w:pPr>
+      <w:r>
+        <w:t xml:space="preserve">проигрывания мультимедиа службой планировщика </w:t>
+      </w:r>
+      <w:r>
+        <w:rPr>
+          <w:lang w:val="en-US"/>
+        </w:rPr>
+        <w:t>MMCSS</w:t>
+      </w:r>
+      <w:r>
+        <w:t>.</w:t>
+      </w:r>
+    </w:p>
+    <w:p>
+      <w:pPr>
+        <w:pStyle w:val="a4"/>
+        <w:keepNext/>
+        <w:jc w:val="center"/>
+        <w:rPr>
+          <w:color w:val="000000" w:themeColor="text1"/>
+          <w:sz w:val="24"/>
+          <w:szCs w:val="24"/>
+        </w:rPr>
+      </w:pPr>
+      <w:r>
+        <w:rPr>
+          <w:color w:val="000000" w:themeColor="text1"/>
+          <w:sz w:val="24"/>
+          <w:szCs w:val="24"/>
+        </w:rPr>
+        <w:t xml:space="preserve">Таблица </w:t>
+      </w:r>
+      <w:r>
+        <w:rPr>
+          <w:color w:val="000000" w:themeColor="text1"/>
+          <w:sz w:val="24"/>
+          <w:szCs w:val="24"/>
+        </w:rPr>
+        <w:fldChar w:fldCharType="begin"/>
+      </w:r>
+      <w:r>
+        <w:rPr>
+          <w:color w:val="000000" w:themeColor="text1"/>
+          <w:sz w:val="24"/>
+          <w:szCs w:val="24"/>
+        </w:rPr>
+        <w:instrText xml:space="preserve"> SEQ Таблица \* ARABIC </w:instrText>
+      </w:r>
+      <w:r>
+        <w:rPr>
+          <w:color w:val="000000" w:themeColor="text1"/>
+          <w:sz w:val="24"/>
+          <w:szCs w:val="24"/>
+        </w:rPr>
+        <w:fldChar w:fldCharType="separate"/>
+      </w:r>
+      <w:r>
+        <w:rPr>
+          <w:noProof/>
+          <w:color w:val="000000" w:themeColor="text1"/>
+          <w:sz w:val="24"/>
+          <w:szCs w:val="24"/>
+        </w:rPr>
+        <w:t>2</w:t>
+      </w:r>
+      <w:r>
+        <w:rPr>
+          <w:color w:val="000000" w:themeColor="text1"/>
+          <w:sz w:val="24"/>
+          <w:szCs w:val="24"/>
+        </w:rPr>
+        <w:fldChar w:fldCharType="end"/>
+      </w:r>
+      <w:r>
+        <w:rPr>
+          <w:color w:val="000000" w:themeColor="text1"/>
+          <w:sz w:val="24"/>
+          <w:szCs w:val="24"/>
+        </w:rPr>
+        <w:t>, Рекомендуемые значения повышения приоритета</w:t>
+      </w:r>
+    </w:p>
+    <w:tbl>
+      <w:tblPr>
+        <w:tblStyle w:val="a3"/>
+        <w:tblW w:w="8233" w:type="dxa"/>
+        <w:tblInd w:w="1080" w:type="dxa"/>
+        <w:tblLook w:val="04A0" w:firstRow="1" w:lastRow="0" w:firstColumn="1" w:lastColumn="0" w:noHBand="0" w:noVBand="1"/>
+      </w:tblPr>
+      <w:tblGrid>
+        <w:gridCol w:w="4189"/>
+        <w:gridCol w:w="4044"/>
+      </w:tblGrid>
+      <w:tr>
+        <w:trPr>
+          <w:trHeight w:val="337"/>
+        </w:trPr>
+        <w:tc>
+          <w:tcPr>
+            <w:tcW w:w="4189" w:type="dxa"/>
+          </w:tcPr>
+          <w:p>
+            <w:r>
+              <w:t>Устройство</w:t>
+            </w:r>
+          </w:p>
+        </w:tc>
+        <w:tc>
+          <w:tcPr>
+            <w:tcW w:w="4044" w:type="dxa"/>
+          </w:tcPr>
+          <w:p>
+            <w:r>
+              <w:t>Приращение</w:t>
+            </w:r>
+          </w:p>
+        </w:tc>
+      </w:tr>
+      <w:tr>
+        <w:trPr>
+          <w:trHeight w:val="693"/>
+        </w:trPr>
+        <w:tc>
+          <w:tcPr>
+            <w:tcW w:w="4189" w:type="dxa"/>
+          </w:tcPr>
+          <w:p>
+            <w:r>
+              <w:t xml:space="preserve">Диск, </w:t>
+            </w:r>
+            <w:r>
+              <w:rPr>
+                <w:lang w:val="en-US"/>
+              </w:rPr>
+              <w:t>CD</w:t>
+            </w:r>
+            <w:r>
+              <w:t>-</w:t>
+            </w:r>
+            <w:r>
+              <w:rPr>
+                <w:lang w:val="en-US"/>
+              </w:rPr>
+              <w:t>ROM</w:t>
+            </w:r>
+            <w:r>
+              <w:t xml:space="preserve">, </w:t>
+            </w:r>
+            <w:r>
+              <w:t>параллельный порт, видео</w:t>
+            </w:r>
+          </w:p>
+        </w:tc>
+        <w:tc>
+          <w:tcPr>
+            <w:tcW w:w="4044" w:type="dxa"/>
+          </w:tcPr>
+          <w:p>
+            <w:r>
+              <w:t>1</w:t>
+            </w:r>
+          </w:p>
+        </w:tc>
+      </w:tr>
+      <w:tr>
+        <w:trPr>
+          <w:trHeight w:val="1030"/>
+        </w:trPr>
+        <w:tc>
+          <w:tcPr>
+            <w:tcW w:w="4189" w:type="dxa"/>
+          </w:tcPr>
+          <w:p>
+            <w:r>
+              <w:t>Сеть, почтовый ящик, именованный канал, последовательный порт</w:t>
+            </w:r>
+          </w:p>
+        </w:tc>
+        <w:tc>
+          <w:tcPr>
+            <w:tcW w:w="4044" w:type="dxa"/>
+          </w:tcPr>
+          <w:p>
+            <w:r>
+              <w:t>2</w:t>
+            </w:r>
+          </w:p>
+        </w:tc>
+      </w:tr>
+      <w:tr>
+        <w:trPr>
+          <w:trHeight w:val="337"/>
+        </w:trPr>
+        <w:tc>
+          <w:tcPr>
+            <w:tcW w:w="4189" w:type="dxa"/>
+          </w:tcPr>
+          <w:p>
+            <w:r>
+              <w:t>Клавиатура, мышь</w:t>
+            </w:r>
+          </w:p>
+        </w:tc>
+        <w:tc>
+          <w:tcPr>
+            <w:tcW w:w="4044" w:type="dxa"/>
+          </w:tcPr>
+          <w:p>
+            <w:r>
+              <w:t>6</w:t>
+            </w:r>
+          </w:p>
+        </w:tc>
+      </w:tr>
+      <w:tr>
+        <w:trPr>
+          <w:trHeight w:val="337"/>
+        </w:trPr>
+        <w:tc>
+          <w:tcPr>
+            <w:tcW w:w="4189" w:type="dxa"/>
+          </w:tcPr>
+          <w:p>
+            <w:r>
+              <w:t>Звуковая плата</w:t>
+            </w:r>
+          </w:p>
+        </w:tc>
+        <w:tc>
+          <w:tcPr>
+            <w:tcW w:w="4044" w:type="dxa"/>
+          </w:tcPr>
+          <w:p>
+            <w:r>
+              <w:t>8</w:t>
+            </w:r>
+          </w:p>
+        </w:tc>
+      </w:tr>
+    </w:tbl>
+    <w:p>
+      <w:pPr>
+        <w:ind w:left="1080"/>
+      </w:pPr>
+    </w:p>
+    <w:p>
+      <w:r>
+        <w:t>Текущий приоритет потока в динамическом диапазоне может быть понижен до базового приоритета путём вычитания всех повышений.</w:t>
+      </w:r>
+    </w:p>
+    <w:p>
+      <w:r>
+        <w:t xml:space="preserve">Мультимедийные потоки должны выполняться с минимальными задержками. Эта задача решена в </w:t>
+      </w:r>
+      <w:r>
+        <w:rPr>
+          <w:lang w:val="en-US"/>
+        </w:rPr>
+        <w:t>Windows</w:t>
+      </w:r>
+      <w:r>
+        <w:t xml:space="preserve"> </w:t>
+      </w:r>
+      <w:r>
+        <w:t xml:space="preserve">Мультимедийные потоки должны выполняться с минимальными задержками. Эта задача решена в </w:t>
+      </w:r>
+      <w:r>
+        <w:rPr>
+          <w:lang w:val="en-US"/>
+        </w:rPr>
+        <w:t>Windows</w:t>
+      </w:r>
+      <w:r>
+        <w:t xml:space="preserve"> </w:t>
+      </w:r>
+      <w:r>
+        <w:t xml:space="preserve">путём повышения приоритетов мультимедийных потоков драйвером </w:t>
+      </w:r>
+      <w:r>
+        <w:rPr>
+          <w:lang w:val="en-US"/>
+        </w:rPr>
+        <w:t>MMCSS</w:t>
+      </w:r>
+      <w:r>
+        <w:t xml:space="preserve"> (</w:t>
+      </w:r>
+      <w:r>
+        <w:rPr>
+          <w:lang w:val="en-US"/>
+        </w:rPr>
+        <w:t>Multimedia</w:t>
+      </w:r>
+      <w:r>
+        <w:t xml:space="preserve"> </w:t>
+      </w:r>
+      <w:r>
+        <w:rPr>
+          <w:lang w:val="en-US"/>
+        </w:rPr>
+        <w:t>class</w:t>
+      </w:r>
+      <w:r>
+        <w:t xml:space="preserve"> </w:t>
+      </w:r>
+      <w:r>
+        <w:rPr>
+          <w:lang w:val="en-US"/>
+        </w:rPr>
+        <w:t>scheduler</w:t>
+      </w:r>
+      <w:r>
+        <w:t xml:space="preserve"> </w:t>
+      </w:r>
+      <w:r>
+        <w:rPr>
+          <w:lang w:val="en-US"/>
+        </w:rPr>
+        <w:t>service</w:t>
+      </w:r>
+      <w:r>
+        <w:t xml:space="preserve">). </w:t>
+      </w:r>
+      <w:r>
+        <w:t xml:space="preserve">Повышение приоритетов мультимедийных потоков происходит следующим образом: приложения, которые реализуют воспроизведение мультимедийного контента, указывают драйверу задачу из списка: аудио, захват, распределение, игры, воспроизведение, задачи администратора </w:t>
+      </w:r>
+      <w:proofErr w:type="spellStart"/>
+      <w:r>
+        <w:t>многоэкранного</w:t>
+      </w:r>
+      <w:proofErr w:type="spellEnd"/>
+      <w:r>
+        <w:t xml:space="preserve"> режима.</w:t>
+      </w:r>
+    </w:p>
+    <w:p>
+      <w:r>
+        <w:t xml:space="preserve">Одно из наиболее важных свойств для планирования потоков называется категорией планирования. Это свойство является первичным фактором, определяющим приоритет потоков, зарегистрированных с </w:t>
+      </w:r>
+      <w:r>
+        <w:rPr>
+          <w:lang w:val="en-US"/>
+        </w:rPr>
+        <w:t>MMCSS</w:t>
+      </w:r>
+      <w:r>
+        <w:t>.</w:t>
+      </w:r>
+      <w:r>
+        <w:t xml:space="preserve"> В следующей таблице предоставлены категории планирования.</w:t>
+      </w:r>
+    </w:p>
+    <w:p>
+      <w:pPr>
+        <w:pStyle w:val="a4"/>
+        <w:keepNext/>
+        <w:jc w:val="center"/>
+        <w:rPr>
+          <w:color w:val="000000" w:themeColor="text1"/>
+          <w:sz w:val="24"/>
+          <w:szCs w:val="24"/>
+        </w:rPr>
+      </w:pPr>
+      <w:r>
+        <w:rPr>
+          <w:color w:val="000000" w:themeColor="text1"/>
+          <w:sz w:val="24"/>
+          <w:szCs w:val="24"/>
+        </w:rPr>
+        <w:t xml:space="preserve">Таблица </w:t>
+      </w:r>
+      <w:r>
+        <w:rPr>
+          <w:color w:val="000000" w:themeColor="text1"/>
+          <w:sz w:val="24"/>
+          <w:szCs w:val="24"/>
+        </w:rPr>
+        <w:fldChar w:fldCharType="begin"/>
+      </w:r>
+      <w:r>
+        <w:rPr>
+          <w:color w:val="000000" w:themeColor="text1"/>
+          <w:sz w:val="24"/>
+          <w:szCs w:val="24"/>
+        </w:rPr>
+        <w:instrText xml:space="preserve"> SEQ Таблица \* ARABIC </w:instrText>
+      </w:r>
+      <w:r>
+        <w:rPr>
+          <w:color w:val="000000" w:themeColor="text1"/>
+          <w:sz w:val="24"/>
+          <w:szCs w:val="24"/>
+        </w:rPr>
+        <w:fldChar w:fldCharType="separate"/>
+      </w:r>
+      <w:r>
+        <w:rPr>
+          <w:noProof/>
+          <w:color w:val="000000" w:themeColor="text1"/>
+          <w:sz w:val="24"/>
+          <w:szCs w:val="24"/>
+        </w:rPr>
+        <w:t>3</w:t>
+      </w:r>
+      <w:r>
+        <w:rPr>
+          <w:color w:val="000000" w:themeColor="text1"/>
+          <w:sz w:val="24"/>
+          <w:szCs w:val="24"/>
+        </w:rPr>
+        <w:fldChar w:fldCharType="end"/>
+      </w:r>
+      <w:r>
+        <w:rPr>
+          <w:color w:val="000000" w:themeColor="text1"/>
+          <w:sz w:val="24"/>
+          <w:szCs w:val="24"/>
+        </w:rPr>
+        <w:t>, Категории планирования</w:t>
+      </w:r>
+    </w:p>
+    <w:tbl>
+      <w:tblPr>
+        <w:tblStyle w:val="a3"/>
+        <w:tblW w:w="0" w:type="auto"/>
+        <w:tblInd w:w="0" w:type="dxa"/>
+        <w:tblLook w:val="04A0" w:firstRow="1" w:lastRow="0" w:firstColumn="1" w:lastColumn="0" w:noHBand="0" w:noVBand="1"/>
+      </w:tblPr>
+      <w:tblGrid>
+        <w:gridCol w:w="3115"/>
+        <w:gridCol w:w="3115"/>
+        <w:gridCol w:w="3115"/>
+      </w:tblGrid>
+      <w:tr>
+        <w:tc>
+          <w:tcPr>
+            <w:tcW w:w="3115" w:type="dxa"/>
+          </w:tcPr>
+          <w:p>
+            <w:r>
+              <w:t>Категория</w:t>
+            </w:r>
+          </w:p>
+        </w:tc>
+        <w:tc>
+          <w:tcPr>
+            <w:tcW w:w="3115" w:type="dxa"/>
+          </w:tcPr>
+          <w:p>
+            <w:r>
+              <w:t>Приоритет</w:t>
+            </w:r>
+          </w:p>
+        </w:tc>
+        <w:tc>
+          <w:tcPr>
+            <w:tcW w:w="3115" w:type="dxa"/>
+          </w:tcPr>
+          <w:p>
+            <w:r>
+              <w:t>Описания</w:t>
+            </w:r>
+          </w:p>
+        </w:tc>
+      </w:tr>
+      <w:tr>
+        <w:tc>
+          <w:tcPr>
+            <w:tcW w:w="3115" w:type="dxa"/>
+          </w:tcPr>
+          <w:p>
+            <w:pPr>
+              <w:rPr>
+                <w:lang w:val="en-US"/>
+              </w:rPr>
+            </w:pPr>
+            <w:r>
+              <w:rPr>
+                <w:lang w:val="en-US"/>
+              </w:rPr>
+              <w:t>Exhausted</w:t>
+            </w:r>
+          </w:p>
+        </w:tc>
+        <w:tc>
+          <w:tcPr>
+            <w:tcW w:w="3115" w:type="dxa"/>
+          </w:tcPr>
+          <w:p>
+            <w:pPr>
+              <w:rPr>
+                <w:lang w:val="en-US"/>
+              </w:rPr>
+            </w:pPr>
+            <w:r>
+              <w:rPr>
+                <w:lang w:val="en-US"/>
+              </w:rPr>
+              <w:t>1-7</w:t>
+            </w:r>
+          </w:p>
+        </w:tc>
+        <w:tc>
+          <w:tcPr>
+            <w:tcW w:w="3115" w:type="dxa"/>
+          </w:tcPr>
+          <w:p>
+            <w:r>
+              <w:t xml:space="preserve">Потоки, исчерпавшие свою долю времени центрального процессора, выполнение которых продолжиться, только если не будут готовы к </w:t>
+            </w:r>
+            <w:r>
+              <w:lastRenderedPageBreak/>
+              <w:t>выполнению другие потоки с более высоким уровнем приоритета</w:t>
+            </w:r>
+          </w:p>
+        </w:tc>
+      </w:tr>
+      <w:tr>
+        <w:tc>
+          <w:tcPr>
+            <w:tcW w:w="3115" w:type="dxa"/>
+          </w:tcPr>
+          <w:p>
+            <w:pPr>
+              <w:rPr>
+                <w:lang w:val="en-US"/>
+              </w:rPr>
+            </w:pPr>
+            <w:r>
+              <w:rPr>
+                <w:lang w:val="en-US"/>
+              </w:rPr>
+              <w:lastRenderedPageBreak/>
+              <w:t>Low</w:t>
+            </w:r>
+          </w:p>
+        </w:tc>
+        <w:tc>
+          <w:tcPr>
+            <w:tcW w:w="3115" w:type="dxa"/>
+          </w:tcPr>
+          <w:p>
+            <w:pPr>
+              <w:rPr>
+                <w:lang w:val="en-US"/>
+              </w:rPr>
+            </w:pPr>
+            <w:r>
+              <w:rPr>
+                <w:lang w:val="en-US"/>
+              </w:rPr>
+              <w:t>8-15</w:t>
+            </w:r>
+          </w:p>
+        </w:tc>
+        <w:tc>
+          <w:tcPr>
+            <w:tcW w:w="3115" w:type="dxa"/>
+          </w:tcPr>
+          <w:p>
+            <w:r>
+              <w:t xml:space="preserve">Все остальные потоки, не являющиеся </w:t>
+            </w:r>
+            <w:r>
+              <w:t xml:space="preserve">частью категорий </w:t>
+            </w:r>
+            <w:r>
+              <w:rPr>
+                <w:lang w:val="en-US"/>
+              </w:rPr>
+              <w:t>Medium</w:t>
+            </w:r>
+            <w:r>
+              <w:t xml:space="preserve">, </w:t>
+            </w:r>
+            <w:r>
+              <w:rPr>
+                <w:lang w:val="en-US"/>
+              </w:rPr>
+              <w:t>High</w:t>
+            </w:r>
+          </w:p>
+        </w:tc>
+      </w:tr>
+      <w:tr>
+        <w:tc>
+          <w:tcPr>
+            <w:tcW w:w="3115" w:type="dxa"/>
+          </w:tcPr>
+          <w:p>
+            <w:pPr>
+              <w:rPr>
+                <w:lang w:val="en-US"/>
+              </w:rPr>
+            </w:pPr>
+            <w:r>
+              <w:rPr>
+                <w:lang w:val="en-US"/>
+              </w:rPr>
+              <w:t>Medium</w:t>
+            </w:r>
+          </w:p>
+        </w:tc>
+        <w:tc>
+          <w:tcPr>
+            <w:tcW w:w="3115" w:type="dxa"/>
+          </w:tcPr>
+          <w:p>
+            <w:pPr>
+              <w:rPr>
+                <w:lang w:val="en-US"/>
+              </w:rPr>
+            </w:pPr>
+            <w:r>
+              <w:rPr>
+                <w:lang w:val="en-US"/>
+              </w:rPr>
+              <w:t>16-22</w:t>
+            </w:r>
+          </w:p>
+        </w:tc>
+        <w:tc>
+          <w:tcPr>
+            <w:tcW w:w="3115" w:type="dxa"/>
+          </w:tcPr>
+          <w:p>
+            <w:r>
+              <w:t xml:space="preserve">Потоки, являющие частью приложений первого плана, например, </w:t>
+            </w:r>
+            <w:r>
+              <w:rPr>
+                <w:lang w:val="en-US"/>
+              </w:rPr>
+              <w:t>Windows</w:t>
+            </w:r>
+            <w:r>
+              <w:t xml:space="preserve"> </w:t>
+            </w:r>
+            <w:r>
+              <w:rPr>
+                <w:lang w:val="en-US"/>
+              </w:rPr>
+              <w:t>Media</w:t>
+            </w:r>
+            <w:r>
+              <w:t xml:space="preserve"> </w:t>
+            </w:r>
+            <w:r>
+              <w:rPr>
+                <w:lang w:val="en-US"/>
+              </w:rPr>
+              <w:t>Player</w:t>
+            </w:r>
+          </w:p>
+        </w:tc>
+      </w:tr>
+      <w:tr>
+        <w:tc>
+          <w:tcPr>
+            <w:tcW w:w="3115" w:type="dxa"/>
+          </w:tcPr>
+          <w:p>
+            <w:pPr>
+              <w:rPr>
+                <w:lang w:val="en-US"/>
+              </w:rPr>
+            </w:pPr>
+            <w:r>
+              <w:rPr>
+                <w:lang w:val="en-US"/>
+              </w:rPr>
+              <w:t>High</w:t>
+            </w:r>
+          </w:p>
+        </w:tc>
+        <w:tc>
+          <w:tcPr>
+            <w:tcW w:w="3115" w:type="dxa"/>
+          </w:tcPr>
+          <w:p>
+            <w:pPr>
+              <w:rPr>
+                <w:lang w:val="en-US"/>
+              </w:rPr>
+            </w:pPr>
+            <w:r>
+              <w:rPr>
+                <w:lang w:val="en-US"/>
+              </w:rPr>
+              <w:t>23-26</w:t>
+            </w:r>
+          </w:p>
+        </w:tc>
+        <w:tc>
+          <w:tcPr>
+            <w:tcW w:w="3115" w:type="dxa"/>
+          </w:tcPr>
+          <w:p>
+            <w:r>
+              <w:t>Потоки профессионального аудио (</w:t>
+            </w:r>
+            <w:r>
+              <w:rPr>
+                <w:lang w:val="en-US"/>
+              </w:rPr>
+              <w:t>Pro</w:t>
+            </w:r>
+            <w:r>
+              <w:t xml:space="preserve"> </w:t>
+            </w:r>
+            <w:r>
+              <w:rPr>
+                <w:lang w:val="en-US"/>
+              </w:rPr>
+              <w:t>Audio</w:t>
+            </w:r>
+            <w:r>
+              <w:t xml:space="preserve">), </w:t>
+            </w:r>
+            <w:r>
+              <w:t>запущенные</w:t>
+            </w:r>
+            <w:r>
+              <w:t xml:space="preserve"> с приоритетом выше, чем у других потоков на системе, за исключением критических системных потоков</w:t>
+            </w:r>
+          </w:p>
+        </w:tc>
+      </w:tr>
+    </w:tbl>
+    <w:p/>
+    <w:p>
+      <w:r>
+        <w:t>Функци</w:t>
+      </w:r>
+      <w:r>
+        <w:t xml:space="preserve">и </w:t>
+      </w:r>
+      <w:r>
+        <w:rPr>
+          <w:lang w:val="en-US"/>
+        </w:rPr>
+        <w:t>MMCSS</w:t>
+      </w:r>
+      <w:r>
+        <w:t xml:space="preserve"> </w:t>
+      </w:r>
+      <w:r>
+        <w:t xml:space="preserve">временно повышают приоритет потоков, зарегистрированных с </w:t>
+      </w:r>
+      <w:r>
+        <w:rPr>
+          <w:lang w:val="en-US"/>
+        </w:rPr>
+        <w:t>MMCSS</w:t>
+      </w:r>
+      <w:r>
+        <w:t xml:space="preserve"> </w:t>
+      </w:r>
+      <w:r>
+        <w:t xml:space="preserve">до уровня, соответствующего их категориям планирования. Затем их приоритет снижается до уровня, соответствующего категории </w:t>
+      </w:r>
+      <w:r>
+        <w:rPr>
+          <w:lang w:val="en-US"/>
+        </w:rPr>
+        <w:t>Exhausted</w:t>
+      </w:r>
+      <w:r>
+        <w:t xml:space="preserve">, </w:t>
+      </w:r>
+      <w:r>
+        <w:t>чтобы другие потоки также могли получить доступ к требуемому ресурсу.</w:t>
+      </w:r>
+    </w:p>
+    <w:p>
+      <w:pPr>
+        <w:pStyle w:val="1"/>
+        <w:rPr>
+          <w:lang w:val="en-US"/>
+        </w:rPr>
+      </w:pPr>
+      <w:r>
+        <w:t xml:space="preserve">Перерасчёт динамических приоритетов в ОС семейства </w:t>
+      </w:r>
+      <w:r>
+        <w:rPr>
+          <w:lang w:val="en-US"/>
+        </w:rPr>
+        <w:t>UNIX</w:t>
+      </w:r>
+      <w:r>
+        <w:t>/</w:t>
+      </w:r>
+      <w:r>
+        <w:rPr>
+          <w:lang w:val="en-US"/>
+        </w:rPr>
+        <w:t>LINUX</w:t>
+      </w:r>
+    </w:p>
+    <w:p>
+      <w:r>
+        <w:t xml:space="preserve">В современных системах </w:t>
+      </w:r>
+      <w:r>
+        <w:rPr>
+          <w:lang w:val="en-US"/>
+        </w:rPr>
+        <w:t>UNIX</w:t>
+      </w:r>
+      <w:r>
+        <w:t>/</w:t>
+      </w:r>
+      <w:r>
+        <w:rPr>
+          <w:lang w:val="en-US"/>
+        </w:rPr>
+        <w:t>Linux</w:t>
+      </w:r>
+      <w:r>
+        <w:t xml:space="preserve"> </w:t>
+      </w:r>
+      <w:r>
+        <w:t>ядро является вытесняющим. Процесс в режиме ядра может быть вытеснен более приоритетным процессом в режиме ядра.</w:t>
+      </w:r>
+      <w:r>
+        <w:t xml:space="preserve"> Ядро было сделано вытесняющим для того, чтобы система могла обслуживать процессы реального времени, такие как аудио и видео.</w:t>
+      </w:r>
+    </w:p>
+    <w:p>
+      <w:r>
+        <w:t>Очередь готовых к выполнению процессов формируется согласно приоритетам процессов и принципу вытесняющего циклического планирования: в первую очередь выполняются процессы с большим приоритетом, а процессы с одинаковыми приоритетами выполняются в течении кванта времени циклически друг за другом. Если процесс, имеющий более высокий приоритет, поступает в очередь готовых к выполнению, планировщик вытесняет текущий процесс и предоставляет ресурс более приоритетному.</w:t>
+      </w:r>
+    </w:p>
+    <w:p>
+      <w:r>
+        <w:lastRenderedPageBreak/>
+        <w:t>Приоритет представляет собой целое число из диапазона от 0 до 127:</w:t>
+      </w:r>
+    </w:p>
+    <w:p>
+      <w:pPr>
+        <w:pStyle w:val="a7"/>
+        <w:numPr>
+          <w:ilvl w:val="0"/>
+          <w:numId w:val="9"/>
+        </w:numPr>
+      </w:pPr>
+      <w:r>
+        <w:t>От 0 до 49 – приоритеты ядра</w:t>
+      </w:r>
+      <w:r>
+        <w:rPr>
+          <w:lang w:val="en-US"/>
+        </w:rPr>
+        <w:t>;</w:t>
+      </w:r>
+    </w:p>
+    <w:p>
+      <w:pPr>
+        <w:pStyle w:val="a7"/>
+        <w:numPr>
+          <w:ilvl w:val="0"/>
+          <w:numId w:val="9"/>
+        </w:numPr>
+      </w:pPr>
+      <w:r>
+        <w:t>От 50 до 127 – приоритеты прикладных задач.</w:t>
+      </w:r>
+    </w:p>
+    <w:p/>
+    <w:p>
+      <w:r>
+        <w:t>Приоритеты ядра являются фиксированными величинами.</w:t>
+      </w:r>
+    </w:p>
+    <w:p>
+      <w:r>
+        <w:t>Приоритеты прикладных задач могут изменяться во времени в зависимости от фактора любезности и последней измеренной величины использования процессора.</w:t>
+      </w:r>
+    </w:p>
+    <w:p>
+      <w:r>
+        <w:t xml:space="preserve">Фактор любезности является целым числом от 0 до 39. 20 – значение фактора по умолчанию. Чем меньше значение фактора любезности, тем выше приоритет процесса. Фоновым процессам автоматически задаются более высокие значения фактора. Фактор любезности процесса может быть изменен суперпользователем с помощью системного вызова </w:t>
+      </w:r>
+      <w:r>
+        <w:rPr>
+          <w:lang w:val="en-US"/>
+        </w:rPr>
+        <w:t>nice</w:t>
+      </w:r>
+      <w:r>
+        <w:t>.</w:t>
+      </w:r>
+    </w:p>
+    <w:p>
+      <w:r>
+        <w:t xml:space="preserve">Дескриптор процесса </w:t>
+      </w:r>
+      <w:r>
+        <w:rPr>
+          <w:lang w:val="en-US"/>
+        </w:rPr>
+        <w:t>proc</w:t>
+      </w:r>
+      <w:r>
+        <w:t xml:space="preserve"> </w:t>
+      </w:r>
+      <w:r>
+        <w:t>содержит следующие поля приоритета:</w:t>
+      </w:r>
+    </w:p>
+    <w:p>
+      <w:pPr>
+        <w:pStyle w:val="a7"/>
+        <w:numPr>
+          <w:ilvl w:val="0"/>
+          <w:numId w:val="11"/>
+        </w:numPr>
+      </w:pPr>
+      <w:r>
+        <w:rPr>
+          <w:lang w:val="en-US"/>
+        </w:rPr>
+        <w:t>p</w:t>
+      </w:r>
+      <w:r>
+        <w:t>_</w:t>
+      </w:r>
+      <w:proofErr w:type="spellStart"/>
+      <w:r>
+        <w:rPr>
+          <w:lang w:val="en-US"/>
+        </w:rPr>
+        <w:t>pri</w:t>
+      </w:r>
+      <w:proofErr w:type="spellEnd"/>
+      <w:r>
+        <w:t xml:space="preserve"> – </w:t>
+      </w:r>
+      <w:r>
+        <w:t>текущий приоритет планирования</w:t>
+      </w:r>
+      <w:r>
+        <w:t>;</w:t>
+      </w:r>
+    </w:p>
+    <w:p>
+      <w:pPr>
+        <w:pStyle w:val="a7"/>
+        <w:numPr>
+          <w:ilvl w:val="0"/>
+          <w:numId w:val="11"/>
+        </w:numPr>
+      </w:pPr>
+      <w:r>
+        <w:rPr>
+          <w:lang w:val="en-US"/>
+        </w:rPr>
+        <w:t>p</w:t>
+      </w:r>
+      <w:r>
+        <w:t>_</w:t>
+      </w:r>
+      <w:proofErr w:type="spellStart"/>
+      <w:r>
+        <w:rPr>
+          <w:lang w:val="en-US"/>
+        </w:rPr>
+        <w:t>usrpri</w:t>
+      </w:r>
+      <w:proofErr w:type="spellEnd"/>
+      <w:r>
+        <w:t xml:space="preserve"> – </w:t>
+      </w:r>
+      <w:r>
+        <w:t>приоритет процесса в режиме задачи</w:t>
+      </w:r>
+      <w:r>
+        <w:t>;</w:t>
+      </w:r>
+    </w:p>
+    <w:p>
+      <w:pPr>
+        <w:pStyle w:val="a7"/>
+        <w:numPr>
+          <w:ilvl w:val="0"/>
+          <w:numId w:val="11"/>
+        </w:numPr>
+      </w:pPr>
+      <w:r>
+        <w:rPr>
+          <w:lang w:val="en-US"/>
+        </w:rPr>
+        <w:t>p</w:t>
+      </w:r>
+      <w:r>
+        <w:t>_</w:t>
+      </w:r>
+      <w:proofErr w:type="spellStart"/>
+      <w:r>
+        <w:rPr>
+          <w:lang w:val="en-US"/>
+        </w:rPr>
+        <w:t>cpu</w:t>
+      </w:r>
+      <w:proofErr w:type="spellEnd"/>
+      <w:r>
+        <w:t xml:space="preserve"> – </w:t>
+      </w:r>
+      <w:r>
+        <w:t>результат последнего измерения степени загруженности процессора процессом</w:t>
+      </w:r>
+      <w:r>
+        <w:t>;</w:t>
+      </w:r>
+    </w:p>
+    <w:p>
+      <w:pPr>
+        <w:pStyle w:val="a7"/>
+        <w:numPr>
+          <w:ilvl w:val="0"/>
+          <w:numId w:val="11"/>
+        </w:numPr>
+      </w:pPr>
+      <w:proofErr w:type="spellStart"/>
+      <w:r>
+        <w:rPr>
+          <w:lang w:val="en-US"/>
+        </w:rPr>
+        <w:t>p_nice</w:t>
+      </w:r>
+      <w:proofErr w:type="spellEnd"/>
+      <w:r>
+        <w:rPr>
+          <w:lang w:val="en-US"/>
+        </w:rPr>
+        <w:t xml:space="preserve"> – </w:t>
+      </w:r>
+      <w:r>
+        <w:t>фактор любезности.</w:t>
+      </w:r>
+    </w:p>
+    <w:p>
+      <w:r>
+        <w:t xml:space="preserve">У процесса, находящегося в режиме задачи, значения </w:t>
+      </w:r>
+      <w:r>
+        <w:rPr>
+          <w:lang w:val="en-US"/>
+        </w:rPr>
+        <w:t>p</w:t>
+      </w:r>
+      <w:r>
+        <w:t>_</w:t>
+      </w:r>
+      <w:proofErr w:type="spellStart"/>
+      <w:r>
+        <w:rPr>
+          <w:lang w:val="en-US"/>
+        </w:rPr>
+        <w:t>pri</w:t>
+      </w:r>
+      <w:proofErr w:type="spellEnd"/>
+      <w:r>
+        <w:t xml:space="preserve"> </w:t>
+      </w:r>
+      <w:r>
+        <w:t xml:space="preserve">и </w:t>
+      </w:r>
+      <w:r>
+        <w:rPr>
+          <w:lang w:val="en-US"/>
+        </w:rPr>
+        <w:t>p</w:t>
+      </w:r>
+      <w:r>
+        <w:t>_</w:t>
+      </w:r>
+      <w:proofErr w:type="spellStart"/>
+      <w:r>
+        <w:rPr>
+          <w:lang w:val="en-US"/>
+        </w:rPr>
+        <w:t>usrpri</w:t>
+      </w:r>
+      <w:proofErr w:type="spellEnd"/>
+      <w:r>
+        <w:t xml:space="preserve"> </w:t>
+      </w:r>
+      <w:r>
+        <w:t xml:space="preserve">равны. Значение текущего приоритета </w:t>
+      </w:r>
+      <w:r>
+        <w:rPr>
+          <w:lang w:val="en-US"/>
+        </w:rPr>
+        <w:t>p</w:t>
+      </w:r>
+      <w:r>
+        <w:t>_</w:t>
+      </w:r>
+      <w:proofErr w:type="spellStart"/>
+      <w:r>
+        <w:rPr>
+          <w:lang w:val="en-US"/>
+        </w:rPr>
+        <w:t>pri</w:t>
+      </w:r>
+      <w:proofErr w:type="spellEnd"/>
+      <w:r>
+        <w:t xml:space="preserve"> </w:t>
+      </w:r>
+      <w:r>
+        <w:t xml:space="preserve">может быть повышено </w:t>
+      </w:r>
+      <w:proofErr w:type="spellStart"/>
+      <w:r>
+        <w:t>планироващиком</w:t>
+      </w:r>
+      <w:proofErr w:type="spellEnd"/>
+      <w:r>
+        <w:t xml:space="preserve"> для выполнения процесса в режиме ядра (при этом </w:t>
+      </w:r>
+      <w:r>
+        <w:rPr>
+          <w:lang w:val="en-US"/>
+        </w:rPr>
+        <w:t>p</w:t>
+      </w:r>
+      <w:r>
+        <w:t>_</w:t>
+      </w:r>
+      <w:proofErr w:type="spellStart"/>
+      <w:r>
+        <w:rPr>
+          <w:lang w:val="en-US"/>
+        </w:rPr>
+        <w:t>usrpri</w:t>
+      </w:r>
+      <w:proofErr w:type="spellEnd"/>
+      <w:r>
+        <w:t xml:space="preserve"> </w:t>
+      </w:r>
+      <w:r>
+        <w:t>будет использоваться</w:t>
+      </w:r>
+      <w:r>
+        <w:t xml:space="preserve"> для хранения приоритета, который будет назначен при возврате в режим задачи).</w:t>
+      </w:r>
+    </w:p>
+    <w:p>
+      <w:r>
+        <w:t xml:space="preserve">Ядро системы связывает приоритет сна с событием или ожидаемым ресурсом, из-за которого процесс может блокироваться. Когда процесс просыпается после блокирования в системном вызове, ядро устанавливает в поле </w:t>
+      </w:r>
+      <w:r>
+        <w:rPr>
+          <w:lang w:val="en-US"/>
+        </w:rPr>
+        <w:t>p</w:t>
+      </w:r>
+      <w:r>
+        <w:t>_</w:t>
+      </w:r>
+      <w:proofErr w:type="spellStart"/>
+      <w:r>
+        <w:rPr>
+          <w:lang w:val="en-US"/>
+        </w:rPr>
+        <w:t>pri</w:t>
+      </w:r>
+      <w:proofErr w:type="spellEnd"/>
+      <w:r>
+        <w:t xml:space="preserve"> </w:t>
+      </w:r>
+      <w:r>
+        <w:t xml:space="preserve">приоритет сна – значение </w:t>
+      </w:r>
+      <w:proofErr w:type="spellStart"/>
+      <w:r>
+        <w:t>проиоритета</w:t>
+      </w:r>
+      <w:proofErr w:type="spellEnd"/>
+      <w:r>
+        <w:t xml:space="preserve"> из диапазона от </w:t>
+      </w:r>
+      <w:r>
+        <w:t xml:space="preserve">0 </w:t>
+      </w:r>
+      <w:r>
+        <w:t>до 49, зависящее от события или ресурса, по которому произошла блокировка. Событие и связанное с ним значение приоритета сна в системе 4.</w:t>
+      </w:r>
+      <w:r>
+        <w:t>3</w:t>
+      </w:r>
+      <w:r>
+        <w:rPr>
+          <w:lang w:val="en-US"/>
+        </w:rPr>
+        <w:t>BSD</w:t>
+      </w:r>
+      <w:r>
+        <w:t xml:space="preserve"> </w:t>
+      </w:r>
+      <w:r>
+        <w:t xml:space="preserve">описывает таблица </w:t>
+      </w:r>
+      <w:r>
+        <w:t>4</w:t>
+      </w:r>
+      <w:r>
+        <w:t>.</w:t>
+      </w:r>
+    </w:p>
+    <w:p>
+      <w:pPr>
+        <w:pStyle w:val="a4"/>
+        <w:keepNext/>
+        <w:jc w:val="center"/>
+        <w:rPr>
+          <w:color w:val="000000" w:themeColor="text1"/>
+          <w:sz w:val="24"/>
+          <w:szCs w:val="24"/>
+        </w:rPr>
+      </w:pPr>
+      <w:r>
+        <w:rPr>
+          <w:color w:val="000000" w:themeColor="text1"/>
+          <w:sz w:val="24"/>
+          <w:szCs w:val="24"/>
+        </w:rPr>
+        <w:t xml:space="preserve">Таблица </w:t>
+      </w:r>
+      <w:r>
+        <w:rPr>
+          <w:color w:val="000000" w:themeColor="text1"/>
+          <w:sz w:val="24"/>
+          <w:szCs w:val="24"/>
+        </w:rPr>
+        <w:fldChar w:fldCharType="begin"/>
+      </w:r>
+      <w:r>
+        <w:rPr>
+          <w:color w:val="000000" w:themeColor="text1"/>
+          <w:sz w:val="24"/>
+          <w:szCs w:val="24"/>
+        </w:rPr>
+        <w:instrText xml:space="preserve"> SEQ Таблица \* ARABIC </w:instrText>
+      </w:r>
+      <w:r>
+        <w:rPr>
+          <w:color w:val="000000" w:themeColor="text1"/>
+          <w:sz w:val="24"/>
+          <w:szCs w:val="24"/>
+        </w:rPr>
+        <w:fldChar w:fldCharType="separate"/>
+      </w:r>
+      <w:r>
+        <w:rPr>
+          <w:noProof/>
+          <w:color w:val="000000" w:themeColor="text1"/>
+          <w:sz w:val="24"/>
+          <w:szCs w:val="24"/>
+        </w:rPr>
+        <w:t>4</w:t>
+      </w:r>
+      <w:r>
+        <w:rPr>
+          <w:color w:val="000000" w:themeColor="text1"/>
+          <w:sz w:val="24"/>
+          <w:szCs w:val="24"/>
+        </w:rPr>
+        <w:fldChar w:fldCharType="end"/>
+      </w:r>
+      <w:r>
+        <w:rPr>
+          <w:color w:val="000000" w:themeColor="text1"/>
+          <w:sz w:val="24"/>
+          <w:szCs w:val="24"/>
+        </w:rPr>
+        <w:t>, Таблица приоритетов в системе 4.3</w:t>
+      </w:r>
+      <w:r>
+        <w:rPr>
+          <w:color w:val="000000" w:themeColor="text1"/>
+          <w:sz w:val="24"/>
+          <w:szCs w:val="24"/>
+          <w:lang w:val="en-US"/>
+        </w:rPr>
+        <w:t>BSD</w:t>
+      </w:r>
+    </w:p>
+    <w:tbl>
+      <w:tblPr>
+        <w:tblStyle w:val="a3"/>
+        <w:tblW w:w="0" w:type="auto"/>
+        <w:tblInd w:w="0" w:type="dxa"/>
+        <w:tblLook w:val="04A0" w:firstRow="1" w:lastRow="0" w:firstColumn="1" w:lastColumn="0" w:noHBand="0" w:noVBand="1"/>
+      </w:tblPr>
+      <w:tblGrid>
+        <w:gridCol w:w="3115"/>
+        <w:gridCol w:w="3115"/>
+        <w:gridCol w:w="3115"/>
+      </w:tblGrid>
+      <w:tr>
+        <w:tc>
+          <w:tcPr>
+            <w:tcW w:w="3115" w:type="dxa"/>
+          </w:tcPr>
+          <w:p>
+            <w:r>
+              <w:t>Приоритет</w:t>
+            </w:r>
+          </w:p>
+        </w:tc>
+        <w:tc>
+          <w:tcPr>
+            <w:tcW w:w="3115" w:type="dxa"/>
+          </w:tcPr>
+          <w:p>
+            <w:r>
+              <w:t>Значение</w:t>
+            </w:r>
+          </w:p>
+        </w:tc>
+        <w:tc>
+          <w:tcPr>
+            <w:tcW w:w="3115" w:type="dxa"/>
+          </w:tcPr>
+          <w:p>
+            <w:r>
+              <w:t>Описание</w:t>
+            </w:r>
+          </w:p>
+        </w:tc>
+      </w:tr>
+      <w:tr>
+        <w:tc>
+          <w:tcPr>
+            <w:tcW w:w="3115" w:type="dxa"/>
+          </w:tcPr>
+          <w:p>
+            <w:pPr>
+              <w:rPr>
+                <w:lang w:val="en-US"/>
+              </w:rPr>
+            </w:pPr>
+            <w:r>
+              <w:rPr>
+                <w:lang w:val="en-US"/>
+              </w:rPr>
+              <w:t>PSWP</w:t>
+            </w:r>
+          </w:p>
+        </w:tc>
+        <w:tc>
+          <w:tcPr>
+            <w:tcW w:w="3115" w:type="dxa"/>
+          </w:tcPr>
+          <w:p>
+            <w:r>
+              <w:t>0</w:t>
+            </w:r>
+          </w:p>
+        </w:tc>
+        <w:tc>
+          <w:tcPr>
+            <w:tcW w:w="3115" w:type="dxa"/>
+          </w:tcPr>
+          <w:p>
+            <w:r>
+              <w:t>Свопинг</w:t>
+            </w:r>
+          </w:p>
+        </w:tc>
+      </w:tr>
+      <w:tr>
+        <w:tc>
+          <w:tcPr>
+            <w:tcW w:w="3115" w:type="dxa"/>
+          </w:tcPr>
+          <w:p>
+            <w:pPr>
+              <w:rPr>
+                <w:lang w:val="en-US"/>
+              </w:rPr>
+            </w:pPr>
+            <w:r>
+              <w:rPr>
+                <w:lang w:val="en-US"/>
+              </w:rPr>
+              <w:t>PSWP + 1</w:t>
+            </w:r>
+          </w:p>
+        </w:tc>
+        <w:tc>
+          <w:tcPr>
+            <w:tcW w:w="3115" w:type="dxa"/>
+          </w:tcPr>
+          <w:p>
+            <w:r>
+              <w:t>1</w:t>
+            </w:r>
+          </w:p>
+        </w:tc>
+        <w:tc>
+          <w:tcPr>
+            <w:tcW w:w="3115" w:type="dxa"/>
+          </w:tcPr>
+          <w:p>
+            <w:r>
+              <w:t>Страничный демон</w:t>
+            </w:r>
+          </w:p>
+        </w:tc>
+      </w:tr>
+      <w:tr>
+        <w:tc>
+          <w:tcPr>
+            <w:tcW w:w="3115" w:type="dxa"/>
+          </w:tcPr>
+          <w:p>
+            <w:pPr>
+              <w:rPr>
+                <w:lang w:val="en-US"/>
+              </w:rPr>
+            </w:pPr>
+            <w:r>
+              <w:rPr>
+                <w:lang w:val="en-US"/>
+              </w:rPr>
+              <w:t>PSWP + 1/2/4</w:t>
+            </w:r>
+          </w:p>
+        </w:tc>
+        <w:tc>
+          <w:tcPr>
+            <w:tcW w:w="3115" w:type="dxa"/>
+          </w:tcPr>
+          <w:p>
+            <w:r>
+              <w:t>1/2/4</w:t>
+            </w:r>
+          </w:p>
+        </w:tc>
+        <w:tc>
+          <w:tcPr>
+            <w:tcW w:w="3115" w:type="dxa"/>
+          </w:tcPr>
+          <w:p>
+            <w:r>
+              <w:t>Другие действия по обработке памяти</w:t>
+            </w:r>
+          </w:p>
+        </w:tc>
+      </w:tr>
+      <w:tr>
+        <w:tc>
+          <w:tcPr>
+            <w:tcW w:w="3115" w:type="dxa"/>
+          </w:tcPr>
+          <w:p>
+            <w:pPr>
+              <w:rPr>
+                <w:lang w:val="en-US"/>
+              </w:rPr>
+            </w:pPr>
+            <w:r>
+              <w:rPr>
+                <w:lang w:val="en-US"/>
+              </w:rPr>
+              <w:lastRenderedPageBreak/>
+              <w:t>PINOD</w:t>
+            </w:r>
+          </w:p>
+        </w:tc>
+        <w:tc>
+          <w:tcPr>
+            <w:tcW w:w="3115" w:type="dxa"/>
+          </w:tcPr>
+          <w:p>
+            <w:r>
+              <w:t>10</w:t>
+            </w:r>
+          </w:p>
+        </w:tc>
+        <w:tc>
+          <w:tcPr>
+            <w:tcW w:w="3115" w:type="dxa"/>
+          </w:tcPr>
+          <w:p>
+            <w:r>
+              <w:t xml:space="preserve">Ожидание освобождения </w:t>
+            </w:r>
+            <w:proofErr w:type="spellStart"/>
+            <w:r>
+              <w:rPr>
+                <w:lang w:val="en-US"/>
+              </w:rPr>
+              <w:t>inode</w:t>
+            </w:r>
+            <w:proofErr w:type="spellEnd"/>
+          </w:p>
+        </w:tc>
+      </w:tr>
+      <w:tr>
+        <w:tc>
+          <w:tcPr>
+            <w:tcW w:w="3115" w:type="dxa"/>
+          </w:tcPr>
+          <w:p>
+            <w:pPr>
+              <w:rPr>
+                <w:lang w:val="en-US"/>
+              </w:rPr>
+            </w:pPr>
+            <w:r>
+              <w:rPr>
+                <w:lang w:val="en-US"/>
+              </w:rPr>
+              <w:t>PRIBIO</w:t>
+            </w:r>
+          </w:p>
+        </w:tc>
+        <w:tc>
+          <w:tcPr>
+            <w:tcW w:w="3115" w:type="dxa"/>
+          </w:tcPr>
+          <w:p>
+            <w:r>
+              <w:t>20</w:t>
+            </w:r>
+          </w:p>
+        </w:tc>
+        <w:tc>
+          <w:tcPr>
+            <w:tcW w:w="3115" w:type="dxa"/>
+          </w:tcPr>
+          <w:p>
+            <w:r>
+              <w:t>Ожидание дискового ввода-вывода</w:t>
+            </w:r>
+          </w:p>
+        </w:tc>
+      </w:tr>
+      <w:tr>
+        <w:tc>
+          <w:tcPr>
+            <w:tcW w:w="3115" w:type="dxa"/>
+          </w:tcPr>
+          <w:p>
+            <w:pPr>
+              <w:rPr>
+                <w:lang w:val="en-US"/>
+              </w:rPr>
+            </w:pPr>
+            <w:r>
+              <w:rPr>
+                <w:lang w:val="en-US"/>
+              </w:rPr>
+              <w:t>PRIBIO + 1</w:t>
+            </w:r>
+          </w:p>
+        </w:tc>
+        <w:tc>
+          <w:tcPr>
+            <w:tcW w:w="3115" w:type="dxa"/>
+          </w:tcPr>
+          <w:p>
+            <w:r>
+              <w:t>21</w:t>
+            </w:r>
+          </w:p>
+        </w:tc>
+        <w:tc>
+          <w:tcPr>
+            <w:tcW w:w="3115" w:type="dxa"/>
+          </w:tcPr>
+          <w:p>
+            <w:r>
+              <w:t>Ожидание освобождения буфера</w:t>
+            </w:r>
+          </w:p>
+        </w:tc>
+      </w:tr>
+      <w:tr>
+        <w:tc>
+          <w:tcPr>
+            <w:tcW w:w="3115" w:type="dxa"/>
+          </w:tcPr>
+          <w:p>
+            <w:pPr>
+              <w:rPr>
+                <w:lang w:val="en-US"/>
+              </w:rPr>
+            </w:pPr>
+            <w:r>
+              <w:rPr>
+                <w:lang w:val="en-US"/>
+              </w:rPr>
+              <w:t>PZERO</w:t>
+            </w:r>
+          </w:p>
+        </w:tc>
+        <w:tc>
+          <w:tcPr>
+            <w:tcW w:w="3115" w:type="dxa"/>
+          </w:tcPr>
+          <w:p>
+            <w:r>
+              <w:t>25</w:t>
+            </w:r>
+          </w:p>
+        </w:tc>
+        <w:tc>
+          <w:tcPr>
+            <w:tcW w:w="3115" w:type="dxa"/>
+          </w:tcPr>
+          <w:p>
+            <w:r>
+              <w:t>Базовый приоритет</w:t>
+            </w:r>
+          </w:p>
+        </w:tc>
+      </w:tr>
+      <w:tr>
+        <w:tc>
+          <w:tcPr>
+            <w:tcW w:w="3115" w:type="dxa"/>
+          </w:tcPr>
+          <w:p>
+            <w:pPr>
+              <w:rPr>
+                <w:lang w:val="en-US"/>
+              </w:rPr>
+            </w:pPr>
+            <w:r>
+              <w:rPr>
+                <w:lang w:val="en-US"/>
+              </w:rPr>
+              <w:t>TTIPRI</w:t>
+            </w:r>
+          </w:p>
+        </w:tc>
+        <w:tc>
+          <w:tcPr>
+            <w:tcW w:w="3115" w:type="dxa"/>
+          </w:tcPr>
+          <w:p>
+            <w:r>
+              <w:t>28</w:t>
+            </w:r>
+          </w:p>
+        </w:tc>
+        <w:tc>
+          <w:tcPr>
+            <w:tcW w:w="3115" w:type="dxa"/>
+          </w:tcPr>
+          <w:p>
+            <w:r>
+              <w:t>Ожидание ввода с терминала</w:t>
+            </w:r>
+          </w:p>
+        </w:tc>
+      </w:tr>
+      <w:tr>
+        <w:tc>
+          <w:tcPr>
+            <w:tcW w:w="3115" w:type="dxa"/>
+          </w:tcPr>
+          <w:p>
+            <w:pPr>
+              <w:rPr>
+                <w:lang w:val="en-US"/>
+              </w:rPr>
+            </w:pPr>
+            <w:r>
+              <w:rPr>
+                <w:lang w:val="en-US"/>
+              </w:rPr>
+              <w:t>TTOPRI</w:t>
+            </w:r>
+          </w:p>
+        </w:tc>
+        <w:tc>
+          <w:tcPr>
+            <w:tcW w:w="3115" w:type="dxa"/>
+          </w:tcPr>
+          <w:p>
+            <w:r>
+              <w:t>29</w:t>
+            </w:r>
+          </w:p>
+        </w:tc>
+        <w:tc>
+          <w:tcPr>
+            <w:tcW w:w="3115" w:type="dxa"/>
+          </w:tcPr>
+          <w:p>
+            <w:r>
+              <w:t>Ожидание вывода с терминала</w:t>
+            </w:r>
+          </w:p>
+        </w:tc>
+      </w:tr>
+    </w:tbl>
+    <w:p/>
+    <w:p>
+      <w:r>
+        <w:t xml:space="preserve">При создании процесса поле </w:t>
+      </w:r>
+      <w:r>
+        <w:rPr>
+          <w:lang w:val="en-US"/>
+        </w:rPr>
+        <w:t>c</w:t>
+      </w:r>
+      <w:r>
+        <w:t>_</w:t>
+      </w:r>
+      <w:proofErr w:type="spellStart"/>
+      <w:r>
+        <w:rPr>
+          <w:lang w:val="en-US"/>
+        </w:rPr>
+        <w:t>cpu</w:t>
+      </w:r>
+      <w:proofErr w:type="spellEnd"/>
+      <w:r>
+        <w:t xml:space="preserve"> </w:t>
+      </w:r>
+      <w:proofErr w:type="spellStart"/>
+      <w:r>
+        <w:t>иницализируется</w:t>
+      </w:r>
+      <w:proofErr w:type="spellEnd"/>
+      <w:r>
+        <w:t xml:space="preserve"> нулём. На каждом тике обработчик таймера увеличивает поле </w:t>
+      </w:r>
+      <w:r>
+        <w:rPr>
+          <w:lang w:val="en-US"/>
+        </w:rPr>
+        <w:t>p</w:t>
+      </w:r>
+      <w:r>
+        <w:t>_</w:t>
+      </w:r>
+      <w:proofErr w:type="spellStart"/>
+      <w:r>
+        <w:rPr>
+          <w:lang w:val="en-US"/>
+        </w:rPr>
+        <w:t>cpu</w:t>
+      </w:r>
+      <w:proofErr w:type="spellEnd"/>
+      <w:r>
+        <w:t xml:space="preserve"> </w:t>
+      </w:r>
+      <w:r>
+        <w:t xml:space="preserve">текущего процесса на единицу до максимального значения, равного 127. Каждую секунду обработчик прерывания инициализирует отложенный вызов процедуры </w:t>
+      </w:r>
+      <w:proofErr w:type="spellStart"/>
+      <w:proofErr w:type="gramStart"/>
+      <w:r>
+        <w:rPr>
+          <w:lang w:val="en-US"/>
+        </w:rPr>
+        <w:t>schedcpy</w:t>
+      </w:r>
+      <w:proofErr w:type="spellEnd"/>
+      <w:r>
+        <w:t>(</w:t>
+      </w:r>
+      <w:proofErr w:type="gramEnd"/>
+      <w:r>
+        <w:t>)</w:t>
+      </w:r>
+      <w:r>
+        <w:t xml:space="preserve">, которая уменьшает значение </w:t>
+      </w:r>
+      <w:r>
+        <w:rPr>
+          <w:lang w:val="en-US"/>
+        </w:rPr>
+        <w:t>p</w:t>
+      </w:r>
+      <w:r>
+        <w:t>_</w:t>
+      </w:r>
+      <w:proofErr w:type="spellStart"/>
+      <w:r>
+        <w:rPr>
+          <w:lang w:val="en-US"/>
+        </w:rPr>
+        <w:t>cpu</w:t>
+      </w:r>
+      <w:proofErr w:type="spellEnd"/>
+      <w:r>
+        <w:t xml:space="preserve"> </w:t>
+      </w:r>
+      <w:r>
+        <w:t>каждого процесса, исходя из фактора «полураспада».</w:t>
+      </w:r>
+    </w:p>
+    <w:p>
+      <w:r>
+        <w:t xml:space="preserve">В системе </w:t>
+      </w:r>
+      <w:r>
+        <w:t>4.3</w:t>
+      </w:r>
+      <w:r>
+        <w:rPr>
+          <w:lang w:val="en-US"/>
+        </w:rPr>
+        <w:t>BSD</w:t>
+      </w:r>
+      <w:r>
+        <w:t xml:space="preserve"> </w:t>
+      </w:r>
+      <w:r>
+        <w:t>для расчёта фактора полураспада применяется формула:</w:t>
+      </w:r>
+    </w:p>
+    <w:p>
+      <w:pPr>
+        <w:rPr>
+          <w:rFonts w:eastAsiaTheme="minorEastAsia"/>
+        </w:rPr>
+      </w:pPr>
+      <m:oMathPara>
+        <m:oMath>
+          <m:r>
+            <w:rPr>
+              <w:rFonts w:ascii="Cambria Math" w:hAnsi="Cambria Math" w:cs="Cambria Math"/>
+            </w:rPr>
+            <m:t>decay</m:t>
+          </m:r>
+          <m:r>
+            <m:rPr>
+              <m:sty m:val="p"/>
+            </m:rPr>
+            <w:rPr>
+              <w:rFonts w:ascii="Cambria Math" w:hAnsi="Cambria Math" w:cs="Cambria Math"/>
+            </w:rPr>
+            <m:t>=</m:t>
+          </m:r>
+          <m:f>
+            <m:fPr>
+              <m:ctrlPr>
+                <w:rPr>
+                  <w:rFonts w:ascii="Cambria Math" w:hAnsi="Cambria Math"/>
+                  <w:i/>
+                </w:rPr>
+              </m:ctrlPr>
+            </m:fPr>
+            <m:num>
+              <m:r>
+                <w:rPr>
+                  <w:rFonts w:ascii="Cambria Math" w:hAnsi="Cambria Math"/>
+                </w:rPr>
+                <m:t>2⋅load_average</m:t>
+              </m:r>
+            </m:num>
+            <m:den>
+              <m:r>
+                <w:rPr>
+                  <w:rFonts w:ascii="Cambria Math" w:hAnsi="Cambria Math"/>
+                </w:rPr>
+                <m:t>2⋅load_average+1</m:t>
+              </m:r>
+            </m:den>
+          </m:f>
+        </m:oMath>
+      </m:oMathPara>
+    </w:p>
+    <w:p>
+      <w:pPr>
+        <w:rPr>
+          <w:rFonts w:eastAsiaTheme="minorEastAsia"/>
+        </w:rPr>
+      </w:pPr>
+      <m:oMath>
+        <m:r>
+          <w:rPr>
+            <w:rFonts w:ascii="Cambria Math" w:hAnsi="Cambria Math"/>
+          </w:rPr>
+          <m:t>load_average</m:t>
+        </m:r>
+      </m:oMath>
+      <w:r>
+        <w:rPr>
+          <w:rFonts w:eastAsiaTheme="minorEastAsia"/>
+        </w:rPr>
+        <w:t xml:space="preserve"> – </w:t>
+      </w:r>
+      <w:r>
+        <w:rPr>
+          <w:rFonts w:eastAsiaTheme="minorEastAsia"/>
+        </w:rPr>
+        <w:t>среднее количество процессов, находящихся в состоянии готовности к выполнению за последнюю секунду.</w:t>
+      </w:r>
+    </w:p>
+    <w:p>
+      <w:pPr>
+        <w:rPr>
+          <w:rFonts w:eastAsiaTheme="minorEastAsia"/>
+        </w:rPr>
+      </w:pPr>
+      <w:r>
+        <w:rPr>
+          <w:rFonts w:eastAsiaTheme="minorEastAsia"/>
+        </w:rPr>
+        <w:t xml:space="preserve">Процедура </w:t>
+      </w:r>
+      <w:proofErr w:type="spellStart"/>
+      <w:proofErr w:type="gramStart"/>
+      <w:r>
+        <w:rPr>
+          <w:rFonts w:eastAsiaTheme="minorEastAsia"/>
+          <w:lang w:val="en-US"/>
+        </w:rPr>
+        <w:t>schedcpy</w:t>
+      </w:r>
+      <w:proofErr w:type="spellEnd"/>
+      <w:r>
+        <w:rPr>
+          <w:rFonts w:eastAsiaTheme="minorEastAsia"/>
+        </w:rPr>
+        <w:t>(</w:t>
+      </w:r>
+      <w:proofErr w:type="gramEnd"/>
+      <w:r>
+        <w:rPr>
+          <w:rFonts w:eastAsiaTheme="minorEastAsia"/>
+        </w:rPr>
+        <w:t xml:space="preserve">) </w:t>
+      </w:r>
+      <w:r>
+        <w:rPr>
+          <w:rFonts w:eastAsiaTheme="minorEastAsia"/>
+        </w:rPr>
+        <w:t>пересчитывает приоритеты для режима задачи всех процессов по формуле:</w:t>
+      </w:r>
+    </w:p>
+    <w:p>
+      <w:pPr>
+        <w:rPr>
+          <w:rFonts w:eastAsiaTheme="minorEastAsia"/>
+        </w:rPr>
+      </w:pPr>
+      <m:oMathPara>
+        <m:oMath>
+          <m:r>
+            <w:rPr>
+              <w:rFonts w:ascii="Cambria Math" w:eastAsiaTheme="minorEastAsia" w:hAnsi="Cambria Math"/>
+            </w:rPr>
+            <m:t xml:space="preserve">p_usrpri = PUSER + </m:t>
+          </m:r>
+          <m:f>
+            <m:fPr>
+              <m:ctrlPr>
+                <w:rPr>
+                  <w:rFonts w:ascii="Cambria Math" w:eastAsiaTheme="minorEastAsia" w:hAnsi="Cambria Math"/>
+                  <w:i/>
+                </w:rPr>
+              </m:ctrlPr>
+            </m:fPr>
+            <m:num>
+              <m:r>
+                <w:rPr>
+                  <w:rFonts w:ascii="Cambria Math" w:eastAsiaTheme="minorEastAsia" w:hAnsi="Cambria Math"/>
+                </w:rPr>
+                <m:t>p_cpu</m:t>
+              </m:r>
+            </m:num>
+            <m:den>
+              <m:r>
+                <w:rPr>
+                  <w:rFonts w:ascii="Cambria Math" w:eastAsiaTheme="minorEastAsia" w:hAnsi="Cambria Math"/>
+                </w:rPr>
+                <m:t>2</m:t>
+              </m:r>
+            </m:den>
+          </m:f>
+          <m:r>
+            <w:rPr>
+              <w:rFonts w:ascii="Cambria Math" w:eastAsiaTheme="minorEastAsia" w:hAnsi="Cambria Math"/>
+            </w:rPr>
+            <m:t xml:space="preserve">+2⋅p_nice </m:t>
+          </m:r>
+        </m:oMath>
+      </m:oMathPara>
+    </w:p>
+    <w:p>
+      <w:pPr>
+        <w:rPr>
+          <w:rFonts w:eastAsiaTheme="minorEastAsia"/>
+        </w:rPr>
+      </w:pPr>
+      <m:oMath>
+        <m:r>
+          <w:rPr>
+            <w:rFonts w:ascii="Cambria Math" w:eastAsiaTheme="minorEastAsia" w:hAnsi="Cambria Math"/>
+          </w:rPr>
+          <m:t>PUSER</m:t>
+        </m:r>
+      </m:oMath>
+      <w:r>
+        <w:rPr>
+          <w:rFonts w:eastAsiaTheme="minorEastAsia"/>
+        </w:rPr>
+        <w:t xml:space="preserve"> – </w:t>
+      </w:r>
+      <w:r>
+        <w:rPr>
+          <w:rFonts w:eastAsiaTheme="minorEastAsia"/>
+        </w:rPr>
+        <w:t>базовый приоритет в режиме задачи, равный 50.</w:t>
+      </w:r>
+    </w:p>
+    <w:p>
+      <w:pPr>
+        <w:rPr>
+          <w:rFonts w:eastAsiaTheme="minorEastAsia"/>
+        </w:rPr>
+      </w:pPr>
+      <w:r>
+        <w:rPr>
+          <w:rFonts w:eastAsiaTheme="minorEastAsia"/>
+        </w:rPr>
+        <w:t>В результате, если процесс в последний раз использовал бол</w:t>
+      </w:r>
+      <w:r>
+        <w:rPr>
+          <w:rFonts w:eastAsiaTheme="minorEastAsia"/>
+        </w:rPr>
+        <w:t>ь</w:t>
+      </w:r>
+      <w:r>
+        <w:rPr>
+          <w:rFonts w:eastAsiaTheme="minorEastAsia"/>
+        </w:rPr>
+        <w:t xml:space="preserve">шое количество процессорного времени, его </w:t>
+      </w:r>
+      <w:r>
+        <w:rPr>
+          <w:rFonts w:eastAsiaTheme="minorEastAsia"/>
+          <w:lang w:val="en-US"/>
+        </w:rPr>
+        <w:t>p</w:t>
+      </w:r>
+      <w:r>
+        <w:rPr>
+          <w:rFonts w:eastAsiaTheme="minorEastAsia"/>
+        </w:rPr>
+        <w:t>_</w:t>
+      </w:r>
+      <w:proofErr w:type="spellStart"/>
+      <w:r>
+        <w:rPr>
+          <w:rFonts w:eastAsiaTheme="minorEastAsia"/>
+          <w:lang w:val="en-US"/>
+        </w:rPr>
+        <w:t>cpu</w:t>
+      </w:r>
+      <w:proofErr w:type="spellEnd"/>
+      <w:r>
+        <w:rPr>
+          <w:rFonts w:eastAsiaTheme="minorEastAsia"/>
+        </w:rPr>
+        <w:t xml:space="preserve"> </w:t>
+      </w:r>
+      <w:r>
+        <w:rPr>
+          <w:rFonts w:eastAsiaTheme="minorEastAsia"/>
+        </w:rPr>
+        <w:t xml:space="preserve">будет увеличен. Это приведёт к росту значения </w:t>
+      </w:r>
+      <w:r>
+        <w:rPr>
+          <w:rFonts w:eastAsiaTheme="minorEastAsia"/>
+          <w:lang w:val="en-US"/>
+        </w:rPr>
+        <w:t>p</w:t>
+      </w:r>
+      <w:r>
+        <w:rPr>
+          <w:rFonts w:eastAsiaTheme="minorEastAsia"/>
+        </w:rPr>
+        <w:t>_</w:t>
+      </w:r>
+      <w:proofErr w:type="spellStart"/>
+      <w:r>
+        <w:rPr>
+          <w:rFonts w:eastAsiaTheme="minorEastAsia"/>
+          <w:lang w:val="en-US"/>
+        </w:rPr>
+        <w:t>usrpri</w:t>
+      </w:r>
+      <w:proofErr w:type="spellEnd"/>
+      <w:r>
+        <w:rPr>
+          <w:rFonts w:eastAsiaTheme="minorEastAsia"/>
+        </w:rPr>
+        <w:t xml:space="preserve"> </w:t>
+      </w:r>
+      <w:r>
+        <w:rPr>
+          <w:rFonts w:eastAsiaTheme="minorEastAsia"/>
+        </w:rPr>
+        <w:t xml:space="preserve">и, следовательно, к понижению приоритета. Чем дольше процесс простаивает в очереди на исполнение, тем больше фактор полураспада уменьшает его </w:t>
+      </w:r>
+      <w:r>
+        <w:rPr>
+          <w:rFonts w:eastAsiaTheme="minorEastAsia"/>
+          <w:lang w:val="en-US"/>
+        </w:rPr>
+        <w:t>p</w:t>
+      </w:r>
+      <w:r>
+        <w:rPr>
+          <w:rFonts w:eastAsiaTheme="minorEastAsia"/>
+        </w:rPr>
+        <w:t>_</w:t>
+      </w:r>
+      <w:proofErr w:type="spellStart"/>
+      <w:r>
+        <w:rPr>
+          <w:rFonts w:eastAsiaTheme="minorEastAsia"/>
+          <w:lang w:val="en-US"/>
+        </w:rPr>
+        <w:t>cpu</w:t>
+      </w:r>
+      <w:proofErr w:type="spellEnd"/>
+      <w:r>
+        <w:rPr>
+          <w:rFonts w:eastAsiaTheme="minorEastAsia"/>
+        </w:rPr>
+        <w:t xml:space="preserve">, </w:t>
+      </w:r>
+      <w:r>
+        <w:rPr>
+          <w:rFonts w:eastAsiaTheme="minorEastAsia"/>
+        </w:rPr>
+        <w:t xml:space="preserve">что приводит к повышению его приоритета. Такая схема предотвращает зависание низкоприоритетных процессов по вине операционной системы. Её применение </w:t>
+      </w:r>
+      <w:r>
+        <w:rPr>
+          <w:rFonts w:eastAsiaTheme="minorEastAsia"/>
+        </w:rPr>
+        <w:t>предпочтительнее</w:t>
+      </w:r>
+      <w:r>
+        <w:rPr>
+          <w:rFonts w:eastAsiaTheme="minorEastAsia"/>
+        </w:rPr>
+        <w:t xml:space="preserve"> процесса, </w:t>
+      </w:r>
+      <w:r>
+        <w:rPr>
+          <w:rFonts w:eastAsiaTheme="minorEastAsia"/>
+        </w:rPr>
+        <w:t>осуществляющим</w:t>
+      </w:r>
+      <w:r>
+        <w:rPr>
+          <w:rFonts w:eastAsiaTheme="minorEastAsia"/>
+        </w:rPr>
+        <w:t xml:space="preserve"> много операций ввода-вывода, в противоположность процессам, производящим много вычислений.</w:t>
+      </w:r>
+    </w:p>
+    <w:p>
+      <w:pPr>
+        <w:rPr>
+          <w:rFonts w:eastAsiaTheme="minorEastAsia"/>
+        </w:rPr>
+      </w:pPr>
+    </w:p>
+    <w:p>
+      <w:pPr>
+        <w:pStyle w:val="1"/>
+        <w:rPr>
+          <w:rFonts w:eastAsiaTheme="minorEastAsia"/>
+        </w:rPr>
+      </w:pPr>
+      <w:r>
+        <w:rPr>
+          <w:rFonts w:eastAsiaTheme="minorEastAsia"/>
+        </w:rPr>
+        <w:lastRenderedPageBreak/>
+        <w:t>Вывод</w:t>
+      </w:r>
+    </w:p>
     <w:p/>
     <w:sectPr>
       <w:footerReference w:type="default" r:id="rId8"/>
@@ -1701,9 +5362,95 @@
 <file path=word/numbering.xml><?xml version="1.0" encoding="utf-8"?>
 <w:numbering xmlns:wpc="http://schemas.microsoft.com/office/word/2010/wordprocessingCanvas" xmlns:cx="http://schemas.microsoft.com/office/drawing/2014/chartex" xmlns:cx1="http://schemas.microsoft.com/office/drawing/2015/9/8/chartex" xmlns:cx2="http://schemas.microsoft.com/office/drawing/2015/10/21/chartex" xmlns:cx3="http://schemas.microsoft.com/office/drawing/2016/5/9/chartex" xmlns:cx4="http://schemas.microsoft.com/office/drawing/2016/5/10/chartex" xmlns:cx5="http://schemas.microsoft.com/office/drawing/2016/5/11/chartex" xmlns:cx6="http://schemas.microsoft.com/office/drawing/2016/5/12/chartex" xmlns:cx7="http://schemas.microsoft.com/office/drawing/2016/5/13/chartex" xmlns:cx8="http://schemas.microsoft.com/office/drawing/2016/5/14/chartex" xmlns:mc="http://schemas.openxmlformats.org/markup-compatibility/2006" xmlns:aink="http://schemas.microsoft.com/office/drawing/2016/ink" xmlns:am3d="http://schemas.microsoft.com/office/drawing/2017/model3d" xmlns:o="urn:schemas-microsoft-com:office:office" xmlns:r="http://schemas.openxmlformats.org/officeDocument/2006/relationships" xmlns:m="http://schemas.openxmlformats.org/officeDocument/2006/math" xmlns:v="urn:schemas-microsoft-com:vml" xmlns:wp14="http://schemas.microsoft.com/office/word/2010/wordprocessingDrawing" xmlns:wp="http://schemas.openxmlformats.org/drawingml/2006/wordprocessingDrawing" xmlns:w10="urn:schemas-microsoft-com:office:word" xmlns:w="http://schemas.openxmlformats.org/wordprocessingml/2006/main" xmlns:w14="http://schemas.microsoft.com/office/word/2010/wordml" xmlns:w15="http://schemas.microsoft.com/office/word/2012/wordml" xmlns:w16cex="http://schemas.microsoft.com/office/word/2018/wordml/cex" xmlns:w16cid="http://schemas.microsoft.com/office/word/2016/wordml/cid" xmlns:w16="http://schemas.microsoft.com/office/word/2018/wordml" xmlns:w16se="http://schemas.microsoft.com/office/word/2015/wordml/symex" xmlns:wpg="http://schemas.microsoft.com/office/word/2010/wordprocessingGroup" xmlns:wpi="http://schemas.microsoft.com/office/word/2010/wordprocessingInk" xmlns:wne="http://schemas.microsoft.com/office/word/2006/wordml" xmlns:wps="http://schemas.microsoft.com/office/word/2010/wordprocessingShape" mc:Ignorable="w14 w15 w16se w16cid w16 w16cex wp14">
   <w:abstractNum w:abstractNumId="0" w15:restartNumberingAfterBreak="0">
+    <w:nsid w:val="09110262"/>
+    <w:multiLevelType w:val="hybridMultilevel"/>
+    <w:tmpl w:val="4184FB2A"/>
+    <w:lvl w:ilvl="0" w:tplc="0419000F">
+      <w:start w:val="1"/>
+      <w:numFmt w:val="decimal"/>
+      <w:lvlText w:val="%1."/>
+      <w:lvlJc w:val="left"/>
+      <w:pPr>
+        <w:ind w:left="720" w:hanging="360"/>
+      </w:pPr>
+    </w:lvl>
+    <w:lvl w:ilvl="1" w:tplc="04190019" w:tentative="1">
+      <w:start w:val="1"/>
+      <w:numFmt w:val="lowerLetter"/>
+      <w:lvlText w:val="%2."/>
+      <w:lvlJc w:val="left"/>
+      <w:pPr>
+        <w:ind w:left="1440" w:hanging="360"/>
+      </w:pPr>
+    </w:lvl>
+    <w:lvl w:ilvl="2" w:tplc="0419001B" w:tentative="1">
+      <w:start w:val="1"/>
+      <w:numFmt w:val="lowerRoman"/>
+      <w:lvlText w:val="%3."/>
+      <w:lvlJc w:val="right"/>
+      <w:pPr>
+        <w:ind w:left="2160" w:hanging="180"/>
+      </w:pPr>
+    </w:lvl>
+    <w:lvl w:ilvl="3" w:tplc="0419000F" w:tentative="1">
+      <w:start w:val="1"/>
+      <w:numFmt w:val="decimal"/>
+      <w:lvlText w:val="%4."/>
+      <w:lvlJc w:val="left"/>
+      <w:pPr>
+        <w:ind w:left="2880" w:hanging="360"/>
+      </w:pPr>
+    </w:lvl>
+    <w:lvl w:ilvl="4" w:tplc="04190019" w:tentative="1">
+      <w:start w:val="1"/>
+      <w:numFmt w:val="lowerLetter"/>
+      <w:lvlText w:val="%5."/>
+      <w:lvlJc w:val="left"/>
+      <w:pPr>
+        <w:ind w:left="3600" w:hanging="360"/>
+      </w:pPr>
+    </w:lvl>
+    <w:lvl w:ilvl="5" w:tplc="0419001B" w:tentative="1">
+      <w:start w:val="1"/>
+      <w:numFmt w:val="lowerRoman"/>
+      <w:lvlText w:val="%6."/>
+      <w:lvlJc w:val="right"/>
+      <w:pPr>
+        <w:ind w:left="4320" w:hanging="180"/>
+      </w:pPr>
+    </w:lvl>
+    <w:lvl w:ilvl="6" w:tplc="0419000F" w:tentative="1">
+      <w:start w:val="1"/>
+      <w:numFmt w:val="decimal"/>
+      <w:lvlText w:val="%7."/>
+      <w:lvlJc w:val="left"/>
+      <w:pPr>
+        <w:ind w:left="5040" w:hanging="360"/>
+      </w:pPr>
+    </w:lvl>
+    <w:lvl w:ilvl="7" w:tplc="04190019" w:tentative="1">
+      <w:start w:val="1"/>
+      <w:numFmt w:val="lowerLetter"/>
+      <w:lvlText w:val="%8."/>
+      <w:lvlJc w:val="left"/>
+      <w:pPr>
+        <w:ind w:left="5760" w:hanging="360"/>
+      </w:pPr>
+    </w:lvl>
+    <w:lvl w:ilvl="8" w:tplc="0419001B" w:tentative="1">
+      <w:start w:val="1"/>
+      <w:numFmt w:val="lowerRoman"/>
+      <w:lvlText w:val="%9."/>
+      <w:lvlJc w:val="right"/>
+      <w:pPr>
+        <w:ind w:left="6480" w:hanging="180"/>
+      </w:pPr>
+    </w:lvl>
+  </w:abstractNum>
+  <w:abstractNum w:abstractNumId="1" w15:restartNumberingAfterBreak="0">
     <w:nsid w:val="130F6CED"/>
     <w:multiLevelType w:val="hybridMultilevel"/>
-    <w:tmpl w:val="309C17C2"/>
+    <w:tmpl w:val="98405406"/>
     <w:lvl w:ilvl="0" w:tplc="04190001">
       <w:start w:val="1"/>
       <w:numFmt w:val="bullet"/>
@@ -1813,7 +5560,206 @@
       </w:rPr>
     </w:lvl>
   </w:abstractNum>
-  <w:abstractNum w:abstractNumId="1" w15:restartNumberingAfterBreak="0">
+  <w:abstractNum w:abstractNumId="2" w15:restartNumberingAfterBreak="0">
+    <w:nsid w:val="139D2909"/>
+    <w:multiLevelType w:val="hybridMultilevel"/>
+    <w:tmpl w:val="FEF244C6"/>
+    <w:lvl w:ilvl="0" w:tplc="0419000F">
+      <w:start w:val="1"/>
+      <w:numFmt w:val="decimal"/>
+      <w:lvlText w:val="%1."/>
+      <w:lvlJc w:val="left"/>
+      <w:pPr>
+        <w:ind w:left="720" w:hanging="360"/>
+      </w:pPr>
+    </w:lvl>
+    <w:lvl w:ilvl="1" w:tplc="04190019" w:tentative="1">
+      <w:start w:val="1"/>
+      <w:numFmt w:val="lowerLetter"/>
+      <w:lvlText w:val="%2."/>
+      <w:lvlJc w:val="left"/>
+      <w:pPr>
+        <w:ind w:left="1440" w:hanging="360"/>
+      </w:pPr>
+    </w:lvl>
+    <w:lvl w:ilvl="2" w:tplc="0419001B" w:tentative="1">
+      <w:start w:val="1"/>
+      <w:numFmt w:val="lowerRoman"/>
+      <w:lvlText w:val="%3."/>
+      <w:lvlJc w:val="right"/>
+      <w:pPr>
+        <w:ind w:left="2160" w:hanging="180"/>
+      </w:pPr>
+    </w:lvl>
+    <w:lvl w:ilvl="3" w:tplc="0419000F" w:tentative="1">
+      <w:start w:val="1"/>
+      <w:numFmt w:val="decimal"/>
+      <w:lvlText w:val="%4."/>
+      <w:lvlJc w:val="left"/>
+      <w:pPr>
+        <w:ind w:left="2880" w:hanging="360"/>
+      </w:pPr>
+    </w:lvl>
+    <w:lvl w:ilvl="4" w:tplc="04190019" w:tentative="1">
+      <w:start w:val="1"/>
+      <w:numFmt w:val="lowerLetter"/>
+      <w:lvlText w:val="%5."/>
+      <w:lvlJc w:val="left"/>
+      <w:pPr>
+        <w:ind w:left="3600" w:hanging="360"/>
+      </w:pPr>
+    </w:lvl>
+    <w:lvl w:ilvl="5" w:tplc="0419001B" w:tentative="1">
+      <w:start w:val="1"/>
+      <w:numFmt w:val="lowerRoman"/>
+      <w:lvlText w:val="%6."/>
+      <w:lvlJc w:val="right"/>
+      <w:pPr>
+        <w:ind w:left="4320" w:hanging="180"/>
+      </w:pPr>
+    </w:lvl>
+    <w:lvl w:ilvl="6" w:tplc="0419000F" w:tentative="1">
+      <w:start w:val="1"/>
+      <w:numFmt w:val="decimal"/>
+      <w:lvlText w:val="%7."/>
+      <w:lvlJc w:val="left"/>
+      <w:pPr>
+        <w:ind w:left="5040" w:hanging="360"/>
+      </w:pPr>
+    </w:lvl>
+    <w:lvl w:ilvl="7" w:tplc="04190019" w:tentative="1">
+      <w:start w:val="1"/>
+      <w:numFmt w:val="lowerLetter"/>
+      <w:lvlText w:val="%8."/>
+      <w:lvlJc w:val="left"/>
+      <w:pPr>
+        <w:ind w:left="5760" w:hanging="360"/>
+      </w:pPr>
+    </w:lvl>
+    <w:lvl w:ilvl="8" w:tplc="0419001B" w:tentative="1">
+      <w:start w:val="1"/>
+      <w:numFmt w:val="lowerRoman"/>
+      <w:lvlText w:val="%9."/>
+      <w:lvlJc w:val="right"/>
+      <w:pPr>
+        <w:ind w:left="6480" w:hanging="180"/>
+      </w:pPr>
+    </w:lvl>
+  </w:abstractNum>
+  <w:abstractNum w:abstractNumId="3" w15:restartNumberingAfterBreak="0">
+    <w:nsid w:val="25DE7FA8"/>
+    <w:multiLevelType w:val="hybridMultilevel"/>
+    <w:tmpl w:val="336055C6"/>
+    <w:lvl w:ilvl="0" w:tplc="04190001">
+      <w:start w:val="1"/>
+      <w:numFmt w:val="bullet"/>
+      <w:lvlText w:val=""/>
+      <w:lvlJc w:val="left"/>
+      <w:pPr>
+        <w:ind w:left="1440" w:hanging="360"/>
+      </w:pPr>
+      <w:rPr>
+        <w:rFonts w:ascii="Symbol" w:hAnsi="Symbol" w:hint="default"/>
+      </w:rPr>
+    </w:lvl>
+    <w:lvl w:ilvl="1" w:tplc="04190003" w:tentative="1">
+      <w:start w:val="1"/>
+      <w:numFmt w:val="bullet"/>
+      <w:lvlText w:val="o"/>
+      <w:lvlJc w:val="left"/>
+      <w:pPr>
+        <w:ind w:left="1440" w:hanging="360"/>
+      </w:pPr>
+      <w:rPr>
+        <w:rFonts w:ascii="Courier New" w:hAnsi="Courier New" w:cs="Courier New" w:hint="default"/>
+      </w:rPr>
+    </w:lvl>
+    <w:lvl w:ilvl="2" w:tplc="04190005" w:tentative="1">
+      <w:start w:val="1"/>
+      <w:numFmt w:val="bullet"/>
+      <w:lvlText w:val=""/>
+      <w:lvlJc w:val="left"/>
+      <w:pPr>
+        <w:ind w:left="2160" w:hanging="360"/>
+      </w:pPr>
+      <w:rPr>
+        <w:rFonts w:ascii="Wingdings" w:hAnsi="Wingdings" w:hint="default"/>
+      </w:rPr>
+    </w:lvl>
+    <w:lvl w:ilvl="3" w:tplc="04190001" w:tentative="1">
+      <w:start w:val="1"/>
+      <w:numFmt w:val="bullet"/>
+      <w:lvlText w:val=""/>
+      <w:lvlJc w:val="left"/>
+      <w:pPr>
+        <w:ind w:left="2880" w:hanging="360"/>
+      </w:pPr>
+      <w:rPr>
+        <w:rFonts w:ascii="Symbol" w:hAnsi="Symbol" w:hint="default"/>
+      </w:rPr>
+    </w:lvl>
+    <w:lvl w:ilvl="4" w:tplc="04190003" w:tentative="1">
+      <w:start w:val="1"/>
+      <w:numFmt w:val="bullet"/>
+      <w:lvlText w:val="o"/>
+      <w:lvlJc w:val="left"/>
+      <w:pPr>
+        <w:ind w:left="3600" w:hanging="360"/>
+      </w:pPr>
+      <w:rPr>
+        <w:rFonts w:ascii="Courier New" w:hAnsi="Courier New" w:cs="Courier New" w:hint="default"/>
+      </w:rPr>
+    </w:lvl>
+    <w:lvl w:ilvl="5" w:tplc="04190005" w:tentative="1">
+      <w:start w:val="1"/>
+      <w:numFmt w:val="bullet"/>
+      <w:lvlText w:val=""/>
+      <w:lvlJc w:val="left"/>
+      <w:pPr>
+        <w:ind w:left="4320" w:hanging="360"/>
+      </w:pPr>
+      <w:rPr>
+        <w:rFonts w:ascii="Wingdings" w:hAnsi="Wingdings" w:hint="default"/>
+      </w:rPr>
+    </w:lvl>
+    <w:lvl w:ilvl="6" w:tplc="04190001" w:tentative="1">
+      <w:start w:val="1"/>
+      <w:numFmt w:val="bullet"/>
+      <w:lvlText w:val=""/>
+      <w:lvlJc w:val="left"/>
+      <w:pPr>
+        <w:ind w:left="5040" w:hanging="360"/>
+      </w:pPr>
+      <w:rPr>
+        <w:rFonts w:ascii="Symbol" w:hAnsi="Symbol" w:hint="default"/>
+      </w:rPr>
+    </w:lvl>
+    <w:lvl w:ilvl="7" w:tplc="04190003" w:tentative="1">
+      <w:start w:val="1"/>
+      <w:numFmt w:val="bullet"/>
+      <w:lvlText w:val="o"/>
+      <w:lvlJc w:val="left"/>
+      <w:pPr>
+        <w:ind w:left="5760" w:hanging="360"/>
+      </w:pPr>
+      <w:rPr>
+        <w:rFonts w:ascii="Courier New" w:hAnsi="Courier New" w:cs="Courier New" w:hint="default"/>
+      </w:rPr>
+    </w:lvl>
+    <w:lvl w:ilvl="8" w:tplc="04190005" w:tentative="1">
+      <w:start w:val="1"/>
+      <w:numFmt w:val="bullet"/>
+      <w:lvlText w:val=""/>
+      <w:lvlJc w:val="left"/>
+      <w:pPr>
+        <w:ind w:left="6480" w:hanging="360"/>
+      </w:pPr>
+      <w:rPr>
+        <w:rFonts w:ascii="Wingdings" w:hAnsi="Wingdings" w:hint="default"/>
+      </w:rPr>
+    </w:lvl>
+  </w:abstractNum>
+  <w:abstractNum w:abstractNumId="4" w15:restartNumberingAfterBreak="0">
     <w:nsid w:val="3F2811FB"/>
     <w:multiLevelType w:val="hybridMultilevel"/>
     <w:tmpl w:val="EE722972"/>
@@ -1899,7 +5845,7 @@
       </w:pPr>
     </w:lvl>
   </w:abstractNum>
-  <w:abstractNum w:abstractNumId="2" w15:restartNumberingAfterBreak="0">
+  <w:abstractNum w:abstractNumId="5" w15:restartNumberingAfterBreak="0">
     <w:nsid w:val="4F2A4A74"/>
     <w:multiLevelType w:val="hybridMultilevel"/>
     <w:tmpl w:val="23189718"/>
@@ -2012,7 +5958,7 @@
       </w:rPr>
     </w:lvl>
   </w:abstractNum>
-  <w:abstractNum w:abstractNumId="3" w15:restartNumberingAfterBreak="0">
+  <w:abstractNum w:abstractNumId="6" w15:restartNumberingAfterBreak="0">
     <w:nsid w:val="5B8A047F"/>
     <w:multiLevelType w:val="hybridMultilevel"/>
     <w:tmpl w:val="5476BAAE"/>
@@ -2125,7 +6071,7 @@
       </w:rPr>
     </w:lvl>
   </w:abstractNum>
-  <w:abstractNum w:abstractNumId="4" w15:restartNumberingAfterBreak="0">
+  <w:abstractNum w:abstractNumId="7" w15:restartNumberingAfterBreak="0">
     <w:nsid w:val="70830EA7"/>
     <w:multiLevelType w:val="hybridMultilevel"/>
     <w:tmpl w:val="513E10DA"/>
@@ -2211,7 +6157,7 @@
       </w:pPr>
     </w:lvl>
   </w:abstractNum>
-  <w:abstractNum w:abstractNumId="5" w15:restartNumberingAfterBreak="0">
+  <w:abstractNum w:abstractNumId="8" w15:restartNumberingAfterBreak="0">
     <w:nsid w:val="7899541C"/>
     <w:multiLevelType w:val="hybridMultilevel"/>
     <w:tmpl w:val="513E10DA"/>
@@ -2297,7 +6243,120 @@
       </w:pPr>
     </w:lvl>
   </w:abstractNum>
-  <w:abstractNum w:abstractNumId="6" w15:restartNumberingAfterBreak="0">
+  <w:abstractNum w:abstractNumId="9" w15:restartNumberingAfterBreak="0">
+    <w:nsid w:val="7AAC7BE9"/>
+    <w:multiLevelType w:val="hybridMultilevel"/>
+    <w:tmpl w:val="DE08785C"/>
+    <w:lvl w:ilvl="0" w:tplc="04190001">
+      <w:start w:val="1"/>
+      <w:numFmt w:val="bullet"/>
+      <w:lvlText w:val=""/>
+      <w:lvlJc w:val="left"/>
+      <w:pPr>
+        <w:ind w:left="1440" w:hanging="360"/>
+      </w:pPr>
+      <w:rPr>
+        <w:rFonts w:ascii="Symbol" w:hAnsi="Symbol" w:hint="default"/>
+      </w:rPr>
+    </w:lvl>
+    <w:lvl w:ilvl="1" w:tplc="04190003" w:tentative="1">
+      <w:start w:val="1"/>
+      <w:numFmt w:val="bullet"/>
+      <w:lvlText w:val="o"/>
+      <w:lvlJc w:val="left"/>
+      <w:pPr>
+        <w:ind w:left="1440" w:hanging="360"/>
+      </w:pPr>
+      <w:rPr>
+        <w:rFonts w:ascii="Courier New" w:hAnsi="Courier New" w:cs="Courier New" w:hint="default"/>
+      </w:rPr>
+    </w:lvl>
+    <w:lvl w:ilvl="2" w:tplc="04190005" w:tentative="1">
+      <w:start w:val="1"/>
+      <w:numFmt w:val="bullet"/>
+      <w:lvlText w:val=""/>
+      <w:lvlJc w:val="left"/>
+      <w:pPr>
+        <w:ind w:left="2160" w:hanging="360"/>
+      </w:pPr>
+      <w:rPr>
+        <w:rFonts w:ascii="Wingdings" w:hAnsi="Wingdings" w:hint="default"/>
+      </w:rPr>
+    </w:lvl>
+    <w:lvl w:ilvl="3" w:tplc="04190001" w:tentative="1">
+      <w:start w:val="1"/>
+      <w:numFmt w:val="bullet"/>
+      <w:lvlText w:val=""/>
+      <w:lvlJc w:val="left"/>
+      <w:pPr>
+        <w:ind w:left="2880" w:hanging="360"/>
+      </w:pPr>
+      <w:rPr>
+        <w:rFonts w:ascii="Symbol" w:hAnsi="Symbol" w:hint="default"/>
+      </w:rPr>
+    </w:lvl>
+    <w:lvl w:ilvl="4" w:tplc="04190003" w:tentative="1">
+      <w:start w:val="1"/>
+      <w:numFmt w:val="bullet"/>
+      <w:lvlText w:val="o"/>
+      <w:lvlJc w:val="left"/>
+      <w:pPr>
+        <w:ind w:left="3600" w:hanging="360"/>
+      </w:pPr>
+      <w:rPr>
+        <w:rFonts w:ascii="Courier New" w:hAnsi="Courier New" w:cs="Courier New" w:hint="default"/>
+      </w:rPr>
+    </w:lvl>
+    <w:lvl w:ilvl="5" w:tplc="04190005" w:tentative="1">
+      <w:start w:val="1"/>
+      <w:numFmt w:val="bullet"/>
+      <w:lvlText w:val=""/>
+      <w:lvlJc w:val="left"/>
+      <w:pPr>
+        <w:ind w:left="4320" w:hanging="360"/>
+      </w:pPr>
+      <w:rPr>
+        <w:rFonts w:ascii="Wingdings" w:hAnsi="Wingdings" w:hint="default"/>
+      </w:rPr>
+    </w:lvl>
+    <w:lvl w:ilvl="6" w:tplc="04190001" w:tentative="1">
+      <w:start w:val="1"/>
+      <w:numFmt w:val="bullet"/>
+      <w:lvlText w:val=""/>
+      <w:lvlJc w:val="left"/>
+      <w:pPr>
+        <w:ind w:left="5040" w:hanging="360"/>
+      </w:pPr>
+      <w:rPr>
+        <w:rFonts w:ascii="Symbol" w:hAnsi="Symbol" w:hint="default"/>
+      </w:rPr>
+    </w:lvl>
+    <w:lvl w:ilvl="7" w:tplc="04190003" w:tentative="1">
+      <w:start w:val="1"/>
+      <w:numFmt w:val="bullet"/>
+      <w:lvlText w:val="o"/>
+      <w:lvlJc w:val="left"/>
+      <w:pPr>
+        <w:ind w:left="5760" w:hanging="360"/>
+      </w:pPr>
+      <w:rPr>
+        <w:rFonts w:ascii="Courier New" w:hAnsi="Courier New" w:cs="Courier New" w:hint="default"/>
+      </w:rPr>
+    </w:lvl>
+    <w:lvl w:ilvl="8" w:tplc="04190005" w:tentative="1">
+      <w:start w:val="1"/>
+      <w:numFmt w:val="bullet"/>
+      <w:lvlText w:val=""/>
+      <w:lvlJc w:val="left"/>
+      <w:pPr>
+        <w:ind w:left="6480" w:hanging="360"/>
+      </w:pPr>
+      <w:rPr>
+        <w:rFonts w:ascii="Wingdings" w:hAnsi="Wingdings" w:hint="default"/>
+      </w:rPr>
+    </w:lvl>
+  </w:abstractNum>
+  <w:abstractNum w:abstractNumId="10" w15:restartNumberingAfterBreak="0">
     <w:nsid w:val="7B2A41D4"/>
     <w:multiLevelType w:val="hybridMultilevel"/>
     <w:tmpl w:val="EE722972"/>
@@ -2384,25 +6443,37 @@
     </w:lvl>
   </w:abstractNum>
   <w:num w:numId="1">
+    <w:abstractNumId w:val="7"/>
+  </w:num>
+  <w:num w:numId="2">
+    <w:abstractNumId w:val="6"/>
+  </w:num>
+  <w:num w:numId="3">
+    <w:abstractNumId w:val="5"/>
+  </w:num>
+  <w:num w:numId="4">
+    <w:abstractNumId w:val="1"/>
+  </w:num>
+  <w:num w:numId="5">
+    <w:abstractNumId w:val="8"/>
+  </w:num>
+  <w:num w:numId="6">
+    <w:abstractNumId w:val="10"/>
+  </w:num>
+  <w:num w:numId="7">
     <w:abstractNumId w:val="4"/>
   </w:num>
-  <w:num w:numId="2">
+  <w:num w:numId="8">
+    <w:abstractNumId w:val="0"/>
+  </w:num>
+  <w:num w:numId="9">
     <w:abstractNumId w:val="3"/>
   </w:num>
-  <w:num w:numId="3">
+  <w:num w:numId="10">
+    <w:abstractNumId w:val="9"/>
+  </w:num>
+  <w:num w:numId="11">
     <w:abstractNumId w:val="2"/>
-  </w:num>
-  <w:num w:numId="4">
-    <w:abstractNumId w:val="0"/>
-  </w:num>
-  <w:num w:numId="5">
-    <w:abstractNumId w:val="5"/>
-  </w:num>
-  <w:num w:numId="6">
-    <w:abstractNumId w:val="6"/>
-  </w:num>
-  <w:num w:numId="7">
-    <w:abstractNumId w:val="1"/>
   </w:num>
 </w:numbering>
 </file>
@@ -2997,6 +7068,16 @@
       <w:szCs w:val="26"/>
     </w:rPr>
   </w:style>
+  <w:style w:type="character" w:styleId="a8">
+    <w:name w:val="Placeholder Text"/>
+    <w:basedOn w:val="a0"/>
+    <w:uiPriority w:val="99"/>
+    <w:semiHidden/>
+    <w:rsid w:val="00046EEC"/>
+    <w:rPr>
+      <w:color w:val="808080"/>
+    </w:rPr>
+  </w:style>
 </w:styles>
 </file>
 

</xml_diff>

<commit_message>
ADD: some info about dynamic
</commit_message>
<xml_diff>
--- a/lab_01/lab_01_part_2.docx
+++ b/lab_01/lab_01_part_2.docx
@@ -281,7 +281,6 @@
         <w:tab/>
         <w:t xml:space="preserve">       </w:t>
       </w:r>
-      <w:proofErr w:type="gramStart"/>
       <w:r>
         <w:rPr>
           <w:rFonts w:eastAsia="Calibri"/>
@@ -289,16 +288,7 @@
           <w:u w:val="single"/>
         </w:rPr>
         <w:tab/>
-        <w:t xml:space="preserve">  «</w:t>
-      </w:r>
-      <w:proofErr w:type="gramEnd"/>
-      <w:r>
-        <w:rPr>
-          <w:rFonts w:eastAsia="Calibri"/>
-          <w:szCs w:val="28"/>
-          <w:u w:val="single"/>
-        </w:rPr>
-        <w:t>Информатика и системы управления»</w:t>
+        <w:t xml:space="preserve">  «Информатика и системы управления»</w:t>
       </w:r>
       <w:r>
         <w:rPr>
@@ -1074,24 +1064,17 @@
       <w:r>
         <w:t>_</w:t>
       </w:r>
-      <w:proofErr w:type="spellStart"/>
       <w:r>
         <w:rPr>
           <w:lang w:val="en-US"/>
         </w:rPr>
         <w:t>cpu</w:t>
       </w:r>
-      <w:proofErr w:type="spellEnd"/>
       <w:r>
         <w:t xml:space="preserve"> </w:t>
       </w:r>
-      <w:proofErr w:type="spellStart"/>
-      <w:r>
-        <w:t>декриптора</w:t>
-      </w:r>
-      <w:proofErr w:type="spellEnd"/>
-      <w:r>
-        <w:t xml:space="preserve"> текущего процесса до максимального значения 127)</w:t>
+      <w:r>
+        <w:t>декриптора текущего процесса до максимального значения 127)</w:t>
       </w:r>
       <w:r>
         <w:t>;</w:t>
@@ -1156,14 +1139,12 @@
       <w:r>
         <w:t xml:space="preserve">Пробуждение в нужные моменты системных процессов, таких как </w:t>
       </w:r>
-      <w:proofErr w:type="spellStart"/>
       <w:r>
         <w:rPr>
           <w:lang w:val="en-US"/>
         </w:rPr>
         <w:t>pagedaemon</w:t>
       </w:r>
-      <w:proofErr w:type="spellEnd"/>
       <w:r>
         <w:t xml:space="preserve"> </w:t>
       </w:r>
@@ -1180,15 +1161,7 @@
         <w:t xml:space="preserve">. </w:t>
       </w:r>
       <w:r>
-        <w:t xml:space="preserve">Под пробуждением понимается инициализация отложенного </w:t>
-      </w:r>
-      <w:proofErr w:type="spellStart"/>
-      <w:r>
-        <w:t>выхова</w:t>
-      </w:r>
-      <w:proofErr w:type="spellEnd"/>
-      <w:r>
-        <w:t xml:space="preserve"> процедуры </w:t>
+        <w:t xml:space="preserve">Под пробуждением понимается инициализация отложенного выхова процедуры </w:t>
       </w:r>
       <w:r>
         <w:rPr>
@@ -1218,6 +1191,9 @@
         <w:lastRenderedPageBreak/>
         <w:t>Декремент оставшегося времени до посылки одного из следующих сигналов</w:t>
       </w:r>
+      <w:r>
+        <w:t>:</w:t>
+      </w:r>
     </w:p>
     <w:p>
       <w:pPr>
@@ -1231,13 +1207,13 @@
         <w:rPr>
           <w:lang w:val="en-US"/>
         </w:rPr>
-        <w:t>SIGVTALARM</w:t>
+        <w:t>SIGVTALRM</w:t>
       </w:r>
       <w:r>
         <w:t xml:space="preserve"> – </w:t>
       </w:r>
       <w:r>
-        <w:t>сигнал будильника виртуального времени</w:t>
+        <w:t>сигнал, посылаемый процессу по истечении времени, заданного в «виртуальном» таймере</w:t>
       </w:r>
       <w:r>
         <w:t>;</w:t>
@@ -1261,7 +1237,16 @@
         <w:t xml:space="preserve"> – </w:t>
       </w:r>
       <w:r>
-        <w:t>сигнал будильника реального времени</w:t>
+        <w:t>сигнал</w:t>
+      </w:r>
+      <w:r>
+        <w:t xml:space="preserve">, </w:t>
+      </w:r>
+      <w:r>
+        <w:t>посылаемый процессу</w:t>
+      </w:r>
+      <w:r>
+        <w:t xml:space="preserve"> по истечении времени, предварительно заданного функцией alarm()</w:t>
       </w:r>
       <w:r>
         <w:t>;</w:t>
@@ -1282,10 +1267,16 @@
         <w:t>SIGPROF</w:t>
       </w:r>
       <w:r>
-        <w:t xml:space="preserve"> – </w:t>
-      </w:r>
-      <w:r>
-        <w:t>сигнал будильника профиля процесса</w:t>
+        <w:t xml:space="preserve"> –</w:t>
+      </w:r>
+      <w:r>
+        <w:t xml:space="preserve"> </w:t>
+      </w:r>
+      <w:r>
+        <w:t xml:space="preserve"> сигнал, посылаемый процессу по истечении времени заданном в таймере профилирования.</w:t>
+      </w:r>
+      <w:r>
+        <w:t>.</w:t>
       </w:r>
     </w:p>
     <w:p>
@@ -1358,6 +1349,50 @@
       </w:r>
     </w:p>
     <w:p>
+      <w:r>
+        <w:t>В</w:t>
+      </w:r>
+      <w:r>
+        <w:t xml:space="preserve"> </w:t>
+      </w:r>
+      <w:r>
+        <w:rPr>
+          <w:lang w:val="en-US"/>
+        </w:rPr>
+        <w:t>UNIX</w:t>
+      </w:r>
+      <w:r>
+        <w:t>/</w:t>
+      </w:r>
+      <w:r>
+        <w:rPr>
+          <w:lang w:val="en-US"/>
+        </w:rPr>
+        <w:t>Linux</w:t>
+      </w:r>
+      <w:r>
+        <w:t xml:space="preserve"> </w:t>
+      </w:r>
+      <w:r>
+        <w:t>и</w:t>
+      </w:r>
+      <w:r>
+        <w:t xml:space="preserve"> </w:t>
+      </w:r>
+      <w:r>
+        <w:rPr>
+          <w:lang w:val="en-US"/>
+        </w:rPr>
+        <w:t>Windows</w:t>
+      </w:r>
+      <w:r>
+        <w:t xml:space="preserve"> </w:t>
+      </w:r>
+      <w:r>
+        <w:t>могут динамически пересчитываться только приоритеты пользовательских процессов.</w:t>
+      </w:r>
+    </w:p>
+    <w:p>
       <w:pPr>
         <w:pStyle w:val="1"/>
       </w:pPr>
@@ -1400,21 +1435,23 @@
     </w:p>
     <w:p>
       <w:r>
-        <w:t>Чтобы минимизировать расход процессорного времени, диспетчер настройки баланса сканирует лишь 16 готовых потоков. Кроме того, диспетчер повышает приоритет не более чем у 10 потоков за один проход: обнаружив 10 потоков, приоритет которых следует повысить, он прекращает сканирование. При следующем проходе сканирование возобновляется с того места, где оно было прервано в прошлый раз. Наличие 10 потоков, приоритет которых следует повысить, говорит о необычно высокой загруженности системы.</w:t>
+        <w:t xml:space="preserve">Чтобы минимизировать расход процессорного времени, диспетчер настройки баланса сканирует лишь 16 готовых потоков. Кроме того, диспетчер повышает приоритет не более чем у 10 потоков за один проход: обнаружив 10 потоков, приоритет которых следует повысить, он прекращает сканирование. При следующем проходе сканирование возобновляется с того места, где оно было </w:t>
+      </w:r>
+      <w:r>
+        <w:lastRenderedPageBreak/>
+        <w:t>прервано в прошлый раз. Наличие 10 потоков, приоритет которых следует повысить, говорит о необычно высокой загруженности системы.</w:t>
       </w:r>
     </w:p>
     <w:p>
       <w:r>
         <w:t xml:space="preserve">Всего в </w:t>
       </w:r>
-      <w:proofErr w:type="gramStart"/>
       <w:r>
         <w:rPr>
           <w:lang w:val="en-US"/>
         </w:rPr>
         <w:t>Windows</w:t>
       </w:r>
-      <w:proofErr w:type="gramEnd"/>
       <w:r>
         <w:t xml:space="preserve"> </w:t>
       </w:r>
@@ -1436,17 +1473,14 @@
     </w:p>
     <w:p>
       <w:r>
-        <w:lastRenderedPageBreak/>
         <w:t xml:space="preserve">Уровни приоритета потоков назначаются </w:t>
       </w:r>
-      <w:proofErr w:type="spellStart"/>
       <w:r>
         <w:rPr>
           <w:lang w:val="en-US"/>
         </w:rPr>
         <w:t>Windwos</w:t>
       </w:r>
-      <w:proofErr w:type="spellEnd"/>
       <w:r>
         <w:t xml:space="preserve"> </w:t>
       </w:r>
@@ -1769,15 +1803,7 @@
         <w:t xml:space="preserve"> </w:t>
       </w:r>
       <w:r>
-        <w:t xml:space="preserve">и ядра системы приведено </w:t>
-      </w:r>
-      <w:proofErr w:type="gramStart"/>
-      <w:r>
-        <w:t>в таблицей</w:t>
-      </w:r>
-      <w:proofErr w:type="gramEnd"/>
-      <w:r>
-        <w:t xml:space="preserve"> 1.</w:t>
+        <w:t>и ядра системы приведено в таблицей 1.</w:t>
       </w:r>
     </w:p>
     <w:p>
@@ -2929,6 +2955,7 @@
     <w:p/>
     <w:p>
       <w:r>
+        <w:lastRenderedPageBreak/>
         <w:t>Текущий приоритет потока в динамическом диапазоне (от 1 до 15) может быть повышен планировщиком</w:t>
       </w:r>
       <w:r>
@@ -2992,7 +3019,6 @@
         </w:numPr>
       </w:pPr>
       <w:r>
-        <w:lastRenderedPageBreak/>
         <w:t>ввода из пользовательского интерфейса</w:t>
       </w:r>
       <w:r>
@@ -3382,15 +3408,7 @@
         <w:t xml:space="preserve">). </w:t>
       </w:r>
       <w:r>
-        <w:t xml:space="preserve">Повышение приоритетов мультимедийных потоков происходит следующим образом: приложения, которые реализуют воспроизведение мультимедийного контента, указывают драйверу задачу из списка: аудио, захват, распределение, игры, воспроизведение, задачи администратора </w:t>
-      </w:r>
-      <w:proofErr w:type="spellStart"/>
-      <w:r>
-        <w:t>многоэкранного</w:t>
-      </w:r>
-      <w:proofErr w:type="spellEnd"/>
-      <w:r>
-        <w:t xml:space="preserve"> режима.</w:t>
+        <w:t>Повышение приоритетов мультимедийных потоков происходит следующим образом: приложения, которые реализуют воспроизведение мультимедийного контента, указывают драйверу задачу из списка: аудио, захват, распределение, игры, воспроизведение, задачи администратора многоэкранного режима.</w:t>
       </w:r>
     </w:p>
     <w:p>
@@ -3538,6 +3556,7 @@
               <w:rPr>
                 <w:lang w:val="en-US"/>
               </w:rPr>
+              <w:lastRenderedPageBreak/>
               <w:t>Exhausted</w:t>
             </w:r>
           </w:p>
@@ -3566,11 +3585,7 @@
           </w:tcPr>
           <w:p>
             <w:r>
-              <w:t xml:space="preserve">Потоки, исчерпавшие свою долю времени центрального процессора, выполнение которых продолжиться, только если не будут готовы к </w:t>
-            </w:r>
-            <w:r>
-              <w:lastRenderedPageBreak/>
-              <w:t>выполнению другие потоки с более высоким уровнем приоритета</w:t>
+              <w:t>Потоки, исчерпавшие свою долю времени центрального процессора, выполнение которых продолжиться, только если не будут готовы к выполнению другие потоки с более высоким уровнем приоритета</w:t>
             </w:r>
           </w:p>
         </w:tc>
@@ -3590,7 +3605,6 @@
               <w:rPr>
                 <w:lang w:val="en-US"/>
               </w:rPr>
-              <w:lastRenderedPageBreak/>
               <w:t>Low</w:t>
             </w:r>
           </w:p>
@@ -3835,9 +3849,6 @@
     <w:p>
       <w:pPr>
         <w:pStyle w:val="1"/>
-        <w:rPr>
-          <w:lang w:val="en-US"/>
-        </w:rPr>
       </w:pPr>
       <w:r>
         <w:t xml:space="preserve">Перерасчёт динамических приоритетов в ОС семейства </w:t>
@@ -3889,12 +3900,12 @@
     </w:p>
     <w:p>
       <w:r>
+        <w:lastRenderedPageBreak/>
         <w:t>Очередь готовых к выполнению процессов формируется согласно приоритетам процессов и принципу вытесняющего циклического планирования: в первую очередь выполняются процессы с большим приоритетом, а процессы с одинаковыми приоритетами выполняются в течении кванта времени циклически друг за другом. Если процесс, имеющий более высокий приоритет, поступает в очередь готовых к выполнению, планировщик вытесняет текущий процесс и предоставляет ресурс более приоритетному.</w:t>
       </w:r>
     </w:p>
     <w:p>
       <w:r>
-        <w:lastRenderedPageBreak/>
         <w:t>Приоритет представляет собой целое число из диапазона от 0 до 127:</w:t>
       </w:r>
     </w:p>
@@ -3987,14 +3998,12 @@
       <w:r>
         <w:t>_</w:t>
       </w:r>
-      <w:proofErr w:type="spellStart"/>
       <w:r>
         <w:rPr>
           <w:lang w:val="en-US"/>
         </w:rPr>
         <w:t>pri</w:t>
       </w:r>
-      <w:proofErr w:type="spellEnd"/>
       <w:r>
         <w:t xml:space="preserve"> – </w:t>
       </w:r>
@@ -4022,14 +4031,12 @@
       <w:r>
         <w:t>_</w:t>
       </w:r>
-      <w:proofErr w:type="spellStart"/>
       <w:r>
         <w:rPr>
           <w:lang w:val="en-US"/>
         </w:rPr>
         <w:t>usrpri</w:t>
       </w:r>
-      <w:proofErr w:type="spellEnd"/>
       <w:r>
         <w:t xml:space="preserve"> – </w:t>
       </w:r>
@@ -4057,14 +4064,12 @@
       <w:r>
         <w:t>_</w:t>
       </w:r>
-      <w:proofErr w:type="spellStart"/>
       <w:r>
         <w:rPr>
           <w:lang w:val="en-US"/>
         </w:rPr>
         <w:t>cpu</w:t>
       </w:r>
-      <w:proofErr w:type="spellEnd"/>
       <w:r>
         <w:t xml:space="preserve"> – </w:t>
       </w:r>
@@ -4083,19 +4088,11 @@
           <w:numId w:val="11"/>
         </w:numPr>
       </w:pPr>
-      <w:proofErr w:type="spellStart"/>
-      <w:r>
-        <w:rPr>
-          <w:lang w:val="en-US"/>
-        </w:rPr>
-        <w:t>p_nice</w:t>
-      </w:r>
-      <w:proofErr w:type="spellEnd"/>
-      <w:r>
-        <w:rPr>
-          <w:lang w:val="en-US"/>
-        </w:rPr>
-        <w:t xml:space="preserve"> – </w:t>
+      <w:r>
+        <w:rPr>
+          <w:lang w:val="en-US"/>
+        </w:rPr>
+        <w:t xml:space="preserve">p_nice – </w:t>
       </w:r>
       <w:r>
         <w:t>фактор любезности.</w:t>
@@ -4114,14 +4111,12 @@
       <w:r>
         <w:t>_</w:t>
       </w:r>
-      <w:proofErr w:type="spellStart"/>
       <w:r>
         <w:rPr>
           <w:lang w:val="en-US"/>
         </w:rPr>
         <w:t>pri</w:t>
       </w:r>
-      <w:proofErr w:type="spellEnd"/>
       <w:r>
         <w:t xml:space="preserve"> </w:t>
       </w:r>
@@ -4137,14 +4132,12 @@
       <w:r>
         <w:t>_</w:t>
       </w:r>
-      <w:proofErr w:type="spellStart"/>
       <w:r>
         <w:rPr>
           <w:lang w:val="en-US"/>
         </w:rPr>
         <w:t>usrpri</w:t>
       </w:r>
-      <w:proofErr w:type="spellEnd"/>
       <w:r>
         <w:t xml:space="preserve"> </w:t>
       </w:r>
@@ -4160,27 +4153,17 @@
       <w:r>
         <w:t>_</w:t>
       </w:r>
-      <w:proofErr w:type="spellStart"/>
       <w:r>
         <w:rPr>
           <w:lang w:val="en-US"/>
         </w:rPr>
         <w:t>pri</w:t>
       </w:r>
-      <w:proofErr w:type="spellEnd"/>
       <w:r>
         <w:t xml:space="preserve"> </w:t>
       </w:r>
       <w:r>
-        <w:t xml:space="preserve">может быть повышено </w:t>
-      </w:r>
-      <w:proofErr w:type="spellStart"/>
-      <w:r>
-        <w:t>планироващиком</w:t>
-      </w:r>
-      <w:proofErr w:type="spellEnd"/>
-      <w:r>
-        <w:t xml:space="preserve"> для выполнения процесса в режиме ядра (при этом </w:t>
+        <w:t xml:space="preserve">может быть повышено планироващиком для выполнения процесса в режиме ядра (при этом </w:t>
       </w:r>
       <w:r>
         <w:rPr>
@@ -4191,14 +4174,12 @@
       <w:r>
         <w:t>_</w:t>
       </w:r>
-      <w:proofErr w:type="spellStart"/>
       <w:r>
         <w:rPr>
           <w:lang w:val="en-US"/>
         </w:rPr>
         <w:t>usrpri</w:t>
       </w:r>
-      <w:proofErr w:type="spellEnd"/>
       <w:r>
         <w:t xml:space="preserve"> </w:t>
       </w:r>
@@ -4222,27 +4203,17 @@
       <w:r>
         <w:t>_</w:t>
       </w:r>
-      <w:proofErr w:type="spellStart"/>
       <w:r>
         <w:rPr>
           <w:lang w:val="en-US"/>
         </w:rPr>
         <w:t>pri</w:t>
       </w:r>
-      <w:proofErr w:type="spellEnd"/>
       <w:r>
         <w:t xml:space="preserve"> </w:t>
       </w:r>
       <w:r>
-        <w:t xml:space="preserve">приоритет сна – значение </w:t>
-      </w:r>
-      <w:proofErr w:type="spellStart"/>
-      <w:r>
-        <w:t>проиоритета</w:t>
-      </w:r>
-      <w:proofErr w:type="spellEnd"/>
-      <w:r>
-        <w:t xml:space="preserve"> из диапазона от </w:t>
+        <w:t xml:space="preserve">приоритет сна – значение проиоритета из диапазона от </w:t>
       </w:r>
       <w:r>
         <w:t xml:space="preserve">0 </w:t>
@@ -4289,6 +4260,7 @@
           <w:sz w:val="24"/>
           <w:szCs w:val="24"/>
         </w:rPr>
+        <w:lastRenderedPageBreak/>
         <w:t xml:space="preserve">Таблица </w:t>
       </w:r>
       <w:r>
@@ -4529,7 +4501,6 @@
               <w:rPr>
                 <w:lang w:val="en-US"/>
               </w:rPr>
-              <w:lastRenderedPageBreak/>
               <w:t>PINOD</w:t>
             </w:r>
           </w:p>
@@ -4552,14 +4523,12 @@
             <w:r>
               <w:t xml:space="preserve">Ожидание освобождения </w:t>
             </w:r>
-            <w:proofErr w:type="spellStart"/>
             <w:r>
               <w:rPr>
                 <w:lang w:val="en-US"/>
               </w:rPr>
               <w:t>inode</w:t>
             </w:r>
-            <w:proofErr w:type="spellEnd"/>
           </w:p>
         </w:tc>
       </w:tr>
@@ -4778,24 +4747,17 @@
       <w:r>
         <w:t>_</w:t>
       </w:r>
-      <w:proofErr w:type="spellStart"/>
       <w:r>
         <w:rPr>
           <w:lang w:val="en-US"/>
         </w:rPr>
         <w:t>cpu</w:t>
       </w:r>
-      <w:proofErr w:type="spellEnd"/>
       <w:r>
         <w:t xml:space="preserve"> </w:t>
       </w:r>
-      <w:proofErr w:type="spellStart"/>
-      <w:r>
-        <w:t>иницализируется</w:t>
-      </w:r>
-      <w:proofErr w:type="spellEnd"/>
-      <w:r>
-        <w:t xml:space="preserve"> нулём. На каждом тике обработчик таймера увеличивает поле </w:t>
+      <w:r>
+        <w:t xml:space="preserve">иницализируется нулём. На каждом тике обработчик таймера увеличивает поле </w:t>
       </w:r>
       <w:r>
         <w:rPr>
@@ -4806,35 +4768,26 @@
       <w:r>
         <w:t>_</w:t>
       </w:r>
-      <w:proofErr w:type="spellStart"/>
       <w:r>
         <w:rPr>
           <w:lang w:val="en-US"/>
         </w:rPr>
         <w:t>cpu</w:t>
       </w:r>
-      <w:proofErr w:type="spellEnd"/>
       <w:r>
         <w:t xml:space="preserve"> </w:t>
       </w:r>
       <w:r>
         <w:t xml:space="preserve">текущего процесса на единицу до максимального значения, равного 127. Каждую секунду обработчик прерывания инициализирует отложенный вызов процедуры </w:t>
       </w:r>
-      <w:proofErr w:type="spellStart"/>
-      <w:proofErr w:type="gramStart"/>
       <w:r>
         <w:rPr>
           <w:lang w:val="en-US"/>
         </w:rPr>
         <w:t>schedcpy</w:t>
       </w:r>
-      <w:proofErr w:type="spellEnd"/>
-      <w:r>
-        <w:t>(</w:t>
-      </w:r>
-      <w:proofErr w:type="gramEnd"/>
-      <w:r>
-        <w:t>)</w:t>
+      <w:r>
+        <w:t>()</w:t>
       </w:r>
       <w:r>
         <w:t xml:space="preserve">, которая уменьшает значение </w:t>
@@ -4848,14 +4801,12 @@
       <w:r>
         <w:t>_</w:t>
       </w:r>
-      <w:proofErr w:type="spellStart"/>
       <w:r>
         <w:rPr>
           <w:lang w:val="en-US"/>
         </w:rPr>
         <w:t>cpu</w:t>
       </w:r>
-      <w:proofErr w:type="spellEnd"/>
       <w:r>
         <w:t xml:space="preserve"> </w:t>
       </w:r>
@@ -4974,8 +4925,6 @@
         </w:rPr>
         <w:t xml:space="preserve">Процедура </w:t>
       </w:r>
-      <w:proofErr w:type="spellStart"/>
-      <w:proofErr w:type="gramStart"/>
       <w:r>
         <w:rPr>
           <w:rFonts w:eastAsiaTheme="minorEastAsia"/>
@@ -4983,19 +4932,11 @@
         </w:rPr>
         <w:t>schedcpy</w:t>
       </w:r>
-      <w:proofErr w:type="spellEnd"/>
       <w:r>
         <w:rPr>
           <w:rFonts w:eastAsiaTheme="minorEastAsia"/>
         </w:rPr>
-        <w:t>(</w:t>
-      </w:r>
-      <w:proofErr w:type="gramEnd"/>
-      <w:r>
-        <w:rPr>
-          <w:rFonts w:eastAsiaTheme="minorEastAsia"/>
-        </w:rPr>
-        <w:t xml:space="preserve">) </w:t>
+        <w:t xml:space="preserve">() </w:t>
       </w:r>
       <w:r>
         <w:rPr>
@@ -5117,7 +5058,6 @@
         </w:rPr>
         <w:t>_</w:t>
       </w:r>
-      <w:proofErr w:type="spellStart"/>
       <w:r>
         <w:rPr>
           <w:rFonts w:eastAsiaTheme="minorEastAsia"/>
@@ -5125,7 +5065,6 @@
         </w:rPr>
         <w:t>cpu</w:t>
       </w:r>
-      <w:proofErr w:type="spellEnd"/>
       <w:r>
         <w:rPr>
           <w:rFonts w:eastAsiaTheme="minorEastAsia"/>
@@ -5151,7 +5090,6 @@
         </w:rPr>
         <w:t>_</w:t>
       </w:r>
-      <w:proofErr w:type="spellStart"/>
       <w:r>
         <w:rPr>
           <w:rFonts w:eastAsiaTheme="minorEastAsia"/>
@@ -5159,7 +5097,6 @@
         </w:rPr>
         <w:t>usrpri</w:t>
       </w:r>
-      <w:proofErr w:type="spellEnd"/>
       <w:r>
         <w:rPr>
           <w:rFonts w:eastAsiaTheme="minorEastAsia"/>
@@ -5185,7 +5122,6 @@
         </w:rPr>
         <w:t>_</w:t>
       </w:r>
-      <w:proofErr w:type="spellStart"/>
       <w:r>
         <w:rPr>
           <w:rFonts w:eastAsiaTheme="minorEastAsia"/>
@@ -5193,7 +5129,6 @@
         </w:rPr>
         <w:t>cpu</w:t>
       </w:r>
-      <w:proofErr w:type="spellEnd"/>
       <w:r>
         <w:rPr>
           <w:rFonts w:eastAsiaTheme="minorEastAsia"/>
@@ -5204,12 +5139,19 @@
         <w:rPr>
           <w:rFonts w:eastAsiaTheme="minorEastAsia"/>
         </w:rPr>
-        <w:t xml:space="preserve">что приводит к повышению его приоритета. Такая схема предотвращает зависание низкоприоритетных процессов по вине операционной системы. Её применение </w:t>
+        <w:t xml:space="preserve">что приводит к повышению его приоритета. </w:t>
       </w:r>
       <w:r>
         <w:rPr>
           <w:rFonts w:eastAsiaTheme="minorEastAsia"/>
         </w:rPr>
+        <w:lastRenderedPageBreak/>
+        <w:t xml:space="preserve">Такая схема предотвращает зависание низкоприоритетных процессов по вине операционной системы. Её применение </w:t>
+      </w:r>
+      <w:r>
+        <w:rPr>
+          <w:rFonts w:eastAsiaTheme="minorEastAsia"/>
+        </w:rPr>
         <w:t>предпочтительнее</w:t>
       </w:r>
       <w:r>
@@ -5249,11 +5191,220 @@
         <w:rPr>
           <w:rFonts w:eastAsiaTheme="minorEastAsia"/>
         </w:rPr>
-        <w:lastRenderedPageBreak/>
         <w:t>Вывод</w:t>
       </w:r>
     </w:p>
-    <w:p/>
+    <w:p>
+      <w:r>
+        <w:t xml:space="preserve">Функции обработчика прерывания от системного таймера в защищенном режиме для семейства ОС </w:t>
+      </w:r>
+      <w:r>
+        <w:rPr>
+          <w:lang w:val="en-US"/>
+        </w:rPr>
+        <w:t>Windows</w:t>
+      </w:r>
+      <w:r>
+        <w:t xml:space="preserve"> </w:t>
+      </w:r>
+      <w:r>
+        <w:t xml:space="preserve">и для семейства ОС </w:t>
+      </w:r>
+      <w:r>
+        <w:rPr>
+          <w:lang w:val="en-US"/>
+        </w:rPr>
+        <w:t>UNIX</w:t>
+      </w:r>
+      <w:r>
+        <w:t>/</w:t>
+      </w:r>
+      <w:r>
+        <w:rPr>
+          <w:lang w:val="en-US"/>
+        </w:rPr>
+        <w:t>Linux</w:t>
+      </w:r>
+      <w:r>
+        <w:t xml:space="preserve"> имеют похожие задачи:</w:t>
+      </w:r>
+    </w:p>
+    <w:p>
+      <w:pPr>
+        <w:pStyle w:val="a7"/>
+        <w:numPr>
+          <w:ilvl w:val="0"/>
+          <w:numId w:val="12"/>
+        </w:numPr>
+      </w:pPr>
+      <w:r>
+        <w:t>Инициализация отложенных действий, относящихся к работе планировщика, такие как пересч</w:t>
+      </w:r>
+      <w:r>
+        <w:t>ё</w:t>
+      </w:r>
+      <w:r>
+        <w:t>т приоритетов</w:t>
+      </w:r>
+      <w:r>
+        <w:t>;</w:t>
+      </w:r>
+    </w:p>
+    <w:p>
+      <w:pPr>
+        <w:pStyle w:val="a7"/>
+        <w:numPr>
+          <w:ilvl w:val="0"/>
+          <w:numId w:val="12"/>
+        </w:numPr>
+      </w:pPr>
+      <w:r>
+        <w:t>Декрементация счётчиков времени: часов</w:t>
+      </w:r>
+      <w:r>
+        <w:t xml:space="preserve"> </w:t>
+      </w:r>
+      <w:r>
+        <w:t>и</w:t>
+      </w:r>
+      <w:r>
+        <w:t xml:space="preserve"> таймеров</w:t>
+      </w:r>
+      <w:r>
+        <w:t>, счетчиков времени отложенных действий</w:t>
+      </w:r>
+      <w:r>
+        <w:t>;</w:t>
+      </w:r>
+    </w:p>
+    <w:p>
+      <w:pPr>
+        <w:pStyle w:val="a7"/>
+        <w:numPr>
+          <w:ilvl w:val="0"/>
+          <w:numId w:val="12"/>
+        </w:numPr>
+      </w:pPr>
+      <w:r>
+        <w:t xml:space="preserve">Декрементация кванта (текущего потока в </w:t>
+      </w:r>
+      <w:r>
+        <w:rPr>
+          <w:lang w:val="en-US"/>
+        </w:rPr>
+        <w:t>Windows</w:t>
+      </w:r>
+      <w:r>
+        <w:t xml:space="preserve">, </w:t>
+      </w:r>
+      <w:r>
+        <w:t xml:space="preserve">текущего процесса в </w:t>
+      </w:r>
+      <w:r>
+        <w:rPr>
+          <w:lang w:val="en-US"/>
+        </w:rPr>
+        <w:t>Linux</w:t>
+      </w:r>
+      <w:r>
+        <w:t>).</w:t>
+      </w:r>
+    </w:p>
+    <w:p>
+      <w:r>
+        <w:rPr>
+          <w:lang w:val="en-US"/>
+        </w:rPr>
+        <w:t>Windows</w:t>
+      </w:r>
+      <w:r>
+        <w:t xml:space="preserve"> </w:t>
+      </w:r>
+      <w:r>
+        <w:t xml:space="preserve">и </w:t>
+      </w:r>
+      <w:r>
+        <w:rPr>
+          <w:lang w:val="en-US"/>
+        </w:rPr>
+        <w:t>UNIX</w:t>
+      </w:r>
+      <w:r>
+        <w:t>/</w:t>
+      </w:r>
+      <w:r>
+        <w:rPr>
+          <w:lang w:val="en-US"/>
+        </w:rPr>
+        <w:t>Linux</w:t>
+      </w:r>
+      <w:r>
+        <w:t xml:space="preserve"> </w:t>
+      </w:r>
+      <w:r>
+        <w:t>являются системами разделения времени с динамическими приоритетами и вытеснением.</w:t>
+      </w:r>
+    </w:p>
+    <w:p>
+      <w:r>
+        <w:t>Перерасчёт динамических приоритетов в рассмотренных системах происходит по-разному.</w:t>
+      </w:r>
+    </w:p>
+    <w:p>
+      <w:r>
+        <w:t xml:space="preserve">При создании процесса в </w:t>
+      </w:r>
+      <w:r>
+        <w:rPr>
+          <w:lang w:val="en-US"/>
+        </w:rPr>
+        <w:t>Windows</w:t>
+      </w:r>
+      <w:r>
+        <w:t xml:space="preserve"> ему назначается приоритет, называемый базовым. Приоритеты потоков определяются относительно приоритета процесса, в котором они создаются. Приоритет потока пользовательского процесса может быть пересчитан динамически.</w:t>
+      </w:r>
+    </w:p>
+    <w:p>
+      <w:r>
+        <w:t xml:space="preserve">В </w:t>
+      </w:r>
+      <w:r>
+        <w:rPr>
+          <w:lang w:val="en-US"/>
+        </w:rPr>
+        <w:t>UNIX</w:t>
+      </w:r>
+      <w:r>
+        <w:t>/</w:t>
+      </w:r>
+      <w:r>
+        <w:rPr>
+          <w:lang w:val="en-US"/>
+        </w:rPr>
+        <w:t>Linux</w:t>
+      </w:r>
+      <w:r>
+        <w:t xml:space="preserve"> </w:t>
+      </w:r>
+      <w:r>
+        <w:t>приоритет процесса характеризуется текущим приоритетом и приоритетом процесса в режиме задачи. Приоритет пользовательского процесса (процесса в режиме задачи) может быть динамически пересчитан в зависимости от фактора любезности и</w:t>
+      </w:r>
+      <w:r>
+        <w:t xml:space="preserve"> </w:t>
+      </w:r>
+      <w:r>
+        <w:t>величины</w:t>
+      </w:r>
+      <w:r>
+        <w:t xml:space="preserve"> использования процессора, в то время как приоритеты ядра являются фиксированными </w:t>
+      </w:r>
+      <w:r>
+        <w:t>значениями</w:t>
+      </w:r>
+      <w:r>
+        <w:t>.</w:t>
+      </w:r>
+    </w:p>
     <w:sectPr>
       <w:footerReference w:type="default" r:id="rId8"/>
       <w:pgSz w:w="11906" w:h="16838"/>
@@ -5959,6 +6110,92 @@
     </w:lvl>
   </w:abstractNum>
   <w:abstractNum w:abstractNumId="6" w15:restartNumberingAfterBreak="0">
+    <w:nsid w:val="56F841B1"/>
+    <w:multiLevelType w:val="hybridMultilevel"/>
+    <w:tmpl w:val="D8A23A98"/>
+    <w:lvl w:ilvl="0" w:tplc="0419000F">
+      <w:start w:val="1"/>
+      <w:numFmt w:val="decimal"/>
+      <w:lvlText w:val="%1."/>
+      <w:lvlJc w:val="left"/>
+      <w:pPr>
+        <w:ind w:left="720" w:hanging="360"/>
+      </w:pPr>
+    </w:lvl>
+    <w:lvl w:ilvl="1" w:tplc="04190019" w:tentative="1">
+      <w:start w:val="1"/>
+      <w:numFmt w:val="lowerLetter"/>
+      <w:lvlText w:val="%2."/>
+      <w:lvlJc w:val="left"/>
+      <w:pPr>
+        <w:ind w:left="1440" w:hanging="360"/>
+      </w:pPr>
+    </w:lvl>
+    <w:lvl w:ilvl="2" w:tplc="0419001B" w:tentative="1">
+      <w:start w:val="1"/>
+      <w:numFmt w:val="lowerRoman"/>
+      <w:lvlText w:val="%3."/>
+      <w:lvlJc w:val="right"/>
+      <w:pPr>
+        <w:ind w:left="2160" w:hanging="180"/>
+      </w:pPr>
+    </w:lvl>
+    <w:lvl w:ilvl="3" w:tplc="0419000F" w:tentative="1">
+      <w:start w:val="1"/>
+      <w:numFmt w:val="decimal"/>
+      <w:lvlText w:val="%4."/>
+      <w:lvlJc w:val="left"/>
+      <w:pPr>
+        <w:ind w:left="2880" w:hanging="360"/>
+      </w:pPr>
+    </w:lvl>
+    <w:lvl w:ilvl="4" w:tplc="04190019" w:tentative="1">
+      <w:start w:val="1"/>
+      <w:numFmt w:val="lowerLetter"/>
+      <w:lvlText w:val="%5."/>
+      <w:lvlJc w:val="left"/>
+      <w:pPr>
+        <w:ind w:left="3600" w:hanging="360"/>
+      </w:pPr>
+    </w:lvl>
+    <w:lvl w:ilvl="5" w:tplc="0419001B" w:tentative="1">
+      <w:start w:val="1"/>
+      <w:numFmt w:val="lowerRoman"/>
+      <w:lvlText w:val="%6."/>
+      <w:lvlJc w:val="right"/>
+      <w:pPr>
+        <w:ind w:left="4320" w:hanging="180"/>
+      </w:pPr>
+    </w:lvl>
+    <w:lvl w:ilvl="6" w:tplc="0419000F" w:tentative="1">
+      <w:start w:val="1"/>
+      <w:numFmt w:val="decimal"/>
+      <w:lvlText w:val="%7."/>
+      <w:lvlJc w:val="left"/>
+      <w:pPr>
+        <w:ind w:left="5040" w:hanging="360"/>
+      </w:pPr>
+    </w:lvl>
+    <w:lvl w:ilvl="7" w:tplc="04190019" w:tentative="1">
+      <w:start w:val="1"/>
+      <w:numFmt w:val="lowerLetter"/>
+      <w:lvlText w:val="%8."/>
+      <w:lvlJc w:val="left"/>
+      <w:pPr>
+        <w:ind w:left="5760" w:hanging="360"/>
+      </w:pPr>
+    </w:lvl>
+    <w:lvl w:ilvl="8" w:tplc="0419001B" w:tentative="1">
+      <w:start w:val="1"/>
+      <w:numFmt w:val="lowerRoman"/>
+      <w:lvlText w:val="%9."/>
+      <w:lvlJc w:val="right"/>
+      <w:pPr>
+        <w:ind w:left="6480" w:hanging="180"/>
+      </w:pPr>
+    </w:lvl>
+  </w:abstractNum>
+  <w:abstractNum w:abstractNumId="7" w15:restartNumberingAfterBreak="0">
     <w:nsid w:val="5B8A047F"/>
     <w:multiLevelType w:val="hybridMultilevel"/>
     <w:tmpl w:val="5476BAAE"/>
@@ -6071,7 +6308,7 @@
       </w:rPr>
     </w:lvl>
   </w:abstractNum>
-  <w:abstractNum w:abstractNumId="7" w15:restartNumberingAfterBreak="0">
+  <w:abstractNum w:abstractNumId="8" w15:restartNumberingAfterBreak="0">
     <w:nsid w:val="70830EA7"/>
     <w:multiLevelType w:val="hybridMultilevel"/>
     <w:tmpl w:val="513E10DA"/>
@@ -6157,7 +6394,7 @@
       </w:pPr>
     </w:lvl>
   </w:abstractNum>
-  <w:abstractNum w:abstractNumId="8" w15:restartNumberingAfterBreak="0">
+  <w:abstractNum w:abstractNumId="9" w15:restartNumberingAfterBreak="0">
     <w:nsid w:val="7899541C"/>
     <w:multiLevelType w:val="hybridMultilevel"/>
     <w:tmpl w:val="513E10DA"/>
@@ -6243,7 +6480,7 @@
       </w:pPr>
     </w:lvl>
   </w:abstractNum>
-  <w:abstractNum w:abstractNumId="9" w15:restartNumberingAfterBreak="0">
+  <w:abstractNum w:abstractNumId="10" w15:restartNumberingAfterBreak="0">
     <w:nsid w:val="7AAC7BE9"/>
     <w:multiLevelType w:val="hybridMultilevel"/>
     <w:tmpl w:val="DE08785C"/>
@@ -6356,7 +6593,7 @@
       </w:rPr>
     </w:lvl>
   </w:abstractNum>
-  <w:abstractNum w:abstractNumId="10" w15:restartNumberingAfterBreak="0">
+  <w:abstractNum w:abstractNumId="11" w15:restartNumberingAfterBreak="0">
     <w:nsid w:val="7B2A41D4"/>
     <w:multiLevelType w:val="hybridMultilevel"/>
     <w:tmpl w:val="EE722972"/>
@@ -6443,10 +6680,10 @@
     </w:lvl>
   </w:abstractNum>
   <w:num w:numId="1">
-    <w:abstractNumId w:val="7"/>
+    <w:abstractNumId w:val="8"/>
   </w:num>
   <w:num w:numId="2">
-    <w:abstractNumId w:val="6"/>
+    <w:abstractNumId w:val="7"/>
   </w:num>
   <w:num w:numId="3">
     <w:abstractNumId w:val="5"/>
@@ -6455,10 +6692,10 @@
     <w:abstractNumId w:val="1"/>
   </w:num>
   <w:num w:numId="5">
-    <w:abstractNumId w:val="8"/>
+    <w:abstractNumId w:val="9"/>
   </w:num>
   <w:num w:numId="6">
-    <w:abstractNumId w:val="10"/>
+    <w:abstractNumId w:val="11"/>
   </w:num>
   <w:num w:numId="7">
     <w:abstractNumId w:val="4"/>
@@ -6470,10 +6707,13 @@
     <w:abstractNumId w:val="3"/>
   </w:num>
   <w:num w:numId="10">
-    <w:abstractNumId w:val="9"/>
+    <w:abstractNumId w:val="10"/>
   </w:num>
   <w:num w:numId="11">
     <w:abstractNumId w:val="2"/>
+  </w:num>
+  <w:num w:numId="12">
+    <w:abstractNumId w:val="6"/>
   </w:num>
 </w:numbering>
 </file>

</xml_diff>

<commit_message>
FIX: hm. I'm ready, i guess.
</commit_message>
<xml_diff>
--- a/lab_01/lab_01_part_2.docx
+++ b/lab_01/lab_01_part_2.docx
@@ -1002,7 +1002,10 @@
         <w:t xml:space="preserve"> </w:t>
       </w:r>
       <w:r>
-        <w:t>текущего потока</w:t>
+        <w:t xml:space="preserve">текущего </w:t>
+      </w:r>
+      <w:r>
+        <w:t>процесса</w:t>
       </w:r>
       <w:r>
         <w:t>;</w:t>
@@ -1064,14 +1067,12 @@
       <w:r>
         <w:t>_</w:t>
       </w:r>
-      <w:proofErr w:type="spellStart"/>
       <w:r>
         <w:rPr>
           <w:lang w:val="en-US"/>
         </w:rPr>
         <w:t>cpu</w:t>
       </w:r>
-      <w:proofErr w:type="spellEnd"/>
       <w:r>
         <w:t xml:space="preserve"> </w:t>
       </w:r>
@@ -1142,16 +1143,29 @@
         </w:numPr>
       </w:pPr>
       <w:r>
-        <w:t xml:space="preserve">Пробуждение в нужные моменты системных процессов, таких как </w:t>
-      </w:r>
-      <w:proofErr w:type="spellStart"/>
+        <w:t>И</w:t>
+      </w:r>
+      <w:r>
+        <w:t xml:space="preserve">нициализация отложенного вызова процедуры </w:t>
+      </w:r>
+      <w:r>
+        <w:rPr>
+          <w:lang w:val="en-US"/>
+        </w:rPr>
+        <w:t>wakeup</w:t>
+      </w:r>
+      <w:r>
+        <w:t xml:space="preserve">, </w:t>
+      </w:r>
+      <w:r>
+        <w:t xml:space="preserve">которая перемещает дескрипторы системных процессов, таких как </w:t>
+      </w:r>
       <w:r>
         <w:rPr>
           <w:lang w:val="en-US"/>
         </w:rPr>
         <w:t>pagedaemon</w:t>
       </w:r>
-      <w:proofErr w:type="spellEnd"/>
       <w:r>
         <w:t xml:space="preserve"> </w:t>
       </w:r>
@@ -1165,30 +1179,13 @@
         <w:t>swapper</w:t>
       </w:r>
       <w:r>
-        <w:t xml:space="preserve">. </w:t>
-      </w:r>
-      <w:r>
-        <w:t xml:space="preserve">Под пробуждением понимается инициализация отложенного </w:t>
-      </w:r>
-      <w:proofErr w:type="spellStart"/>
-      <w:r>
-        <w:t>выхова</w:t>
-      </w:r>
-      <w:proofErr w:type="spellEnd"/>
-      <w:r>
-        <w:t xml:space="preserve"> процедуры </w:t>
-      </w:r>
-      <w:r>
-        <w:rPr>
-          <w:lang w:val="en-US"/>
-        </w:rPr>
-        <w:t>wakeup</w:t>
-      </w:r>
-      <w:r>
-        <w:t xml:space="preserve">, </w:t>
-      </w:r>
-      <w:r>
-        <w:t>которая перемещает дескрипторы процессов из списка «спящих» в очередь готовых к выполнению</w:t>
+        <w:t>,</w:t>
+      </w:r>
+      <w:r>
+        <w:t xml:space="preserve"> из списка «спящих» в очередь готовых к выполнени</w:t>
+      </w:r>
+      <w:r>
+        <w:t>ю</w:t>
       </w:r>
       <w:r>
         <w:t>;</w:t>
@@ -1252,24 +1249,13 @@
         <w:t xml:space="preserve"> – </w:t>
       </w:r>
       <w:r>
-        <w:t>сигнал</w:t>
-      </w:r>
-      <w:r>
-        <w:t xml:space="preserve">, </w:t>
+        <w:t xml:space="preserve">сигнал, </w:t>
       </w:r>
       <w:r>
         <w:t>посылаемый процессу</w:t>
       </w:r>
       <w:r>
-        <w:t xml:space="preserve"> по истечении времени, предварительно заданного функцией </w:t>
-      </w:r>
-      <w:proofErr w:type="spellStart"/>
-      <w:r>
-        <w:t>alarm</w:t>
-      </w:r>
-      <w:proofErr w:type="spellEnd"/>
-      <w:r>
-        <w:t>()</w:t>
+        <w:t xml:space="preserve"> по истечении времени, предварительно заданного функцией alarm()</w:t>
       </w:r>
       <w:r>
         <w:t>;</w:t>
@@ -1366,11 +1352,6 @@
       </w:r>
     </w:p>
     <w:p>
-      <w:pPr>
-        <w:rPr>
-          <w:lang w:val="en-US"/>
-        </w:rPr>
-      </w:pPr>
       <w:r>
         <w:t>В</w:t>
       </w:r>
@@ -1465,18 +1446,6 @@
       </w:r>
     </w:p>
     <w:p>
-      <w:r>
-        <w:t xml:space="preserve">Всего в </w:t>
-      </w:r>
-      <w:r>
-        <w:rPr>
-          <w:lang w:val="en-US"/>
-        </w:rPr>
-        <w:t>Windows</w:t>
-      </w:r>
-      <w:r>
-        <w:t xml:space="preserve"> </w:t>
-      </w:r>
       <w:r>
         <w:t xml:space="preserve">Всего в </w:t>
       </w:r>
@@ -3442,15 +3411,7 @@
         <w:t xml:space="preserve">). </w:t>
       </w:r>
       <w:r>
-        <w:t xml:space="preserve">Повышение приоритетов мультимедийных потоков происходит следующим образом: приложения, которые реализуют воспроизведение мультимедийного контента, указывают драйверу задачу из списка: аудио, захват, распределение, игры, воспроизведение, задачи администратора </w:t>
-      </w:r>
-      <w:proofErr w:type="spellStart"/>
-      <w:r>
-        <w:t>многоэкранного</w:t>
-      </w:r>
-      <w:proofErr w:type="spellEnd"/>
-      <w:r>
-        <w:t xml:space="preserve"> режима.</w:t>
+        <w:t>Повышение приоритетов мультимедийных потоков происходит следующим образом: приложения, которые реализуют воспроизведение мультимедийного контента, указывают драйверу задачу из списка: аудио, захват, распределение, игры, воспроизведение, задачи администратора многоэкранного режима.</w:t>
       </w:r>
     </w:p>
     <w:p>
@@ -3985,7 +3946,6 @@
         <w:t>От 50 до 127 – приоритеты прикладных задач.</w:t>
       </w:r>
     </w:p>
-    <w:p/>
     <w:p>
       <w:r>
         <w:t>Приоритеты ядра являются фиксированными величинами.</w:t>
@@ -4044,14 +4004,12 @@
       <w:r>
         <w:t>_</w:t>
       </w:r>
-      <w:proofErr w:type="spellStart"/>
       <w:r>
         <w:rPr>
           <w:lang w:val="en-US"/>
         </w:rPr>
         <w:t>pri</w:t>
       </w:r>
-      <w:proofErr w:type="spellEnd"/>
       <w:r>
         <w:t xml:space="preserve"> – </w:t>
       </w:r>
@@ -4079,14 +4037,12 @@
       <w:r>
         <w:t>_</w:t>
       </w:r>
-      <w:proofErr w:type="spellStart"/>
       <w:r>
         <w:rPr>
           <w:lang w:val="en-US"/>
         </w:rPr>
         <w:t>usrpri</w:t>
       </w:r>
-      <w:proofErr w:type="spellEnd"/>
       <w:r>
         <w:t xml:space="preserve"> – </w:t>
       </w:r>
@@ -4114,14 +4070,12 @@
       <w:r>
         <w:t>_</w:t>
       </w:r>
-      <w:proofErr w:type="spellStart"/>
       <w:r>
         <w:rPr>
           <w:lang w:val="en-US"/>
         </w:rPr>
         <w:t>cpu</w:t>
       </w:r>
-      <w:proofErr w:type="spellEnd"/>
       <w:r>
         <w:t xml:space="preserve"> – </w:t>
       </w:r>
@@ -4140,19 +4094,11 @@
           <w:numId w:val="11"/>
         </w:numPr>
       </w:pPr>
-      <w:proofErr w:type="spellStart"/>
-      <w:r>
-        <w:rPr>
-          <w:lang w:val="en-US"/>
-        </w:rPr>
-        <w:t>p_nice</w:t>
-      </w:r>
-      <w:proofErr w:type="spellEnd"/>
-      <w:r>
-        <w:rPr>
-          <w:lang w:val="en-US"/>
-        </w:rPr>
-        <w:t xml:space="preserve"> – </w:t>
+      <w:r>
+        <w:rPr>
+          <w:lang w:val="en-US"/>
+        </w:rPr>
+        <w:t xml:space="preserve">p_nice – </w:t>
       </w:r>
       <w:r>
         <w:t>фактор любезности.</w:t>
@@ -4171,14 +4117,12 @@
       <w:r>
         <w:t>_</w:t>
       </w:r>
-      <w:proofErr w:type="spellStart"/>
       <w:r>
         <w:rPr>
           <w:lang w:val="en-US"/>
         </w:rPr>
         <w:t>pri</w:t>
       </w:r>
-      <w:proofErr w:type="spellEnd"/>
       <w:r>
         <w:t xml:space="preserve"> </w:t>
       </w:r>
@@ -4194,14 +4138,12 @@
       <w:r>
         <w:t>_</w:t>
       </w:r>
-      <w:proofErr w:type="spellStart"/>
       <w:r>
         <w:rPr>
           <w:lang w:val="en-US"/>
         </w:rPr>
         <w:t>usrpri</w:t>
       </w:r>
-      <w:proofErr w:type="spellEnd"/>
       <w:r>
         <w:t xml:space="preserve"> </w:t>
       </w:r>
@@ -4217,14 +4159,12 @@
       <w:r>
         <w:t>_</w:t>
       </w:r>
-      <w:proofErr w:type="spellStart"/>
       <w:r>
         <w:rPr>
           <w:lang w:val="en-US"/>
         </w:rPr>
         <w:t>pri</w:t>
       </w:r>
-      <w:proofErr w:type="spellEnd"/>
       <w:r>
         <w:t xml:space="preserve"> </w:t>
       </w:r>
@@ -4246,14 +4186,12 @@
       <w:r>
         <w:t>_</w:t>
       </w:r>
-      <w:proofErr w:type="spellStart"/>
       <w:r>
         <w:rPr>
           <w:lang w:val="en-US"/>
         </w:rPr>
         <w:t>usrpri</w:t>
       </w:r>
-      <w:proofErr w:type="spellEnd"/>
       <w:r>
         <w:t xml:space="preserve"> </w:t>
       </w:r>
@@ -4277,27 +4215,17 @@
       <w:r>
         <w:t>_</w:t>
       </w:r>
-      <w:proofErr w:type="spellStart"/>
       <w:r>
         <w:rPr>
           <w:lang w:val="en-US"/>
         </w:rPr>
         <w:t>pri</w:t>
       </w:r>
-      <w:proofErr w:type="spellEnd"/>
       <w:r>
         <w:t xml:space="preserve"> </w:t>
       </w:r>
       <w:r>
-        <w:t xml:space="preserve">приоритет сна – значение </w:t>
-      </w:r>
-      <w:proofErr w:type="spellStart"/>
-      <w:r>
-        <w:t>проиоритета</w:t>
-      </w:r>
-      <w:proofErr w:type="spellEnd"/>
-      <w:r>
-        <w:t xml:space="preserve"> из диапазона от </w:t>
+        <w:t xml:space="preserve">приоритет сна – значение проиоритета из диапазона от </w:t>
       </w:r>
       <w:r>
         <w:t xml:space="preserve">0 </w:t>
@@ -4327,9 +4255,6 @@
         <w:t>.</w:t>
       </w:r>
     </w:p>
-    <w:p/>
-    <w:p/>
-    <w:p/>
     <w:p>
       <w:pPr>
         <w:pStyle w:val="a4"/>
@@ -4347,7 +4272,6 @@
           <w:sz w:val="24"/>
           <w:szCs w:val="24"/>
         </w:rPr>
-        <w:lastRenderedPageBreak/>
         <w:t xml:space="preserve">Таблица </w:t>
       </w:r>
       <w:r>
@@ -4588,6 +4512,7 @@
               <w:rPr>
                 <w:lang w:val="en-US"/>
               </w:rPr>
+              <w:lastRenderedPageBreak/>
               <w:t>PINOD</w:t>
             </w:r>
           </w:p>
@@ -4610,14 +4535,12 @@
             <w:r>
               <w:t xml:space="preserve">Ожидание освобождения </w:t>
             </w:r>
-            <w:proofErr w:type="spellStart"/>
             <w:r>
               <w:rPr>
                 <w:lang w:val="en-US"/>
               </w:rPr>
               <w:t>inode</w:t>
             </w:r>
-            <w:proofErr w:type="spellEnd"/>
           </w:p>
         </w:tc>
       </w:tr>
@@ -4836,22 +4759,18 @@
       <w:r>
         <w:t>_</w:t>
       </w:r>
-      <w:proofErr w:type="spellStart"/>
       <w:r>
         <w:rPr>
           <w:lang w:val="en-US"/>
         </w:rPr>
         <w:t>cpu</w:t>
       </w:r>
-      <w:proofErr w:type="spellEnd"/>
       <w:r>
         <w:t xml:space="preserve"> </w:t>
       </w:r>
-      <w:proofErr w:type="spellStart"/>
-      <w:r>
-        <w:t>иницализируется</w:t>
-      </w:r>
-      <w:proofErr w:type="spellEnd"/>
+      <w:r>
+        <w:t>инициализируется</w:t>
+      </w:r>
       <w:r>
         <w:t xml:space="preserve"> нулём. На каждом тике обработчик таймера увеличивает поле </w:t>
       </w:r>
@@ -4864,28 +4783,24 @@
       <w:r>
         <w:t>_</w:t>
       </w:r>
-      <w:proofErr w:type="spellStart"/>
       <w:r>
         <w:rPr>
           <w:lang w:val="en-US"/>
         </w:rPr>
         <w:t>cpu</w:t>
       </w:r>
-      <w:proofErr w:type="spellEnd"/>
       <w:r>
         <w:t xml:space="preserve"> </w:t>
       </w:r>
       <w:r>
         <w:t xml:space="preserve">текущего процесса на единицу до максимального значения, равного 127. Каждую секунду обработчик прерывания инициализирует отложенный вызов процедуры </w:t>
       </w:r>
-      <w:proofErr w:type="spellStart"/>
       <w:r>
         <w:rPr>
           <w:lang w:val="en-US"/>
         </w:rPr>
         <w:t>schedcpy</w:t>
       </w:r>
-      <w:proofErr w:type="spellEnd"/>
       <w:r>
         <w:t>()</w:t>
       </w:r>
@@ -4901,14 +4816,12 @@
       <w:r>
         <w:t>_</w:t>
       </w:r>
-      <w:proofErr w:type="spellStart"/>
       <w:r>
         <w:rPr>
           <w:lang w:val="en-US"/>
         </w:rPr>
         <w:t>cpu</w:t>
       </w:r>
-      <w:proofErr w:type="spellEnd"/>
       <w:r>
         <w:t xml:space="preserve"> </w:t>
       </w:r>
@@ -5027,7 +4940,6 @@
         </w:rPr>
         <w:t xml:space="preserve">Процедура </w:t>
       </w:r>
-      <w:proofErr w:type="spellStart"/>
       <w:r>
         <w:rPr>
           <w:rFonts w:eastAsiaTheme="minorEastAsia"/>
@@ -5035,7 +4947,6 @@
         </w:rPr>
         <w:t>schedcpy</w:t>
       </w:r>
-      <w:proofErr w:type="spellEnd"/>
       <w:r>
         <w:rPr>
           <w:rFonts w:eastAsiaTheme="minorEastAsia"/>
@@ -5162,7 +5073,6 @@
         </w:rPr>
         <w:t>_</w:t>
       </w:r>
-      <w:proofErr w:type="spellStart"/>
       <w:r>
         <w:rPr>
           <w:rFonts w:eastAsiaTheme="minorEastAsia"/>
@@ -5170,7 +5080,6 @@
         </w:rPr>
         <w:t>cpu</w:t>
       </w:r>
-      <w:proofErr w:type="spellEnd"/>
       <w:r>
         <w:rPr>
           <w:rFonts w:eastAsiaTheme="minorEastAsia"/>
@@ -5196,7 +5105,6 @@
         </w:rPr>
         <w:t>_</w:t>
       </w:r>
-      <w:proofErr w:type="spellStart"/>
       <w:r>
         <w:rPr>
           <w:rFonts w:eastAsiaTheme="minorEastAsia"/>
@@ -5204,7 +5112,6 @@
         </w:rPr>
         <w:t>usrpri</w:t>
       </w:r>
-      <w:proofErr w:type="spellEnd"/>
       <w:r>
         <w:rPr>
           <w:rFonts w:eastAsiaTheme="minorEastAsia"/>
@@ -5230,7 +5137,6 @@
         </w:rPr>
         <w:t>_</w:t>
       </w:r>
-      <w:proofErr w:type="spellStart"/>
       <w:r>
         <w:rPr>
           <w:rFonts w:eastAsiaTheme="minorEastAsia"/>
@@ -5238,7 +5144,6 @@
         </w:rPr>
         <w:t>cpu</w:t>
       </w:r>
-      <w:proofErr w:type="spellEnd"/>
       <w:r>
         <w:rPr>
           <w:rFonts w:eastAsiaTheme="minorEastAsia"/>
@@ -5249,94 +5154,64 @@
         <w:rPr>
           <w:rFonts w:eastAsiaTheme="minorEastAsia"/>
         </w:rPr>
-        <w:t xml:space="preserve">что приводит к повышению его приоритета. </w:t>
+        <w:t xml:space="preserve">что приводит к повышению его приоритета. Такая схема предотвращает зависание низкоприоритетных процессов по вине операционной системы. Её применение </w:t>
       </w:r>
       <w:r>
         <w:rPr>
           <w:rFonts w:eastAsiaTheme="minorEastAsia"/>
         </w:rPr>
+        <w:t>предпочтительнее</w:t>
+      </w:r>
+      <w:r>
+        <w:rPr>
+          <w:rFonts w:eastAsiaTheme="minorEastAsia"/>
+        </w:rPr>
+        <w:t xml:space="preserve"> процесса, </w:t>
+      </w:r>
+      <w:r>
+        <w:rPr>
+          <w:rFonts w:eastAsiaTheme="minorEastAsia"/>
+        </w:rPr>
+        <w:t>осуществляющим</w:t>
+      </w:r>
+      <w:r>
+        <w:rPr>
+          <w:rFonts w:eastAsiaTheme="minorEastAsia"/>
+        </w:rPr>
+        <w:t xml:space="preserve"> много операций ввода-вывода, в противоположность процессам, производящим много вычислений.</w:t>
+      </w:r>
+    </w:p>
+    <w:p>
+      <w:pPr>
+        <w:rPr>
+          <w:rFonts w:eastAsiaTheme="minorEastAsia"/>
+        </w:rPr>
+      </w:pPr>
+    </w:p>
+    <w:p>
+      <w:pPr>
+        <w:pStyle w:val="1"/>
+        <w:rPr>
+          <w:rFonts w:eastAsiaTheme="minorEastAsia"/>
+        </w:rPr>
+      </w:pPr>
+      <w:r>
+        <w:rPr>
+          <w:rFonts w:eastAsiaTheme="minorEastAsia"/>
+        </w:rPr>
         <w:lastRenderedPageBreak/>
-        <w:t xml:space="preserve">Такая схема предотвращает зависание низкоприоритетных процессов по вине операционной системы. Её применение </w:t>
-      </w:r>
-      <w:r>
-        <w:rPr>
-          <w:rFonts w:eastAsiaTheme="minorEastAsia"/>
-        </w:rPr>
-        <w:t>предпочтительнее</w:t>
-      </w:r>
-      <w:r>
-        <w:rPr>
-          <w:rFonts w:eastAsiaTheme="minorEastAsia"/>
-        </w:rPr>
-        <w:t xml:space="preserve"> процесса, </w:t>
-      </w:r>
-      <w:r>
-        <w:rPr>
-          <w:rFonts w:eastAsiaTheme="minorEastAsia"/>
-        </w:rPr>
-        <w:t>осуществляющим</w:t>
-      </w:r>
-      <w:r>
-        <w:rPr>
-          <w:rFonts w:eastAsiaTheme="minorEastAsia"/>
-        </w:rPr>
-        <w:t xml:space="preserve"> много операций ввода-вывода, в противоположность процессам, производящим много вычислений.</w:t>
-      </w:r>
-    </w:p>
-    <w:p>
-      <w:pPr>
-        <w:rPr>
-          <w:rFonts w:eastAsiaTheme="minorEastAsia"/>
-        </w:rPr>
-      </w:pPr>
-    </w:p>
-    <w:p>
-      <w:pPr>
-        <w:pStyle w:val="1"/>
-        <w:rPr>
-          <w:rFonts w:eastAsiaTheme="minorEastAsia"/>
-        </w:rPr>
-      </w:pPr>
-      <w:r>
-        <w:rPr>
-          <w:rFonts w:eastAsiaTheme="minorEastAsia"/>
-        </w:rPr>
         <w:t>Вывод</w:t>
       </w:r>
     </w:p>
     <w:p>
       <w:r>
-        <w:t xml:space="preserve">Функции обработчика прерывания от системного таймера в защищенном режиме для семейства ОС </w:t>
-      </w:r>
-      <w:r>
-        <w:rPr>
-          <w:lang w:val="en-US"/>
-        </w:rPr>
-        <w:t>Windows</w:t>
-      </w:r>
-      <w:r>
-        <w:t xml:space="preserve"> </w:t>
-      </w:r>
-      <w:r>
-        <w:t xml:space="preserve">и для семейства ОС </w:t>
-      </w:r>
-      <w:r>
-        <w:rPr>
-          <w:lang w:val="en-US"/>
-        </w:rPr>
-        <w:t>UNIX</w:t>
-      </w:r>
-      <w:r>
-        <w:t>/</w:t>
-      </w:r>
-      <w:r>
-        <w:rPr>
-          <w:lang w:val="en-US"/>
-        </w:rPr>
-        <w:t>Linux</w:t>
-      </w:r>
-      <w:r>
-        <w:t xml:space="preserve"> имеют похожие задачи:</w:t>
+        <w:t xml:space="preserve">Функции обработчика прерывания от системного таймера в защищенном режиме </w:t>
+      </w:r>
+      <w:r>
+        <w:t xml:space="preserve">двух рассмотренных семейств операционных систем </w:t>
+      </w:r>
+      <w:r>
+        <w:t>имеют похожие задачи:</w:t>
       </w:r>
     </w:p>
     <w:p>
@@ -5348,13 +5223,28 @@
         </w:numPr>
       </w:pPr>
       <w:r>
-        <w:t>Инициализация отложенных действий, относящихся к работе планировщика, такие как пересч</w:t>
-      </w:r>
-      <w:r>
-        <w:t>ё</w:t>
-      </w:r>
-      <w:r>
-        <w:t>т приоритетов</w:t>
+        <w:t xml:space="preserve">Декрементация кванта (текущего потока в </w:t>
+      </w:r>
+      <w:r>
+        <w:rPr>
+          <w:lang w:val="en-US"/>
+        </w:rPr>
+        <w:t>Windows</w:t>
+      </w:r>
+      <w:r>
+        <w:t xml:space="preserve">, </w:t>
+      </w:r>
+      <w:r>
+        <w:t xml:space="preserve">текущего процесса в </w:t>
+      </w:r>
+      <w:r>
+        <w:rPr>
+          <w:lang w:val="en-US"/>
+        </w:rPr>
+        <w:t>Linux</w:t>
+      </w:r>
+      <w:r>
+        <w:t>)</w:t>
       </w:r>
       <w:r>
         <w:t>;</w:t>
@@ -5369,19 +5259,10 @@
         </w:numPr>
       </w:pPr>
       <w:r>
-        <w:t>Декрементация счётчиков времени: часов</w:t>
-      </w:r>
-      <w:r>
-        <w:t xml:space="preserve"> </w:t>
-      </w:r>
-      <w:r>
-        <w:t>и</w:t>
-      </w:r>
-      <w:r>
-        <w:t xml:space="preserve"> таймеров</w:t>
-      </w:r>
-      <w:r>
-        <w:t>, счетчиков времени отложенных действий</w:t>
+        <w:t xml:space="preserve">Декрементация счётчиков времени: </w:t>
+      </w:r>
+      <w:r>
+        <w:t>счётчиков отложенных действий, часов, таймеров</w:t>
       </w:r>
       <w:r>
         <w:t>;</w:t>
@@ -5396,8 +5277,16 @@
         </w:numPr>
       </w:pPr>
       <w:r>
-        <w:t xml:space="preserve">Декрементация кванта (текущего потока в </w:t>
-      </w:r>
+        <w:t>Инициализация отложенных действий, относящихся к работе планировщика</w:t>
+      </w:r>
+      <w:r>
+        <w:t xml:space="preserve"> (например, пересчёт приоритетов)</w:t>
+      </w:r>
+      <w:r>
+        <w:t>.</w:t>
+      </w:r>
+    </w:p>
+    <w:p>
       <w:r>
         <w:rPr>
           <w:lang w:val="en-US"/>
@@ -5405,10 +5294,19 @@
         <w:t>Windows</w:t>
       </w:r>
       <w:r>
-        <w:t xml:space="preserve">, </w:t>
-      </w:r>
-      <w:r>
-        <w:t xml:space="preserve">текущего процесса в </w:t>
+        <w:t xml:space="preserve"> </w:t>
+      </w:r>
+      <w:r>
+        <w:t xml:space="preserve">и </w:t>
+      </w:r>
+      <w:r>
+        <w:rPr>
+          <w:lang w:val="en-US"/>
+        </w:rPr>
+        <w:t>UNIX</w:t>
+      </w:r>
+      <w:r>
+        <w:t>/</w:t>
       </w:r>
       <w:r>
         <w:rPr>
@@ -5417,10 +5315,16 @@
         <w:t>Linux</w:t>
       </w:r>
       <w:r>
-        <w:t>).</w:t>
-      </w:r>
-    </w:p>
-    <w:p>
+        <w:t xml:space="preserve"> </w:t>
+      </w:r>
+      <w:r>
+        <w:t>являются системами разделения времени с динамическими приоритетами и вытеснением.</w:t>
+      </w:r>
+    </w:p>
+    <w:p>
+      <w:r>
+        <w:t xml:space="preserve">При создании процесса в </w:t>
+      </w:r>
       <w:r>
         <w:rPr>
           <w:lang w:val="en-US"/>
@@ -5428,76 +5332,54 @@
         <w:t>Windows</w:t>
       </w:r>
       <w:r>
+        <w:t xml:space="preserve"> ему назначается приоритет, называемый базовым. Приоритеты потоков определяются относительно приоритета процесса, в котором они создаются. Приоритет потока пользовательского процесса может быть пересчитан динамически.</w:t>
+      </w:r>
+    </w:p>
+    <w:p>
+      <w:r>
+        <w:t xml:space="preserve">В </w:t>
+      </w:r>
+      <w:r>
+        <w:rPr>
+          <w:lang w:val="en-US"/>
+        </w:rPr>
+        <w:t>UNIX</w:t>
+      </w:r>
+      <w:r>
+        <w:t>/</w:t>
+      </w:r>
+      <w:r>
+        <w:rPr>
+          <w:lang w:val="en-US"/>
+        </w:rPr>
+        <w:t>Linux</w:t>
+      </w:r>
+      <w:r>
         <w:t xml:space="preserve"> </w:t>
       </w:r>
       <w:r>
-        <w:t xml:space="preserve">и </w:t>
-      </w:r>
-      <w:r>
-        <w:rPr>
-          <w:lang w:val="en-US"/>
-        </w:rPr>
-        <w:t>UNIX</w:t>
-      </w:r>
-      <w:r>
-        <w:t>/</w:t>
-      </w:r>
-      <w:r>
-        <w:rPr>
-          <w:lang w:val="en-US"/>
-        </w:rPr>
-        <w:t>Linux</w:t>
-      </w:r>
-      <w:r>
-        <w:t xml:space="preserve"> </w:t>
-      </w:r>
-      <w:r>
-        <w:t>являются системами разделения времени с динамическими приоритетами и вытеснением.</w:t>
-      </w:r>
-    </w:p>
-    <w:p>
-      <w:r>
-        <w:t>Перерасчёт динамических приоритетов в рассмотренных системах происходит по-разному.</w:t>
-      </w:r>
-    </w:p>
-    <w:p>
-      <w:r>
-        <w:t xml:space="preserve">При создании процесса в </w:t>
-      </w:r>
-      <w:r>
-        <w:rPr>
-          <w:lang w:val="en-US"/>
-        </w:rPr>
-        <w:t>Windows</w:t>
-      </w:r>
-      <w:r>
-        <w:t xml:space="preserve"> ему назначается приоритет, называемый базовым. Приоритеты потоков определяются относительно приоритета процесса, в котором они создаются. Приоритет потока пользовательского процесса может быть пересчитан динамически.</w:t>
-      </w:r>
-    </w:p>
-    <w:p>
-      <w:r>
-        <w:t xml:space="preserve">В </w:t>
-      </w:r>
-      <w:r>
-        <w:rPr>
-          <w:lang w:val="en-US"/>
-        </w:rPr>
-        <w:t>UNIX</w:t>
-      </w:r>
-      <w:r>
-        <w:t>/</w:t>
-      </w:r>
-      <w:r>
-        <w:rPr>
-          <w:lang w:val="en-US"/>
-        </w:rPr>
-        <w:t>Linux</w:t>
-      </w:r>
-      <w:r>
-        <w:t xml:space="preserve"> </w:t>
-      </w:r>
-      <w:r>
-        <w:t>приоритет процесса характеризуется текущим приоритетом и приоритетом процесса в режиме задачи. Приоритет пользовательского процесса (процесса в режиме задачи) может быть динамически пересчитан в зависимости от фактора любезности и</w:t>
+        <w:t xml:space="preserve">приоритет процесса </w:t>
+      </w:r>
+      <w:r>
+        <w:t>определяется</w:t>
+      </w:r>
+      <w:r>
+        <w:t xml:space="preserve"> текущим приоритетом и приоритетом процесса в режиме задачи</w:t>
+      </w:r>
+      <w:r>
+        <w:t xml:space="preserve"> (</w:t>
+      </w:r>
+      <w:r>
+        <w:t>пользовательского процесса)</w:t>
+      </w:r>
+      <w:r>
+        <w:t>.</w:t>
+      </w:r>
+      <w:r>
+        <w:t xml:space="preserve"> Приоритет процесса в режиме задачи</w:t>
+      </w:r>
+      <w:r>
+        <w:t xml:space="preserve"> может быть динамически пересчитан в зависимости от фактора любезности и</w:t>
       </w:r>
       <w:r>
         <w:t xml:space="preserve"> </w:t>

</xml_diff>